<commit_message>
commands to lower case and shorter
</commit_message>
<xml_diff>
--- a/documentation/First Install.docx
+++ b/documentation/First Install.docx
@@ -644,172 +644,864 @@
         </w:rPr>
         <w:t>"</w:t>
       </w:r>
+    </w:p>
+    <w:p>
+      <w:pPr>
+        <w:pStyle w:val="ListParagraph"/>
+        <w:numPr>
+          <w:ilvl w:val="0"/>
+          <w:numId w:val="1"/>
+        </w:numPr>
+        <w:rPr>
+          <w:lang w:val="en-US"/>
+        </w:rPr>
+      </w:pPr>
+      <w:r>
+        <w:rPr>
+          <w:lang w:val="en-US"/>
+        </w:rPr>
+        <w:t xml:space="preserve">Browse to </w:t>
+      </w:r>
+      <w:proofErr w:type="spellStart"/>
+      <w:r>
+        <w:rPr>
+          <w:lang w:val="en-US"/>
+        </w:rPr>
+        <w:t>cms</w:t>
+      </w:r>
+      <w:proofErr w:type="spellEnd"/>
+      <w:r>
+        <w:rPr>
+          <w:lang w:val="en-US"/>
+        </w:rPr>
+        <w:t xml:space="preserve"> and install</w:t>
+      </w:r>
+      <w:r>
+        <w:rPr>
+          <w:lang w:val="en-US"/>
+        </w:rPr>
+        <w:t>.</w:t>
+      </w:r>
+    </w:p>
+    <w:p>
+      <w:pPr>
+        <w:pStyle w:val="ListParagraph"/>
+        <w:numPr>
+          <w:ilvl w:val="0"/>
+          <w:numId w:val="1"/>
+        </w:numPr>
+        <w:rPr>
+          <w:lang w:val="en-US"/>
+        </w:rPr>
+      </w:pPr>
+      <w:r>
+        <w:rPr>
+          <w:lang w:val="en-US"/>
+        </w:rPr>
+        <w:t>Run command p</w:t>
+      </w:r>
+      <w:r>
+        <w:rPr>
+          <w:lang w:val="en-US"/>
+        </w:rPr>
+        <w:t>hp artisan migrate</w:t>
+      </w:r>
+      <w:r>
+        <w:rPr>
+          <w:lang w:val="en-US"/>
+        </w:rPr>
+        <w:t>.</w:t>
+      </w:r>
+    </w:p>
+    <w:p>
+      <w:pPr>
+        <w:pStyle w:val="ListParagraph"/>
+        <w:numPr>
+          <w:ilvl w:val="0"/>
+          <w:numId w:val="1"/>
+        </w:numPr>
+        <w:rPr>
+          <w:lang w:val="en-US"/>
+        </w:rPr>
+      </w:pPr>
+      <w:r>
+        <w:rPr>
+          <w:lang w:val="en-US"/>
+        </w:rPr>
+        <w:t>Run command php artisan</w:t>
+      </w:r>
+      <w:r>
+        <w:rPr>
+          <w:lang w:val="en-US"/>
+        </w:rPr>
+        <w:t xml:space="preserve"> </w:t>
+      </w:r>
+      <w:proofErr w:type="spellStart"/>
+      <w:r>
+        <w:rPr>
+          <w:lang w:val="en-US"/>
+        </w:rPr>
+        <w:t>importsqlfiles</w:t>
+      </w:r>
+      <w:proofErr w:type="spellEnd"/>
+    </w:p>
+    <w:p>
+      <w:pPr>
+        <w:pStyle w:val="ListParagraph"/>
+        <w:numPr>
+          <w:ilvl w:val="0"/>
+          <w:numId w:val="1"/>
+        </w:numPr>
+        <w:rPr>
+          <w:lang w:val="en-US"/>
+        </w:rPr>
+      </w:pPr>
+      <w:r>
+        <w:rPr>
+          <w:lang w:val="en-US"/>
+        </w:rPr>
+        <w:t>Add pages Home, Login, R</w:t>
+      </w:r>
+      <w:r>
+        <w:rPr>
+          <w:lang w:val="en-US"/>
+        </w:rPr>
+        <w:t xml:space="preserve">egister, About, Contact, </w:t>
+      </w:r>
+      <w:proofErr w:type="spellStart"/>
+      <w:r>
+        <w:rPr>
+          <w:lang w:val="en-US"/>
+        </w:rPr>
+        <w:t>PHPinfo</w:t>
+      </w:r>
+      <w:proofErr w:type="spellEnd"/>
+      <w:r>
+        <w:rPr>
+          <w:lang w:val="en-US"/>
+        </w:rPr>
+        <w:t xml:space="preserve"> and </w:t>
+      </w:r>
+      <w:proofErr w:type="spellStart"/>
+      <w:r>
+        <w:rPr>
+          <w:lang w:val="en-US"/>
+        </w:rPr>
+        <w:t>OPcachereset</w:t>
+      </w:r>
+      <w:proofErr w:type="spellEnd"/>
+      <w:r>
+        <w:rPr>
+          <w:lang w:val="en-US"/>
+        </w:rPr>
+        <w:t>.</w:t>
+      </w:r>
+    </w:p>
+    <w:p>
+      <w:pPr>
+        <w:pStyle w:val="ListParagraph"/>
+        <w:numPr>
+          <w:ilvl w:val="0"/>
+          <w:numId w:val="1"/>
+        </w:numPr>
+        <w:rPr>
+          <w:lang w:val="en-US"/>
+        </w:rPr>
+      </w:pPr>
+      <w:r>
+        <w:rPr>
+          <w:lang w:val="en-US"/>
+        </w:rPr>
+        <w:t xml:space="preserve">Add menus </w:t>
+      </w:r>
+      <w:proofErr w:type="spellStart"/>
+      <w:r>
+        <w:rPr>
+          <w:lang w:val="en-US"/>
+        </w:rPr>
+        <w:t>navigationHeader</w:t>
+      </w:r>
+      <w:proofErr w:type="spellEnd"/>
+      <w:r>
+        <w:rPr>
+          <w:lang w:val="en-US"/>
+        </w:rPr>
+        <w:t xml:space="preserve"> </w:t>
+      </w:r>
+      <w:r>
+        <w:rPr>
+          <w:lang w:val="en-US"/>
+        </w:rPr>
+        <w:t xml:space="preserve">with </w:t>
+      </w:r>
+      <w:r>
+        <w:rPr>
+          <w:lang w:val="en-US"/>
+        </w:rPr>
+        <w:t xml:space="preserve">page </w:t>
+      </w:r>
+      <w:r>
+        <w:rPr>
+          <w:lang w:val="en-US"/>
+        </w:rPr>
+        <w:t xml:space="preserve">Home </w:t>
+      </w:r>
+      <w:r>
+        <w:rPr>
+          <w:lang w:val="en-US"/>
+        </w:rPr>
+        <w:t xml:space="preserve">as primary menu </w:t>
+      </w:r>
+      <w:r>
+        <w:rPr>
+          <w:lang w:val="en-US"/>
+        </w:rPr>
+        <w:t xml:space="preserve">and </w:t>
+      </w:r>
+      <w:proofErr w:type="spellStart"/>
+      <w:r>
+        <w:rPr>
+          <w:lang w:val="en-US"/>
+        </w:rPr>
+        <w:t>navigationFooter</w:t>
+      </w:r>
+      <w:proofErr w:type="spellEnd"/>
+      <w:r>
+        <w:rPr>
+          <w:lang w:val="en-US"/>
+        </w:rPr>
+        <w:t xml:space="preserve"> with About and Contact</w:t>
+      </w:r>
+      <w:r>
+        <w:rPr>
+          <w:lang w:val="en-US"/>
+        </w:rPr>
+        <w:t xml:space="preserve"> as footer menu</w:t>
+      </w:r>
+      <w:r>
+        <w:rPr>
+          <w:lang w:val="en-US"/>
+        </w:rPr>
+        <w:t>.</w:t>
+      </w:r>
+    </w:p>
+    <w:p>
+      <w:pPr>
+        <w:pStyle w:val="ListParagraph"/>
+        <w:numPr>
+          <w:ilvl w:val="0"/>
+          <w:numId w:val="1"/>
+        </w:numPr>
+        <w:rPr>
+          <w:lang w:val="en-US"/>
+        </w:rPr>
+      </w:pPr>
+      <w:r>
+        <w:rPr>
+          <w:lang w:val="en-US"/>
+        </w:rPr>
+        <w:t>A</w:t>
+      </w:r>
+      <w:r>
+        <w:rPr>
+          <w:lang w:val="en-US"/>
+        </w:rPr>
+        <w:t xml:space="preserve">ctivate </w:t>
+      </w:r>
+      <w:proofErr w:type="spellStart"/>
+      <w:r>
+        <w:rPr>
+          <w:lang w:val="en-US"/>
+        </w:rPr>
+        <w:t>Carranker</w:t>
+      </w:r>
+      <w:proofErr w:type="spellEnd"/>
+      <w:r>
+        <w:rPr>
+          <w:lang w:val="en-US"/>
+        </w:rPr>
+        <w:t xml:space="preserve"> </w:t>
+      </w:r>
+      <w:r>
+        <w:rPr>
+          <w:lang w:val="en-US"/>
+        </w:rPr>
+        <w:t>T</w:t>
+      </w:r>
+      <w:r>
+        <w:rPr>
+          <w:lang w:val="en-US"/>
+        </w:rPr>
+        <w:t xml:space="preserve">heme and </w:t>
+      </w:r>
+      <w:r>
+        <w:rPr>
+          <w:lang w:val="en-US"/>
+        </w:rPr>
+        <w:t>set</w:t>
+      </w:r>
+      <w:r>
+        <w:rPr>
+          <w:lang w:val="en-US"/>
+        </w:rPr>
+        <w:t xml:space="preserve"> permalinks</w:t>
+      </w:r>
+      <w:r>
+        <w:rPr>
+          <w:lang w:val="en-US"/>
+        </w:rPr>
+        <w:t xml:space="preserve"> on Post name</w:t>
+      </w:r>
+      <w:r>
+        <w:rPr>
+          <w:lang w:val="en-US"/>
+        </w:rPr>
+        <w:t>.</w:t>
+      </w:r>
+    </w:p>
+    <w:p>
+      <w:pPr>
+        <w:pStyle w:val="ListParagraph"/>
+        <w:numPr>
+          <w:ilvl w:val="0"/>
+          <w:numId w:val="1"/>
+        </w:numPr>
+        <w:rPr>
+          <w:lang w:val="en-US"/>
+        </w:rPr>
+      </w:pPr>
+      <w:r>
+        <w:rPr>
+          <w:lang w:val="en-US"/>
+        </w:rPr>
+        <w:t>Activate plugins</w:t>
+      </w:r>
+      <w:r>
+        <w:rPr>
+          <w:lang w:val="en-US"/>
+        </w:rPr>
+        <w:t>.</w:t>
+      </w:r>
+    </w:p>
+    <w:p>
+      <w:pPr>
+        <w:pStyle w:val="ListParagraph"/>
+        <w:numPr>
+          <w:ilvl w:val="0"/>
+          <w:numId w:val="1"/>
+        </w:numPr>
+        <w:rPr>
+          <w:lang w:val="en-US"/>
+        </w:rPr>
+      </w:pPr>
+      <w:r>
+        <w:rPr>
+          <w:lang w:val="en-US"/>
+        </w:rPr>
+        <w:t>Add permissions to</w:t>
+      </w:r>
+      <w:r>
+        <w:rPr>
+          <w:lang w:val="en-US"/>
+        </w:rPr>
+        <w:t xml:space="preserve"> the</w:t>
+      </w:r>
+      <w:r>
+        <w:rPr>
+          <w:lang w:val="en-US"/>
+        </w:rPr>
+        <w:t xml:space="preserve"> role editor: </w:t>
+      </w:r>
+      <w:proofErr w:type="spellStart"/>
+      <w:r>
+        <w:rPr>
+          <w:lang w:val="en-US"/>
+        </w:rPr>
+        <w:t>create_users</w:t>
+      </w:r>
+      <w:proofErr w:type="spellEnd"/>
+      <w:r>
+        <w:rPr>
+          <w:lang w:val="en-US"/>
+        </w:rPr>
+        <w:t xml:space="preserve">, </w:t>
+      </w:r>
+      <w:proofErr w:type="spellStart"/>
+      <w:r>
+        <w:rPr>
+          <w:lang w:val="en-US"/>
+        </w:rPr>
+        <w:t>delete_users</w:t>
+      </w:r>
+      <w:proofErr w:type="spellEnd"/>
+      <w:r>
+        <w:rPr>
+          <w:lang w:val="en-US"/>
+        </w:rPr>
+        <w:t xml:space="preserve">, </w:t>
+      </w:r>
+      <w:proofErr w:type="spellStart"/>
+      <w:r>
+        <w:rPr>
+          <w:lang w:val="en-US"/>
+        </w:rPr>
+        <w:t>edit_users</w:t>
+      </w:r>
+      <w:proofErr w:type="spellEnd"/>
+      <w:r>
+        <w:rPr>
+          <w:lang w:val="en-US"/>
+        </w:rPr>
+        <w:t xml:space="preserve">, </w:t>
+      </w:r>
+      <w:proofErr w:type="spellStart"/>
+      <w:r>
+        <w:rPr>
+          <w:lang w:val="en-US"/>
+        </w:rPr>
+        <w:t>list_users</w:t>
+      </w:r>
+      <w:proofErr w:type="spellEnd"/>
+      <w:r>
+        <w:rPr>
+          <w:lang w:val="en-US"/>
+        </w:rPr>
+        <w:t xml:space="preserve">, </w:t>
+      </w:r>
+      <w:proofErr w:type="spellStart"/>
+      <w:r>
+        <w:rPr>
+          <w:lang w:val="en-US"/>
+        </w:rPr>
+        <w:t>remove_users</w:t>
+      </w:r>
+      <w:proofErr w:type="spellEnd"/>
+      <w:r>
+        <w:rPr>
+          <w:lang w:val="en-US"/>
+        </w:rPr>
+        <w:t>.</w:t>
+      </w:r>
+    </w:p>
+    <w:p>
+      <w:pPr>
+        <w:pStyle w:val="ListParagraph"/>
+        <w:numPr>
+          <w:ilvl w:val="0"/>
+          <w:numId w:val="1"/>
+        </w:numPr>
+        <w:rPr>
+          <w:lang w:val="en-US"/>
+        </w:rPr>
+      </w:pPr>
+      <w:r>
+        <w:rPr>
+          <w:lang w:val="en-US"/>
+        </w:rPr>
+        <w:t>Enable cronjob * * * * * (cd path/to/</w:t>
+      </w:r>
+      <w:proofErr w:type="spellStart"/>
+      <w:r>
+        <w:rPr>
+          <w:lang w:val="en-US"/>
+        </w:rPr>
+        <w:t>sitefolder</w:t>
+      </w:r>
+      <w:proofErr w:type="spellEnd"/>
+      <w:r>
+        <w:rPr>
+          <w:lang w:val="en-US"/>
+        </w:rPr>
+        <w:t xml:space="preserve"> &amp;&amp; php artisan </w:t>
+      </w:r>
+      <w:proofErr w:type="spellStart"/>
+      <w:r>
+        <w:rPr>
+          <w:lang w:val="en-US"/>
+        </w:rPr>
+        <w:t>getcmsdata</w:t>
+      </w:r>
+      <w:proofErr w:type="spellEnd"/>
+      <w:r>
+        <w:rPr>
+          <w:lang w:val="en-US"/>
+        </w:rPr>
+        <w:t>)</w:t>
+      </w:r>
+      <w:r>
+        <w:rPr>
+          <w:lang w:val="en-US"/>
+        </w:rPr>
+        <w:t>.</w:t>
+      </w:r>
+    </w:p>
+    <w:p>
+      <w:pPr>
+        <w:pStyle w:val="ListParagraph"/>
+        <w:numPr>
+          <w:ilvl w:val="0"/>
+          <w:numId w:val="1"/>
+        </w:numPr>
+        <w:rPr>
+          <w:lang w:val="en-US"/>
+        </w:rPr>
+      </w:pPr>
+      <w:r>
+        <w:rPr>
+          <w:lang w:val="en-US"/>
+        </w:rPr>
+        <w:t xml:space="preserve">Enable cronjob </w:t>
+      </w:r>
+      <w:r>
+        <w:rPr>
+          <w:lang w:val="en-US"/>
+        </w:rPr>
+        <w:t>0,15,30,45</w:t>
+      </w:r>
+      <w:r>
+        <w:rPr>
+          <w:lang w:val="en-US"/>
+        </w:rPr>
+        <w:t xml:space="preserve"> * * * * (cd path/to/</w:t>
+      </w:r>
+      <w:proofErr w:type="spellStart"/>
+      <w:r>
+        <w:rPr>
+          <w:lang w:val="en-US"/>
+        </w:rPr>
+        <w:t>sitefolder</w:t>
+      </w:r>
+      <w:proofErr w:type="spellEnd"/>
+      <w:r>
+        <w:rPr>
+          <w:lang w:val="en-US"/>
+        </w:rPr>
+        <w:t xml:space="preserve"> &amp;&amp; php artisan </w:t>
+      </w:r>
+      <w:proofErr w:type="spellStart"/>
+      <w:r>
+        <w:rPr>
+          <w:lang w:val="en-US"/>
+        </w:rPr>
+        <w:t>getfxrate</w:t>
+      </w:r>
+      <w:proofErr w:type="spellEnd"/>
+      <w:r>
+        <w:rPr>
+          <w:lang w:val="en-US"/>
+        </w:rPr>
+        <w:t>)</w:t>
+      </w:r>
+      <w:r>
+        <w:rPr>
+          <w:lang w:val="en-US"/>
+        </w:rPr>
+        <w:t>.</w:t>
+      </w:r>
+    </w:p>
+    <w:p>
+      <w:pPr>
+        <w:pStyle w:val="ListParagraph"/>
+        <w:numPr>
+          <w:ilvl w:val="0"/>
+          <w:numId w:val="1"/>
+        </w:numPr>
+        <w:rPr>
+          <w:lang w:val="en-US"/>
+        </w:rPr>
+      </w:pPr>
+      <w:r>
+        <w:rPr>
+          <w:lang w:val="en-US"/>
+        </w:rPr>
+        <w:t>Repeat</w:t>
+      </w:r>
+      <w:r>
+        <w:rPr>
+          <w:lang w:val="en-US"/>
+        </w:rPr>
+        <w:t xml:space="preserve"> all the steps for the acceptance site with allowance for certain </w:t>
+      </w:r>
+      <w:proofErr w:type="spellStart"/>
+      <w:r>
+        <w:rPr>
+          <w:lang w:val="en-US"/>
+        </w:rPr>
+        <w:t>ips</w:t>
+      </w:r>
+      <w:proofErr w:type="spellEnd"/>
+      <w:r>
+        <w:rPr>
+          <w:lang w:val="en-US"/>
+        </w:rPr>
+        <w:t xml:space="preserve"> only</w:t>
+      </w:r>
+      <w:r>
+        <w:rPr>
+          <w:lang w:val="en-US"/>
+        </w:rPr>
+        <w:t xml:space="preserve"> in the </w:t>
+      </w:r>
+      <w:r>
+        <w:rPr>
+          <w:lang w:val="en-US"/>
+        </w:rPr>
+        <w:t xml:space="preserve">main </w:t>
+      </w:r>
+      <w:proofErr w:type="spellStart"/>
+      <w:r>
+        <w:rPr>
+          <w:lang w:val="en-US"/>
+        </w:rPr>
+        <w:t>apache.conf</w:t>
+      </w:r>
+      <w:proofErr w:type="spellEnd"/>
+      <w:r>
+        <w:rPr>
+          <w:lang w:val="en-US"/>
+        </w:rPr>
+        <w:t xml:space="preserve"> </w:t>
+      </w:r>
+      <w:r>
+        <w:rPr>
+          <w:lang w:val="en-US"/>
+        </w:rPr>
+        <w:t>file</w:t>
+      </w:r>
+      <w:r>
+        <w:rPr>
+          <w:lang w:val="en-US"/>
+        </w:rPr>
+        <w:t>.</w:t>
+      </w:r>
+    </w:p>
+    <w:p>
+      <w:pPr>
+        <w:pStyle w:val="ListParagraph"/>
+        <w:numPr>
+          <w:ilvl w:val="0"/>
+          <w:numId w:val="1"/>
+        </w:numPr>
+        <w:rPr>
+          <w:lang w:val="en-US"/>
+        </w:rPr>
+      </w:pPr>
+      <w:r>
+        <w:rPr>
+          <w:lang w:val="en-US"/>
+        </w:rPr>
+        <w:t xml:space="preserve">Run command php artisan </w:t>
+      </w:r>
+      <w:proofErr w:type="spellStart"/>
+      <w:r>
+        <w:rPr>
+          <w:lang w:val="en-US"/>
+        </w:rPr>
+        <w:t>getcmsdata</w:t>
+      </w:r>
+      <w:proofErr w:type="spellEnd"/>
+      <w:r>
+        <w:rPr>
+          <w:lang w:val="en-US"/>
+        </w:rPr>
+        <w:t>.</w:t>
+      </w:r>
+    </w:p>
+    <w:p>
+      <w:pPr>
+        <w:pStyle w:val="ListParagraph"/>
+        <w:numPr>
+          <w:ilvl w:val="0"/>
+          <w:numId w:val="1"/>
+        </w:numPr>
+        <w:rPr>
+          <w:lang w:val="en-US"/>
+        </w:rPr>
+      </w:pPr>
+      <w:r>
+        <w:rPr>
+          <w:lang w:val="en-US"/>
+        </w:rPr>
+        <w:t xml:space="preserve">Run command </w:t>
+      </w:r>
+      <w:r>
+        <w:rPr>
+          <w:lang w:val="en-US"/>
+        </w:rPr>
+        <w:t xml:space="preserve">php artisan </w:t>
+      </w:r>
+      <w:proofErr w:type="spellStart"/>
+      <w:proofErr w:type="gramStart"/>
+      <w:r>
+        <w:rPr>
+          <w:lang w:val="en-US"/>
+        </w:rPr>
+        <w:t>passport:install</w:t>
+      </w:r>
+      <w:proofErr w:type="spellEnd"/>
+      <w:proofErr w:type="gramEnd"/>
+      <w:r>
+        <w:rPr>
+          <w:lang w:val="en-US"/>
+        </w:rPr>
+        <w:t>.</w:t>
+      </w:r>
+    </w:p>
+    <w:p>
+      <w:pPr>
+        <w:pStyle w:val="ListParagraph"/>
+        <w:numPr>
+          <w:ilvl w:val="0"/>
+          <w:numId w:val="1"/>
+        </w:numPr>
+        <w:rPr>
+          <w:lang w:val="en-US"/>
+        </w:rPr>
+      </w:pPr>
+      <w:r>
+        <w:rPr>
+          <w:lang w:val="en-US"/>
+        </w:rPr>
+        <w:t xml:space="preserve">Assign </w:t>
+      </w:r>
+      <w:proofErr w:type="spellStart"/>
+      <w:r>
+        <w:rPr>
+          <w:lang w:val="en-US"/>
+        </w:rPr>
+        <w:t>user_id</w:t>
+      </w:r>
+      <w:proofErr w:type="spellEnd"/>
+      <w:r>
+        <w:rPr>
+          <w:lang w:val="en-US"/>
+        </w:rPr>
+        <w:t xml:space="preserve"> to test account in table </w:t>
+      </w:r>
+      <w:proofErr w:type="spellStart"/>
+      <w:r>
+        <w:rPr>
+          <w:lang w:val="en-US"/>
+        </w:rPr>
+        <w:t>oauth_clients</w:t>
+      </w:r>
+      <w:proofErr w:type="spellEnd"/>
+      <w:r>
+        <w:rPr>
+          <w:lang w:val="en-US"/>
+        </w:rPr>
+        <w:t xml:space="preserve"> for client with </w:t>
+      </w:r>
+      <w:proofErr w:type="spellStart"/>
+      <w:r>
+        <w:rPr>
+          <w:lang w:val="en-US"/>
+        </w:rPr>
+        <w:t>password_client</w:t>
+      </w:r>
+      <w:proofErr w:type="spellEnd"/>
+      <w:r>
+        <w:rPr>
+          <w:lang w:val="en-US"/>
+        </w:rPr>
+        <w:t xml:space="preserve"> is 1</w:t>
+      </w:r>
+      <w:r>
+        <w:rPr>
+          <w:lang w:val="en-US"/>
+        </w:rPr>
+        <w:t>.</w:t>
+      </w:r>
+    </w:p>
+    <w:p>
+      <w:pPr>
+        <w:pStyle w:val="Heading1"/>
+        <w:rPr>
+          <w:lang w:val="en-US"/>
+        </w:rPr>
+      </w:pPr>
+      <w:r>
+        <w:rPr>
+          <w:lang w:val="en-US"/>
+        </w:rPr>
+        <w:t>Testing</w:t>
+      </w:r>
+    </w:p>
+    <w:p>
+      <w:pPr>
+        <w:pStyle w:val="ListParagraph"/>
+        <w:numPr>
+          <w:ilvl w:val="0"/>
+          <w:numId w:val="4"/>
+        </w:numPr>
+        <w:rPr>
+          <w:lang w:val="en-US"/>
+        </w:rPr>
+      </w:pPr>
+      <w:r>
+        <w:rPr>
+          <w:lang w:val="en-US"/>
+        </w:rPr>
+        <w:t>Create the</w:t>
+      </w:r>
+      <w:r>
+        <w:rPr>
+          <w:lang w:val="en-US"/>
+        </w:rPr>
+        <w:t xml:space="preserve"> </w:t>
+      </w:r>
+      <w:proofErr w:type="spellStart"/>
+      <w:r>
+        <w:rPr>
+          <w:lang w:val="en-US"/>
+        </w:rPr>
+        <w:t>testdatabase</w:t>
+      </w:r>
+      <w:proofErr w:type="spellEnd"/>
+      <w:r>
+        <w:rPr>
+          <w:lang w:val="en-US"/>
+        </w:rPr>
+        <w:t xml:space="preserve">. </w:t>
+      </w:r>
+    </w:p>
+    <w:p>
+      <w:pPr>
+        <w:pStyle w:val="ListParagraph"/>
+        <w:numPr>
+          <w:ilvl w:val="0"/>
+          <w:numId w:val="4"/>
+        </w:numPr>
+        <w:rPr>
+          <w:lang w:val="en-US"/>
+        </w:rPr>
+      </w:pPr>
+      <w:r>
+        <w:rPr>
+          <w:lang w:val="en-US"/>
+        </w:rPr>
+        <w:t>E</w:t>
+      </w:r>
+      <w:r>
+        <w:rPr>
+          <w:lang w:val="en-US"/>
+        </w:rPr>
+        <w:t xml:space="preserve">xecute </w:t>
+      </w:r>
       <w:bookmarkStart w:id="0" w:name="_GoBack"/>
       <w:bookmarkEnd w:id="0"/>
-    </w:p>
-    <w:p>
-      <w:pPr>
-        <w:pStyle w:val="ListParagraph"/>
-        <w:numPr>
-          <w:ilvl w:val="0"/>
-          <w:numId w:val="1"/>
-        </w:numPr>
-        <w:rPr>
-          <w:lang w:val="en-US"/>
-        </w:rPr>
-      </w:pPr>
-      <w:r>
-        <w:rPr>
-          <w:lang w:val="en-US"/>
-        </w:rPr>
-        <w:t xml:space="preserve">Browse to </w:t>
-      </w:r>
-      <w:proofErr w:type="spellStart"/>
-      <w:r>
-        <w:rPr>
-          <w:lang w:val="en-US"/>
-        </w:rPr>
-        <w:t>cms</w:t>
-      </w:r>
-      <w:proofErr w:type="spellEnd"/>
-      <w:r>
-        <w:rPr>
-          <w:lang w:val="en-US"/>
-        </w:rPr>
-        <w:t xml:space="preserve"> and install</w:t>
-      </w:r>
-      <w:r>
-        <w:rPr>
-          <w:lang w:val="en-US"/>
-        </w:rPr>
-        <w:t>.</w:t>
-      </w:r>
-    </w:p>
-    <w:p>
-      <w:pPr>
-        <w:pStyle w:val="ListParagraph"/>
-        <w:numPr>
-          <w:ilvl w:val="0"/>
-          <w:numId w:val="1"/>
-        </w:numPr>
-        <w:rPr>
-          <w:lang w:val="en-US"/>
-        </w:rPr>
-      </w:pPr>
-      <w:r>
-        <w:rPr>
-          <w:lang w:val="en-US"/>
-        </w:rPr>
-        <w:t>Run command p</w:t>
-      </w:r>
-      <w:r>
-        <w:rPr>
-          <w:lang w:val="en-US"/>
-        </w:rPr>
-        <w:t>hp artisan migrate</w:t>
-      </w:r>
-      <w:r>
-        <w:rPr>
-          <w:lang w:val="en-US"/>
-        </w:rPr>
-        <w:t>.</w:t>
-      </w:r>
-    </w:p>
-    <w:p>
-      <w:pPr>
-        <w:pStyle w:val="ListParagraph"/>
-        <w:numPr>
-          <w:ilvl w:val="0"/>
-          <w:numId w:val="1"/>
-        </w:numPr>
-        <w:rPr>
-          <w:lang w:val="en-US"/>
-        </w:rPr>
-      </w:pPr>
-      <w:r>
-        <w:rPr>
-          <w:lang w:val="en-US"/>
-        </w:rPr>
-        <w:t>Run command php artisan ImportSQLFiles</w:t>
-      </w:r>
-    </w:p>
-    <w:p>
-      <w:pPr>
-        <w:pStyle w:val="ListParagraph"/>
-        <w:numPr>
-          <w:ilvl w:val="0"/>
-          <w:numId w:val="1"/>
-        </w:numPr>
-        <w:rPr>
-          <w:lang w:val="en-US"/>
-        </w:rPr>
-      </w:pPr>
-      <w:r>
-        <w:rPr>
-          <w:lang w:val="en-US"/>
-        </w:rPr>
-        <w:t>Add pages Home, Login, R</w:t>
-      </w:r>
-      <w:r>
-        <w:rPr>
-          <w:lang w:val="en-US"/>
-        </w:rPr>
-        <w:t xml:space="preserve">egister, About, Contact, </w:t>
-      </w:r>
-      <w:proofErr w:type="spellStart"/>
-      <w:r>
-        <w:rPr>
-          <w:lang w:val="en-US"/>
-        </w:rPr>
-        <w:t>PHPinfo</w:t>
-      </w:r>
-      <w:proofErr w:type="spellEnd"/>
-      <w:r>
-        <w:rPr>
-          <w:lang w:val="en-US"/>
-        </w:rPr>
-        <w:t xml:space="preserve"> and </w:t>
-      </w:r>
-      <w:proofErr w:type="spellStart"/>
-      <w:r>
-        <w:rPr>
-          <w:lang w:val="en-US"/>
-        </w:rPr>
-        <w:t>OPcachereset</w:t>
-      </w:r>
-      <w:proofErr w:type="spellEnd"/>
-      <w:r>
-        <w:rPr>
-          <w:lang w:val="en-US"/>
-        </w:rPr>
-        <w:t>.</w:t>
-      </w:r>
-    </w:p>
-    <w:p>
-      <w:pPr>
-        <w:pStyle w:val="ListParagraph"/>
-        <w:numPr>
-          <w:ilvl w:val="0"/>
-          <w:numId w:val="1"/>
-        </w:numPr>
-        <w:rPr>
-          <w:lang w:val="en-US"/>
-        </w:rPr>
-      </w:pPr>
-      <w:r>
-        <w:rPr>
-          <w:lang w:val="en-US"/>
-        </w:rPr>
-        <w:t xml:space="preserve">Add menus </w:t>
-      </w:r>
-      <w:proofErr w:type="spellStart"/>
-      <w:r>
-        <w:rPr>
-          <w:lang w:val="en-US"/>
-        </w:rPr>
-        <w:t>navigationHeader</w:t>
-      </w:r>
-      <w:proofErr w:type="spellEnd"/>
+      <w:r>
+        <w:rPr>
+          <w:lang w:val="en-US"/>
+        </w:rPr>
+        <w:t>unit</w:t>
+      </w:r>
+      <w:r>
+        <w:rPr>
+          <w:lang w:val="en-US"/>
+        </w:rPr>
+        <w:t>tests.sh</w:t>
+      </w:r>
       <w:r>
         <w:rPr>
           <w:lang w:val="en-US"/>
@@ -820,605 +1512,7 @@
         <w:rPr>
           <w:lang w:val="en-US"/>
         </w:rPr>
-        <w:t xml:space="preserve">with </w:t>
-      </w:r>
-      <w:r>
-        <w:rPr>
-          <w:lang w:val="en-US"/>
-        </w:rPr>
-        <w:t xml:space="preserve">page </w:t>
-      </w:r>
-      <w:r>
-        <w:rPr>
-          <w:lang w:val="en-US"/>
-        </w:rPr>
-        <w:t xml:space="preserve">Home </w:t>
-      </w:r>
-      <w:r>
-        <w:rPr>
-          <w:lang w:val="en-US"/>
-        </w:rPr>
-        <w:t xml:space="preserve">as primary menu </w:t>
-      </w:r>
-      <w:r>
-        <w:rPr>
-          <w:lang w:val="en-US"/>
-        </w:rPr>
-        <w:t xml:space="preserve">and </w:t>
-      </w:r>
-      <w:proofErr w:type="spellStart"/>
-      <w:r>
-        <w:rPr>
-          <w:lang w:val="en-US"/>
-        </w:rPr>
-        <w:t>navigationFooter</w:t>
-      </w:r>
-      <w:proofErr w:type="spellEnd"/>
-      <w:r>
-        <w:rPr>
-          <w:lang w:val="en-US"/>
-        </w:rPr>
-        <w:t xml:space="preserve"> with About and Contact</w:t>
-      </w:r>
-      <w:r>
-        <w:rPr>
-          <w:lang w:val="en-US"/>
-        </w:rPr>
-        <w:t xml:space="preserve"> as footer menu</w:t>
-      </w:r>
-      <w:r>
-        <w:rPr>
-          <w:lang w:val="en-US"/>
-        </w:rPr>
-        <w:t>.</w:t>
-      </w:r>
-    </w:p>
-    <w:p>
-      <w:pPr>
-        <w:pStyle w:val="ListParagraph"/>
-        <w:numPr>
-          <w:ilvl w:val="0"/>
-          <w:numId w:val="1"/>
-        </w:numPr>
-        <w:rPr>
-          <w:lang w:val="en-US"/>
-        </w:rPr>
-      </w:pPr>
-      <w:r>
-        <w:rPr>
-          <w:lang w:val="en-US"/>
-        </w:rPr>
-        <w:t>A</w:t>
-      </w:r>
-      <w:r>
-        <w:rPr>
-          <w:lang w:val="en-US"/>
-        </w:rPr>
-        <w:t xml:space="preserve">ctivate </w:t>
-      </w:r>
-      <w:proofErr w:type="spellStart"/>
-      <w:r>
-        <w:rPr>
-          <w:lang w:val="en-US"/>
-        </w:rPr>
-        <w:t>Carranker</w:t>
-      </w:r>
-      <w:proofErr w:type="spellEnd"/>
-      <w:r>
-        <w:rPr>
-          <w:lang w:val="en-US"/>
-        </w:rPr>
-        <w:t xml:space="preserve"> </w:t>
-      </w:r>
-      <w:r>
-        <w:rPr>
-          <w:lang w:val="en-US"/>
-        </w:rPr>
-        <w:t>T</w:t>
-      </w:r>
-      <w:r>
-        <w:rPr>
-          <w:lang w:val="en-US"/>
-        </w:rPr>
-        <w:t xml:space="preserve">heme and </w:t>
-      </w:r>
-      <w:r>
-        <w:rPr>
-          <w:lang w:val="en-US"/>
-        </w:rPr>
-        <w:t>set</w:t>
-      </w:r>
-      <w:r>
-        <w:rPr>
-          <w:lang w:val="en-US"/>
-        </w:rPr>
-        <w:t xml:space="preserve"> permalinks</w:t>
-      </w:r>
-      <w:r>
-        <w:rPr>
-          <w:lang w:val="en-US"/>
-        </w:rPr>
-        <w:t xml:space="preserve"> on Post name</w:t>
-      </w:r>
-      <w:r>
-        <w:rPr>
-          <w:lang w:val="en-US"/>
-        </w:rPr>
-        <w:t>.</w:t>
-      </w:r>
-    </w:p>
-    <w:p>
-      <w:pPr>
-        <w:pStyle w:val="ListParagraph"/>
-        <w:numPr>
-          <w:ilvl w:val="0"/>
-          <w:numId w:val="1"/>
-        </w:numPr>
-        <w:rPr>
-          <w:lang w:val="en-US"/>
-        </w:rPr>
-      </w:pPr>
-      <w:r>
-        <w:rPr>
-          <w:lang w:val="en-US"/>
-        </w:rPr>
-        <w:t>Activate plugins</w:t>
-      </w:r>
-      <w:r>
-        <w:rPr>
-          <w:lang w:val="en-US"/>
-        </w:rPr>
-        <w:t>.</w:t>
-      </w:r>
-    </w:p>
-    <w:p>
-      <w:pPr>
-        <w:pStyle w:val="ListParagraph"/>
-        <w:numPr>
-          <w:ilvl w:val="0"/>
-          <w:numId w:val="1"/>
-        </w:numPr>
-        <w:rPr>
-          <w:lang w:val="en-US"/>
-        </w:rPr>
-      </w:pPr>
-      <w:r>
-        <w:rPr>
-          <w:lang w:val="en-US"/>
-        </w:rPr>
-        <w:t>Add permissions to</w:t>
-      </w:r>
-      <w:r>
-        <w:rPr>
-          <w:lang w:val="en-US"/>
-        </w:rPr>
-        <w:t xml:space="preserve"> the</w:t>
-      </w:r>
-      <w:r>
-        <w:rPr>
-          <w:lang w:val="en-US"/>
-        </w:rPr>
-        <w:t xml:space="preserve"> role editor: </w:t>
-      </w:r>
-      <w:proofErr w:type="spellStart"/>
-      <w:r>
-        <w:rPr>
-          <w:lang w:val="en-US"/>
-        </w:rPr>
-        <w:t>create_users</w:t>
-      </w:r>
-      <w:proofErr w:type="spellEnd"/>
-      <w:r>
-        <w:rPr>
-          <w:lang w:val="en-US"/>
-        </w:rPr>
-        <w:t xml:space="preserve">, </w:t>
-      </w:r>
-      <w:proofErr w:type="spellStart"/>
-      <w:r>
-        <w:rPr>
-          <w:lang w:val="en-US"/>
-        </w:rPr>
-        <w:t>delete_users</w:t>
-      </w:r>
-      <w:proofErr w:type="spellEnd"/>
-      <w:r>
-        <w:rPr>
-          <w:lang w:val="en-US"/>
-        </w:rPr>
-        <w:t xml:space="preserve">, </w:t>
-      </w:r>
-      <w:proofErr w:type="spellStart"/>
-      <w:r>
-        <w:rPr>
-          <w:lang w:val="en-US"/>
-        </w:rPr>
-        <w:t>edit_users</w:t>
-      </w:r>
-      <w:proofErr w:type="spellEnd"/>
-      <w:r>
-        <w:rPr>
-          <w:lang w:val="en-US"/>
-        </w:rPr>
-        <w:t xml:space="preserve">, </w:t>
-      </w:r>
-      <w:proofErr w:type="spellStart"/>
-      <w:r>
-        <w:rPr>
-          <w:lang w:val="en-US"/>
-        </w:rPr>
-        <w:t>list_users</w:t>
-      </w:r>
-      <w:proofErr w:type="spellEnd"/>
-      <w:r>
-        <w:rPr>
-          <w:lang w:val="en-US"/>
-        </w:rPr>
-        <w:t xml:space="preserve">, </w:t>
-      </w:r>
-      <w:proofErr w:type="spellStart"/>
-      <w:r>
-        <w:rPr>
-          <w:lang w:val="en-US"/>
-        </w:rPr>
-        <w:t>remove_users</w:t>
-      </w:r>
-      <w:proofErr w:type="spellEnd"/>
-      <w:r>
-        <w:rPr>
-          <w:lang w:val="en-US"/>
-        </w:rPr>
-        <w:t>.</w:t>
-      </w:r>
-    </w:p>
-    <w:p>
-      <w:pPr>
-        <w:pStyle w:val="ListParagraph"/>
-        <w:numPr>
-          <w:ilvl w:val="0"/>
-          <w:numId w:val="1"/>
-        </w:numPr>
-        <w:rPr>
-          <w:lang w:val="en-US"/>
-        </w:rPr>
-      </w:pPr>
-      <w:r>
-        <w:rPr>
-          <w:lang w:val="en-US"/>
-        </w:rPr>
-        <w:t>Enable cronjob * * * * * (cd path/to/</w:t>
-      </w:r>
-      <w:proofErr w:type="spellStart"/>
-      <w:r>
-        <w:rPr>
-          <w:lang w:val="en-US"/>
-        </w:rPr>
-        <w:t>sitefolder</w:t>
-      </w:r>
-      <w:proofErr w:type="spellEnd"/>
-      <w:r>
-        <w:rPr>
-          <w:lang w:val="en-US"/>
-        </w:rPr>
-        <w:t xml:space="preserve"> &amp;&amp; php artisan </w:t>
-      </w:r>
-      <w:proofErr w:type="spellStart"/>
-      <w:proofErr w:type="gramStart"/>
-      <w:r>
-        <w:rPr>
-          <w:lang w:val="en-US"/>
-        </w:rPr>
-        <w:t>GetCMSData:getData</w:t>
-      </w:r>
-      <w:proofErr w:type="spellEnd"/>
-      <w:proofErr w:type="gramEnd"/>
-      <w:r>
-        <w:rPr>
-          <w:lang w:val="en-US"/>
-        </w:rPr>
-        <w:t>)</w:t>
-      </w:r>
-      <w:r>
-        <w:rPr>
-          <w:lang w:val="en-US"/>
-        </w:rPr>
-        <w:t>.</w:t>
-      </w:r>
-    </w:p>
-    <w:p>
-      <w:pPr>
-        <w:pStyle w:val="ListParagraph"/>
-        <w:numPr>
-          <w:ilvl w:val="0"/>
-          <w:numId w:val="1"/>
-        </w:numPr>
-        <w:rPr>
-          <w:lang w:val="en-US"/>
-        </w:rPr>
-      </w:pPr>
-      <w:r>
-        <w:rPr>
-          <w:lang w:val="en-US"/>
-        </w:rPr>
-        <w:t xml:space="preserve">Enable cronjob </w:t>
-      </w:r>
-      <w:r>
-        <w:rPr>
-          <w:lang w:val="en-US"/>
-        </w:rPr>
-        <w:t>0,15,30,45</w:t>
-      </w:r>
-      <w:r>
-        <w:rPr>
-          <w:lang w:val="en-US"/>
-        </w:rPr>
-        <w:t xml:space="preserve"> * * * * (cd path/to/</w:t>
-      </w:r>
-      <w:proofErr w:type="spellStart"/>
-      <w:r>
-        <w:rPr>
-          <w:lang w:val="en-US"/>
-        </w:rPr>
-        <w:t>sitefolder</w:t>
-      </w:r>
-      <w:proofErr w:type="spellEnd"/>
-      <w:r>
-        <w:rPr>
-          <w:lang w:val="en-US"/>
-        </w:rPr>
-        <w:t xml:space="preserve"> &amp;&amp; php artisan </w:t>
-      </w:r>
-      <w:proofErr w:type="spellStart"/>
-      <w:proofErr w:type="gramStart"/>
-      <w:r>
-        <w:rPr>
-          <w:lang w:val="en-US"/>
-        </w:rPr>
-        <w:t>GetFXRate:get</w:t>
-      </w:r>
-      <w:proofErr w:type="spellEnd"/>
-      <w:proofErr w:type="gramEnd"/>
-      <w:r>
-        <w:rPr>
-          <w:lang w:val="en-US"/>
-        </w:rPr>
-        <w:t>)</w:t>
-      </w:r>
-      <w:r>
-        <w:rPr>
-          <w:lang w:val="en-US"/>
-        </w:rPr>
-        <w:t>.</w:t>
-      </w:r>
-    </w:p>
-    <w:p>
-      <w:pPr>
-        <w:pStyle w:val="ListParagraph"/>
-        <w:numPr>
-          <w:ilvl w:val="0"/>
-          <w:numId w:val="1"/>
-        </w:numPr>
-        <w:rPr>
-          <w:lang w:val="en-US"/>
-        </w:rPr>
-      </w:pPr>
-      <w:r>
-        <w:rPr>
-          <w:lang w:val="en-US"/>
-        </w:rPr>
-        <w:t>Repeat</w:t>
-      </w:r>
-      <w:r>
-        <w:rPr>
-          <w:lang w:val="en-US"/>
-        </w:rPr>
-        <w:t xml:space="preserve"> all the steps for the acceptance site with allowance for certain </w:t>
-      </w:r>
-      <w:proofErr w:type="spellStart"/>
-      <w:r>
-        <w:rPr>
-          <w:lang w:val="en-US"/>
-        </w:rPr>
-        <w:t>ips</w:t>
-      </w:r>
-      <w:proofErr w:type="spellEnd"/>
-      <w:r>
-        <w:rPr>
-          <w:lang w:val="en-US"/>
-        </w:rPr>
-        <w:t xml:space="preserve"> only</w:t>
-      </w:r>
-      <w:r>
-        <w:rPr>
-          <w:lang w:val="en-US"/>
-        </w:rPr>
-        <w:t xml:space="preserve"> in the </w:t>
-      </w:r>
-      <w:r>
-        <w:rPr>
-          <w:lang w:val="en-US"/>
-        </w:rPr>
-        <w:t xml:space="preserve">main </w:t>
-      </w:r>
-      <w:proofErr w:type="spellStart"/>
-      <w:r>
-        <w:rPr>
-          <w:lang w:val="en-US"/>
-        </w:rPr>
-        <w:t>apache.conf</w:t>
-      </w:r>
-      <w:proofErr w:type="spellEnd"/>
-      <w:r>
-        <w:rPr>
-          <w:lang w:val="en-US"/>
-        </w:rPr>
-        <w:t xml:space="preserve"> </w:t>
-      </w:r>
-      <w:r>
-        <w:rPr>
-          <w:lang w:val="en-US"/>
-        </w:rPr>
-        <w:t>file</w:t>
-      </w:r>
-      <w:r>
-        <w:rPr>
-          <w:lang w:val="en-US"/>
-        </w:rPr>
-        <w:t>.</w:t>
-      </w:r>
-    </w:p>
-    <w:p>
-      <w:pPr>
-        <w:pStyle w:val="ListParagraph"/>
-        <w:numPr>
-          <w:ilvl w:val="0"/>
-          <w:numId w:val="1"/>
-        </w:numPr>
-        <w:rPr>
-          <w:lang w:val="en-US"/>
-        </w:rPr>
-      </w:pPr>
-      <w:r>
-        <w:rPr>
-          <w:lang w:val="en-US"/>
-        </w:rPr>
-        <w:t xml:space="preserve">Run command php artisan </w:t>
-      </w:r>
-      <w:proofErr w:type="spellStart"/>
-      <w:proofErr w:type="gramStart"/>
-      <w:r>
-        <w:rPr>
-          <w:lang w:val="en-US"/>
-        </w:rPr>
-        <w:t>GetCMSData:getData</w:t>
-      </w:r>
-      <w:proofErr w:type="spellEnd"/>
-      <w:proofErr w:type="gramEnd"/>
-      <w:r>
-        <w:rPr>
-          <w:lang w:val="en-US"/>
-        </w:rPr>
-        <w:t>.</w:t>
-      </w:r>
-    </w:p>
-    <w:p>
-      <w:pPr>
-        <w:pStyle w:val="ListParagraph"/>
-        <w:numPr>
-          <w:ilvl w:val="0"/>
-          <w:numId w:val="1"/>
-        </w:numPr>
-        <w:rPr>
-          <w:lang w:val="en-US"/>
-        </w:rPr>
-      </w:pPr>
-      <w:r>
-        <w:rPr>
-          <w:lang w:val="en-US"/>
-        </w:rPr>
-        <w:t xml:space="preserve">Run command </w:t>
-      </w:r>
-      <w:r>
-        <w:rPr>
-          <w:lang w:val="en-US"/>
-        </w:rPr>
-        <w:t xml:space="preserve">php artisan </w:t>
-      </w:r>
-      <w:proofErr w:type="spellStart"/>
-      <w:proofErr w:type="gramStart"/>
-      <w:r>
-        <w:rPr>
-          <w:lang w:val="en-US"/>
-        </w:rPr>
-        <w:t>passport:install</w:t>
-      </w:r>
-      <w:proofErr w:type="spellEnd"/>
-      <w:proofErr w:type="gramEnd"/>
-      <w:r>
-        <w:rPr>
-          <w:lang w:val="en-US"/>
-        </w:rPr>
-        <w:t>.</w:t>
-      </w:r>
-    </w:p>
-    <w:p>
-      <w:pPr>
-        <w:pStyle w:val="ListParagraph"/>
-        <w:numPr>
-          <w:ilvl w:val="0"/>
-          <w:numId w:val="1"/>
-        </w:numPr>
-        <w:rPr>
-          <w:lang w:val="en-US"/>
-        </w:rPr>
-      </w:pPr>
-      <w:r>
-        <w:rPr>
-          <w:lang w:val="en-US"/>
-        </w:rPr>
-        <w:t xml:space="preserve">Assign </w:t>
-      </w:r>
-      <w:proofErr w:type="spellStart"/>
-      <w:r>
-        <w:rPr>
-          <w:lang w:val="en-US"/>
-        </w:rPr>
-        <w:t>user_id</w:t>
-      </w:r>
-      <w:proofErr w:type="spellEnd"/>
-      <w:r>
-        <w:rPr>
-          <w:lang w:val="en-US"/>
-        </w:rPr>
-        <w:t xml:space="preserve"> to test account in table </w:t>
-      </w:r>
-      <w:proofErr w:type="spellStart"/>
-      <w:r>
-        <w:rPr>
-          <w:lang w:val="en-US"/>
-        </w:rPr>
-        <w:t>oauth_clients</w:t>
-      </w:r>
-      <w:proofErr w:type="spellEnd"/>
-      <w:r>
-        <w:rPr>
-          <w:lang w:val="en-US"/>
-        </w:rPr>
-        <w:t xml:space="preserve"> for client with </w:t>
-      </w:r>
-      <w:proofErr w:type="spellStart"/>
-      <w:r>
-        <w:rPr>
-          <w:lang w:val="en-US"/>
-        </w:rPr>
-        <w:t>password_client</w:t>
-      </w:r>
-      <w:proofErr w:type="spellEnd"/>
-      <w:r>
-        <w:rPr>
-          <w:lang w:val="en-US"/>
-        </w:rPr>
-        <w:t xml:space="preserve"> is 1</w:t>
-      </w:r>
-      <w:r>
-        <w:rPr>
-          <w:lang w:val="en-US"/>
-        </w:rPr>
-        <w:t>.</w:t>
-      </w:r>
-    </w:p>
-    <w:p>
-      <w:pPr>
-        <w:pStyle w:val="Heading1"/>
-        <w:rPr>
-          <w:lang w:val="en-US"/>
-        </w:rPr>
-      </w:pPr>
-      <w:r>
-        <w:rPr>
-          <w:lang w:val="en-US"/>
-        </w:rPr>
-        <w:t>Testing</w:t>
+        <w:t>for unit tests</w:t>
       </w:r>
     </w:p>
     <w:p>
@@ -1436,27 +1530,19 @@
         <w:rPr>
           <w:lang w:val="en-US"/>
         </w:rPr>
-        <w:t>Create the</w:t>
-      </w:r>
-      <w:r>
-        <w:rPr>
-          <w:lang w:val="en-US"/>
-        </w:rPr>
-        <w:t xml:space="preserve"> </w:t>
-      </w:r>
-      <w:proofErr w:type="spellStart"/>
-      <w:r>
-        <w:rPr>
-          <w:lang w:val="en-US"/>
-        </w:rPr>
-        <w:t>testdatabase</w:t>
-      </w:r>
-      <w:proofErr w:type="spellEnd"/>
-      <w:r>
-        <w:rPr>
-          <w:lang w:val="en-US"/>
-        </w:rPr>
-        <w:t xml:space="preserve">. </w:t>
+        <w:t xml:space="preserve">Execute </w:t>
+      </w:r>
+      <w:r>
+        <w:rPr>
+          <w:lang w:val="en-US"/>
+        </w:rPr>
+        <w:t>featuretests.sh</w:t>
+      </w:r>
+      <w:r>
+        <w:rPr>
+          <w:lang w:val="en-US"/>
+        </w:rPr>
+        <w:t xml:space="preserve"> for feature tests</w:t>
       </w:r>
     </w:p>
     <w:p>
@@ -1474,67 +1560,19 @@
         <w:rPr>
           <w:lang w:val="en-US"/>
         </w:rPr>
-        <w:t>E</w:t>
-      </w:r>
-      <w:r>
-        <w:rPr>
-          <w:lang w:val="en-US"/>
-        </w:rPr>
-        <w:t>xecute do</w:t>
-      </w:r>
-      <w:r>
-        <w:rPr>
-          <w:lang w:val="en-US"/>
-        </w:rPr>
-        <w:t>unit</w:t>
-      </w:r>
-      <w:r>
-        <w:rPr>
-          <w:lang w:val="en-US"/>
-        </w:rPr>
-        <w:t>tests.sh</w:t>
-      </w:r>
-      <w:r>
-        <w:rPr>
-          <w:lang w:val="en-US"/>
-        </w:rPr>
-        <w:t xml:space="preserve"> </w:t>
-      </w:r>
-      <w:r>
-        <w:rPr>
-          <w:lang w:val="en-US"/>
-        </w:rPr>
-        <w:t>for unit tests</w:t>
-      </w:r>
-    </w:p>
-    <w:p>
-      <w:pPr>
-        <w:pStyle w:val="ListParagraph"/>
-        <w:numPr>
-          <w:ilvl w:val="0"/>
-          <w:numId w:val="4"/>
-        </w:numPr>
-        <w:rPr>
-          <w:lang w:val="en-US"/>
-        </w:rPr>
-      </w:pPr>
-      <w:r>
-        <w:rPr>
-          <w:lang w:val="en-US"/>
-        </w:rPr>
         <w:t xml:space="preserve">Execute </w:t>
       </w:r>
       <w:r>
         <w:rPr>
           <w:lang w:val="en-US"/>
         </w:rPr>
-        <w:t>dofeaturetests.sh</w:t>
-      </w:r>
-      <w:r>
-        <w:rPr>
-          <w:lang w:val="en-US"/>
-        </w:rPr>
-        <w:t xml:space="preserve"> for feature tests</w:t>
+        <w:t>wordpress</w:t>
+      </w:r>
+      <w:r>
+        <w:rPr>
+          <w:lang w:val="en-US"/>
+        </w:rPr>
+        <w:t>tests.sh for feature tests</w:t>
       </w:r>
     </w:p>
     <w:sectPr>

</xml_diff>

<commit_message>
index for trims has default mapping, command fxrate does not mail
</commit_message>
<xml_diff>
--- a/documentation/First Install.docx
+++ b/documentation/First Install.docx
@@ -1362,134 +1362,152 @@
         <w:rPr>
           <w:lang w:val="en-US"/>
         </w:rPr>
-        <w:t xml:space="preserve">Assign </w:t>
-      </w:r>
-      <w:proofErr w:type="spellStart"/>
-      <w:r>
-        <w:rPr>
-          <w:lang w:val="en-US"/>
-        </w:rPr>
-        <w:t>user_id</w:t>
-      </w:r>
-      <w:proofErr w:type="spellEnd"/>
-      <w:r>
-        <w:rPr>
-          <w:lang w:val="en-US"/>
-        </w:rPr>
-        <w:t xml:space="preserve"> to test account in table </w:t>
-      </w:r>
-      <w:proofErr w:type="spellStart"/>
-      <w:r>
-        <w:rPr>
-          <w:lang w:val="en-US"/>
-        </w:rPr>
-        <w:t>oauth_clients</w:t>
-      </w:r>
-      <w:proofErr w:type="spellEnd"/>
-      <w:r>
-        <w:rPr>
-          <w:lang w:val="en-US"/>
-        </w:rPr>
-        <w:t xml:space="preserve"> for client with </w:t>
-      </w:r>
-      <w:proofErr w:type="spellStart"/>
-      <w:r>
-        <w:rPr>
-          <w:lang w:val="en-US"/>
-        </w:rPr>
-        <w:t>password_client</w:t>
-      </w:r>
-      <w:proofErr w:type="spellEnd"/>
-      <w:r>
-        <w:rPr>
-          <w:lang w:val="en-US"/>
-        </w:rPr>
-        <w:t xml:space="preserve"> is 1</w:t>
-      </w:r>
-      <w:r>
-        <w:rPr>
-          <w:lang w:val="en-US"/>
-        </w:rPr>
-        <w:t>.</w:t>
-      </w:r>
-    </w:p>
-    <w:p>
-      <w:pPr>
-        <w:pStyle w:val="Heading1"/>
-        <w:rPr>
-          <w:lang w:val="en-US"/>
-        </w:rPr>
-      </w:pPr>
-      <w:r>
-        <w:rPr>
-          <w:lang w:val="en-US"/>
-        </w:rPr>
-        <w:t>Testing</w:t>
-      </w:r>
-    </w:p>
-    <w:p>
-      <w:pPr>
-        <w:pStyle w:val="ListParagraph"/>
-        <w:numPr>
-          <w:ilvl w:val="0"/>
-          <w:numId w:val="4"/>
-        </w:numPr>
-        <w:rPr>
-          <w:lang w:val="en-US"/>
-        </w:rPr>
-      </w:pPr>
-      <w:r>
-        <w:rPr>
-          <w:lang w:val="en-US"/>
-        </w:rPr>
-        <w:t>Create the</w:t>
-      </w:r>
-      <w:r>
-        <w:rPr>
-          <w:lang w:val="en-US"/>
-        </w:rPr>
-        <w:t xml:space="preserve"> </w:t>
-      </w:r>
-      <w:proofErr w:type="spellStart"/>
-      <w:r>
-        <w:rPr>
-          <w:lang w:val="en-US"/>
-        </w:rPr>
-        <w:t>testdatabase</w:t>
-      </w:r>
-      <w:proofErr w:type="spellEnd"/>
-      <w:r>
-        <w:rPr>
-          <w:lang w:val="en-US"/>
-        </w:rPr>
-        <w:t xml:space="preserve">. </w:t>
-      </w:r>
-    </w:p>
-    <w:p>
-      <w:pPr>
-        <w:pStyle w:val="ListParagraph"/>
-        <w:numPr>
-          <w:ilvl w:val="0"/>
-          <w:numId w:val="4"/>
-        </w:numPr>
-        <w:rPr>
-          <w:lang w:val="en-US"/>
-        </w:rPr>
-      </w:pPr>
-      <w:r>
-        <w:rPr>
-          <w:lang w:val="en-US"/>
-        </w:rPr>
-        <w:t>E</w:t>
-      </w:r>
-      <w:r>
-        <w:rPr>
-          <w:lang w:val="en-US"/>
-        </w:rPr>
-        <w:t xml:space="preserve">xecute </w:t>
+        <w:t>Run command php artisan indexcars</w:t>
       </w:r>
       <w:bookmarkStart w:id="0" w:name="_GoBack"/>
       <w:bookmarkEnd w:id="0"/>
+    </w:p>
+    <w:p>
+      <w:pPr>
+        <w:pStyle w:val="ListParagraph"/>
+        <w:numPr>
+          <w:ilvl w:val="0"/>
+          <w:numId w:val="1"/>
+        </w:numPr>
+        <w:rPr>
+          <w:lang w:val="en-US"/>
+        </w:rPr>
+      </w:pPr>
+      <w:r>
+        <w:rPr>
+          <w:lang w:val="en-US"/>
+        </w:rPr>
+        <w:t xml:space="preserve">Assign </w:t>
+      </w:r>
+      <w:proofErr w:type="spellStart"/>
+      <w:r>
+        <w:rPr>
+          <w:lang w:val="en-US"/>
+        </w:rPr>
+        <w:t>user_id</w:t>
+      </w:r>
+      <w:proofErr w:type="spellEnd"/>
+      <w:r>
+        <w:rPr>
+          <w:lang w:val="en-US"/>
+        </w:rPr>
+        <w:t xml:space="preserve"> to test account in table </w:t>
+      </w:r>
+      <w:proofErr w:type="spellStart"/>
+      <w:r>
+        <w:rPr>
+          <w:lang w:val="en-US"/>
+        </w:rPr>
+        <w:t>oauth_clients</w:t>
+      </w:r>
+      <w:proofErr w:type="spellEnd"/>
+      <w:r>
+        <w:rPr>
+          <w:lang w:val="en-US"/>
+        </w:rPr>
+        <w:t xml:space="preserve"> for client with </w:t>
+      </w:r>
+      <w:proofErr w:type="spellStart"/>
+      <w:r>
+        <w:rPr>
+          <w:lang w:val="en-US"/>
+        </w:rPr>
+        <w:t>password_client</w:t>
+      </w:r>
+      <w:proofErr w:type="spellEnd"/>
+      <w:r>
+        <w:rPr>
+          <w:lang w:val="en-US"/>
+        </w:rPr>
+        <w:t xml:space="preserve"> is 1</w:t>
+      </w:r>
+      <w:r>
+        <w:rPr>
+          <w:lang w:val="en-US"/>
+        </w:rPr>
+        <w:t>.</w:t>
+      </w:r>
+    </w:p>
+    <w:p>
+      <w:pPr>
+        <w:pStyle w:val="Heading1"/>
+        <w:rPr>
+          <w:lang w:val="en-US"/>
+        </w:rPr>
+      </w:pPr>
+      <w:r>
+        <w:rPr>
+          <w:lang w:val="en-US"/>
+        </w:rPr>
+        <w:t>Testing</w:t>
+      </w:r>
+    </w:p>
+    <w:p>
+      <w:pPr>
+        <w:pStyle w:val="ListParagraph"/>
+        <w:numPr>
+          <w:ilvl w:val="0"/>
+          <w:numId w:val="4"/>
+        </w:numPr>
+        <w:rPr>
+          <w:lang w:val="en-US"/>
+        </w:rPr>
+      </w:pPr>
+      <w:r>
+        <w:rPr>
+          <w:lang w:val="en-US"/>
+        </w:rPr>
+        <w:t>Create the</w:t>
+      </w:r>
+      <w:r>
+        <w:rPr>
+          <w:lang w:val="en-US"/>
+        </w:rPr>
+        <w:t xml:space="preserve"> </w:t>
+      </w:r>
+      <w:proofErr w:type="spellStart"/>
+      <w:r>
+        <w:rPr>
+          <w:lang w:val="en-US"/>
+        </w:rPr>
+        <w:t>testdatabase</w:t>
+      </w:r>
+      <w:proofErr w:type="spellEnd"/>
+      <w:r>
+        <w:rPr>
+          <w:lang w:val="en-US"/>
+        </w:rPr>
+        <w:t xml:space="preserve">. </w:t>
+      </w:r>
+    </w:p>
+    <w:p>
+      <w:pPr>
+        <w:pStyle w:val="ListParagraph"/>
+        <w:numPr>
+          <w:ilvl w:val="0"/>
+          <w:numId w:val="4"/>
+        </w:numPr>
+        <w:rPr>
+          <w:lang w:val="en-US"/>
+        </w:rPr>
+      </w:pPr>
+      <w:r>
+        <w:rPr>
+          <w:lang w:val="en-US"/>
+        </w:rPr>
+        <w:t>E</w:t>
+      </w:r>
+      <w:r>
+        <w:rPr>
+          <w:lang w:val="en-US"/>
+        </w:rPr>
+        <w:t xml:space="preserve">xecute </w:t>
+      </w:r>
       <w:r>
         <w:rPr>
           <w:lang w:val="en-US"/>

</xml_diff>

<commit_message>
docu updated, trim name corrected and 404s in getbyname elastic
</commit_message>
<xml_diff>
--- a/documentation/First Install.docx
+++ b/documentation/First Install.docx
@@ -698,934 +698,984 @@
         <w:rPr>
           <w:lang w:val="en-US"/>
         </w:rPr>
-        <w:t>Run command p</w:t>
-      </w:r>
-      <w:r>
-        <w:rPr>
-          <w:lang w:val="en-US"/>
-        </w:rPr>
-        <w:t>hp artisan migrate</w:t>
-      </w:r>
-      <w:r>
-        <w:rPr>
-          <w:lang w:val="en-US"/>
-        </w:rPr>
-        <w:t>.</w:t>
-      </w:r>
-    </w:p>
-    <w:p>
-      <w:pPr>
-        <w:pStyle w:val="ListParagraph"/>
-        <w:numPr>
-          <w:ilvl w:val="0"/>
-          <w:numId w:val="1"/>
-        </w:numPr>
-        <w:rPr>
-          <w:lang w:val="en-US"/>
-        </w:rPr>
-      </w:pPr>
-      <w:r>
-        <w:rPr>
-          <w:lang w:val="en-US"/>
-        </w:rPr>
-        <w:t>Import the .</w:t>
-      </w:r>
-      <w:proofErr w:type="spellStart"/>
-      <w:r>
-        <w:rPr>
-          <w:lang w:val="en-US"/>
-        </w:rPr>
-        <w:t>sql</w:t>
-      </w:r>
-      <w:proofErr w:type="spellEnd"/>
-      <w:r>
-        <w:rPr>
-          <w:lang w:val="en-US"/>
-        </w:rPr>
-        <w:t xml:space="preserve"> files in database/</w:t>
-      </w:r>
-      <w:proofErr w:type="spellStart"/>
-      <w:r>
-        <w:rPr>
-          <w:lang w:val="en-US"/>
-        </w:rPr>
-        <w:t>sql</w:t>
-      </w:r>
-      <w:proofErr w:type="spellEnd"/>
-      <w:r>
-        <w:rPr>
-          <w:lang w:val="en-US"/>
-        </w:rPr>
-        <w:t>-files in the order: makes, models, trims and profanities.</w:t>
-      </w:r>
-    </w:p>
-    <w:p>
-      <w:pPr>
-        <w:pStyle w:val="ListParagraph"/>
-        <w:numPr>
-          <w:ilvl w:val="0"/>
-          <w:numId w:val="1"/>
-        </w:numPr>
-        <w:rPr>
-          <w:lang w:val="en-US"/>
-        </w:rPr>
-      </w:pPr>
-      <w:r>
-        <w:rPr>
-          <w:lang w:val="en-US"/>
-        </w:rPr>
-        <w:t>Add pages Home, Login, R</w:t>
-      </w:r>
-      <w:r>
-        <w:rPr>
-          <w:lang w:val="en-US"/>
-        </w:rPr>
-        <w:t xml:space="preserve">egister, About, Contact, </w:t>
-      </w:r>
-      <w:proofErr w:type="spellStart"/>
-      <w:r>
-        <w:rPr>
-          <w:lang w:val="en-US"/>
-        </w:rPr>
-        <w:t>PHPinfo</w:t>
-      </w:r>
-      <w:proofErr w:type="spellEnd"/>
-      <w:r>
-        <w:rPr>
-          <w:lang w:val="en-US"/>
-        </w:rPr>
-        <w:t xml:space="preserve"> and </w:t>
-      </w:r>
-      <w:proofErr w:type="spellStart"/>
-      <w:r>
-        <w:rPr>
-          <w:lang w:val="en-US"/>
-        </w:rPr>
-        <w:t>OPcachereset</w:t>
-      </w:r>
-      <w:proofErr w:type="spellEnd"/>
-      <w:r>
-        <w:rPr>
-          <w:lang w:val="en-US"/>
-        </w:rPr>
-        <w:t>.</w:t>
-      </w:r>
-    </w:p>
-    <w:p>
-      <w:pPr>
-        <w:pStyle w:val="ListParagraph"/>
-        <w:numPr>
-          <w:ilvl w:val="0"/>
-          <w:numId w:val="1"/>
-        </w:numPr>
-        <w:rPr>
-          <w:lang w:val="en-US"/>
-        </w:rPr>
-      </w:pPr>
-      <w:r>
-        <w:rPr>
-          <w:lang w:val="en-US"/>
-        </w:rPr>
-        <w:t xml:space="preserve">Add menus </w:t>
-      </w:r>
-      <w:proofErr w:type="spellStart"/>
-      <w:r>
-        <w:rPr>
-          <w:lang w:val="en-US"/>
-        </w:rPr>
-        <w:t>navigationHeader</w:t>
-      </w:r>
-      <w:proofErr w:type="spellEnd"/>
-      <w:r>
-        <w:rPr>
-          <w:lang w:val="en-US"/>
-        </w:rPr>
-        <w:t xml:space="preserve"> </w:t>
-      </w:r>
-      <w:r>
-        <w:rPr>
-          <w:lang w:val="en-US"/>
-        </w:rPr>
-        <w:t xml:space="preserve">with </w:t>
-      </w:r>
-      <w:r>
-        <w:rPr>
-          <w:lang w:val="en-US"/>
-        </w:rPr>
-        <w:t xml:space="preserve">page </w:t>
-      </w:r>
-      <w:r>
-        <w:rPr>
-          <w:lang w:val="en-US"/>
-        </w:rPr>
-        <w:t xml:space="preserve">Home </w:t>
-      </w:r>
-      <w:r>
-        <w:rPr>
-          <w:lang w:val="en-US"/>
-        </w:rPr>
-        <w:t xml:space="preserve">as primary menu </w:t>
-      </w:r>
-      <w:r>
-        <w:rPr>
-          <w:lang w:val="en-US"/>
-        </w:rPr>
-        <w:t xml:space="preserve">and </w:t>
-      </w:r>
-      <w:proofErr w:type="spellStart"/>
-      <w:r>
-        <w:rPr>
-          <w:lang w:val="en-US"/>
-        </w:rPr>
-        <w:t>navigationFooter</w:t>
-      </w:r>
-      <w:proofErr w:type="spellEnd"/>
-      <w:r>
-        <w:rPr>
-          <w:lang w:val="en-US"/>
-        </w:rPr>
-        <w:t xml:space="preserve"> with About and Contact</w:t>
-      </w:r>
-      <w:r>
-        <w:rPr>
-          <w:lang w:val="en-US"/>
-        </w:rPr>
-        <w:t xml:space="preserve"> as footer menu</w:t>
-      </w:r>
-      <w:r>
-        <w:rPr>
-          <w:lang w:val="en-US"/>
-        </w:rPr>
-        <w:t>.</w:t>
-      </w:r>
-    </w:p>
-    <w:p>
-      <w:pPr>
-        <w:pStyle w:val="ListParagraph"/>
-        <w:numPr>
-          <w:ilvl w:val="0"/>
-          <w:numId w:val="1"/>
-        </w:numPr>
-        <w:rPr>
-          <w:lang w:val="en-US"/>
-        </w:rPr>
-      </w:pPr>
-      <w:r>
-        <w:rPr>
-          <w:lang w:val="en-US"/>
-        </w:rPr>
-        <w:t>A</w:t>
-      </w:r>
-      <w:r>
-        <w:rPr>
-          <w:lang w:val="en-US"/>
-        </w:rPr>
-        <w:t xml:space="preserve">ctivate </w:t>
-      </w:r>
-      <w:proofErr w:type="spellStart"/>
-      <w:r>
-        <w:rPr>
-          <w:lang w:val="en-US"/>
-        </w:rPr>
-        <w:t>Carranker</w:t>
-      </w:r>
-      <w:proofErr w:type="spellEnd"/>
-      <w:r>
-        <w:rPr>
-          <w:lang w:val="en-US"/>
-        </w:rPr>
-        <w:t xml:space="preserve"> </w:t>
-      </w:r>
-      <w:r>
-        <w:rPr>
-          <w:lang w:val="en-US"/>
-        </w:rPr>
-        <w:t>T</w:t>
-      </w:r>
-      <w:r>
-        <w:rPr>
-          <w:lang w:val="en-US"/>
-        </w:rPr>
-        <w:t xml:space="preserve">heme and </w:t>
-      </w:r>
-      <w:r>
-        <w:rPr>
-          <w:lang w:val="en-US"/>
-        </w:rPr>
-        <w:t>set</w:t>
-      </w:r>
-      <w:r>
-        <w:rPr>
-          <w:lang w:val="en-US"/>
-        </w:rPr>
-        <w:t xml:space="preserve"> permalinks</w:t>
-      </w:r>
-      <w:r>
-        <w:rPr>
-          <w:lang w:val="en-US"/>
-        </w:rPr>
-        <w:t xml:space="preserve"> on Post name</w:t>
-      </w:r>
-      <w:r>
-        <w:rPr>
-          <w:lang w:val="en-US"/>
-        </w:rPr>
-        <w:t>.</w:t>
-      </w:r>
-    </w:p>
-    <w:p>
-      <w:pPr>
-        <w:pStyle w:val="ListParagraph"/>
-        <w:numPr>
-          <w:ilvl w:val="0"/>
-          <w:numId w:val="1"/>
-        </w:numPr>
-        <w:rPr>
-          <w:lang w:val="en-US"/>
-        </w:rPr>
-      </w:pPr>
-      <w:r>
-        <w:rPr>
-          <w:lang w:val="en-US"/>
-        </w:rPr>
-        <w:t>Activate plugins</w:t>
-      </w:r>
-      <w:r>
-        <w:rPr>
-          <w:lang w:val="en-US"/>
-        </w:rPr>
-        <w:t>.</w:t>
-      </w:r>
-    </w:p>
-    <w:p>
-      <w:pPr>
-        <w:pStyle w:val="ListParagraph"/>
-        <w:numPr>
-          <w:ilvl w:val="0"/>
-          <w:numId w:val="1"/>
-        </w:numPr>
-        <w:rPr>
-          <w:lang w:val="en-US"/>
-        </w:rPr>
-      </w:pPr>
-      <w:r>
-        <w:rPr>
-          <w:lang w:val="en-US"/>
-        </w:rPr>
-        <w:t>Add permissions to</w:t>
-      </w:r>
-      <w:r>
-        <w:rPr>
-          <w:lang w:val="en-US"/>
-        </w:rPr>
-        <w:t xml:space="preserve"> the</w:t>
-      </w:r>
-      <w:r>
-        <w:rPr>
-          <w:lang w:val="en-US"/>
-        </w:rPr>
-        <w:t xml:space="preserve"> role editor: </w:t>
-      </w:r>
-      <w:proofErr w:type="spellStart"/>
-      <w:r>
-        <w:rPr>
-          <w:lang w:val="en-US"/>
-        </w:rPr>
-        <w:t>create_users</w:t>
-      </w:r>
-      <w:proofErr w:type="spellEnd"/>
-      <w:r>
-        <w:rPr>
-          <w:lang w:val="en-US"/>
-        </w:rPr>
-        <w:t xml:space="preserve">, </w:t>
-      </w:r>
-      <w:proofErr w:type="spellStart"/>
-      <w:r>
-        <w:rPr>
-          <w:lang w:val="en-US"/>
-        </w:rPr>
-        <w:t>delete_users</w:t>
-      </w:r>
-      <w:proofErr w:type="spellEnd"/>
-      <w:r>
-        <w:rPr>
-          <w:lang w:val="en-US"/>
-        </w:rPr>
-        <w:t xml:space="preserve">, </w:t>
-      </w:r>
-      <w:proofErr w:type="spellStart"/>
-      <w:r>
-        <w:rPr>
-          <w:lang w:val="en-US"/>
-        </w:rPr>
-        <w:t>edit_users</w:t>
-      </w:r>
-      <w:proofErr w:type="spellEnd"/>
-      <w:r>
-        <w:rPr>
-          <w:lang w:val="en-US"/>
-        </w:rPr>
-        <w:t xml:space="preserve">, </w:t>
-      </w:r>
-      <w:proofErr w:type="spellStart"/>
-      <w:r>
-        <w:rPr>
-          <w:lang w:val="en-US"/>
-        </w:rPr>
-        <w:t>list_users</w:t>
-      </w:r>
-      <w:proofErr w:type="spellEnd"/>
-      <w:r>
-        <w:rPr>
-          <w:lang w:val="en-US"/>
-        </w:rPr>
-        <w:t xml:space="preserve">, </w:t>
-      </w:r>
-      <w:proofErr w:type="spellStart"/>
-      <w:r>
-        <w:rPr>
-          <w:lang w:val="en-US"/>
-        </w:rPr>
-        <w:t>remove_users</w:t>
-      </w:r>
-      <w:proofErr w:type="spellEnd"/>
-      <w:r>
-        <w:rPr>
-          <w:lang w:val="en-US"/>
-        </w:rPr>
-        <w:t>.</w:t>
-      </w:r>
-    </w:p>
-    <w:p>
-      <w:pPr>
-        <w:pStyle w:val="ListParagraph"/>
-        <w:numPr>
-          <w:ilvl w:val="0"/>
-          <w:numId w:val="1"/>
-        </w:numPr>
-        <w:rPr>
-          <w:lang w:val="en-US"/>
-        </w:rPr>
-      </w:pPr>
-      <w:r>
-        <w:rPr>
-          <w:lang w:val="en-US"/>
-        </w:rPr>
-        <w:t>Enable cronjob * * * * * (cd path/to/</w:t>
-      </w:r>
-      <w:proofErr w:type="spellStart"/>
-      <w:r>
-        <w:rPr>
-          <w:lang w:val="en-US"/>
-        </w:rPr>
-        <w:t>sitefolder</w:t>
-      </w:r>
-      <w:proofErr w:type="spellEnd"/>
-      <w:r>
-        <w:rPr>
-          <w:lang w:val="en-US"/>
-        </w:rPr>
-        <w:t xml:space="preserve"> &amp;&amp; php artisan </w:t>
-      </w:r>
-      <w:proofErr w:type="spellStart"/>
-      <w:r>
-        <w:rPr>
-          <w:lang w:val="en-US"/>
-        </w:rPr>
-        <w:t>getcmsdata</w:t>
-      </w:r>
-      <w:proofErr w:type="spellEnd"/>
-      <w:r>
-        <w:rPr>
-          <w:lang w:val="en-US"/>
-        </w:rPr>
-        <w:t>)</w:t>
-      </w:r>
-      <w:r>
-        <w:rPr>
-          <w:lang w:val="en-US"/>
-        </w:rPr>
-        <w:t>.</w:t>
-      </w:r>
-    </w:p>
-    <w:p>
-      <w:pPr>
-        <w:pStyle w:val="ListParagraph"/>
-        <w:numPr>
-          <w:ilvl w:val="0"/>
-          <w:numId w:val="1"/>
-        </w:numPr>
-        <w:rPr>
-          <w:lang w:val="en-US"/>
-        </w:rPr>
-      </w:pPr>
-      <w:r>
-        <w:rPr>
-          <w:lang w:val="en-US"/>
-        </w:rPr>
-        <w:t xml:space="preserve">Enable cronjob </w:t>
-      </w:r>
-      <w:r>
-        <w:rPr>
-          <w:lang w:val="en-US"/>
-        </w:rPr>
-        <w:t>0,15,30,45</w:t>
-      </w:r>
-      <w:r>
-        <w:rPr>
-          <w:lang w:val="en-US"/>
-        </w:rPr>
-        <w:t xml:space="preserve"> * * * * (cd path/to/</w:t>
-      </w:r>
-      <w:proofErr w:type="spellStart"/>
-      <w:r>
-        <w:rPr>
-          <w:lang w:val="en-US"/>
-        </w:rPr>
-        <w:t>sitefolder</w:t>
-      </w:r>
-      <w:proofErr w:type="spellEnd"/>
-      <w:r>
-        <w:rPr>
-          <w:lang w:val="en-US"/>
-        </w:rPr>
-        <w:t xml:space="preserve"> &amp;&amp; php artisan </w:t>
-      </w:r>
-      <w:proofErr w:type="spellStart"/>
-      <w:r>
-        <w:rPr>
-          <w:lang w:val="en-US"/>
-        </w:rPr>
-        <w:t>getfxrate</w:t>
-      </w:r>
-      <w:proofErr w:type="spellEnd"/>
-      <w:r>
-        <w:rPr>
-          <w:lang w:val="en-US"/>
-        </w:rPr>
-        <w:t>)</w:t>
-      </w:r>
-      <w:r>
-        <w:rPr>
-          <w:lang w:val="en-US"/>
-        </w:rPr>
-        <w:t>.</w:t>
-      </w:r>
-    </w:p>
-    <w:p>
-      <w:pPr>
-        <w:pStyle w:val="ListParagraph"/>
-        <w:numPr>
-          <w:ilvl w:val="0"/>
-          <w:numId w:val="1"/>
-        </w:numPr>
-        <w:rPr>
-          <w:lang w:val="en-US"/>
-        </w:rPr>
-      </w:pPr>
-      <w:r>
-        <w:rPr>
-          <w:lang w:val="en-US"/>
-        </w:rPr>
-        <w:t>Repeat</w:t>
-      </w:r>
-      <w:r>
-        <w:rPr>
-          <w:lang w:val="en-US"/>
-        </w:rPr>
-        <w:t xml:space="preserve"> all the steps for the acceptance site with allowance for certain </w:t>
-      </w:r>
-      <w:proofErr w:type="spellStart"/>
-      <w:r>
-        <w:rPr>
-          <w:lang w:val="en-US"/>
-        </w:rPr>
-        <w:t>ips</w:t>
-      </w:r>
-      <w:proofErr w:type="spellEnd"/>
-      <w:r>
-        <w:rPr>
-          <w:lang w:val="en-US"/>
-        </w:rPr>
-        <w:t xml:space="preserve"> only</w:t>
-      </w:r>
-      <w:r>
-        <w:rPr>
-          <w:lang w:val="en-US"/>
-        </w:rPr>
-        <w:t xml:space="preserve"> in the </w:t>
-      </w:r>
-      <w:r>
-        <w:rPr>
-          <w:lang w:val="en-US"/>
-        </w:rPr>
-        <w:t xml:space="preserve">main </w:t>
-      </w:r>
-      <w:proofErr w:type="spellStart"/>
-      <w:r>
-        <w:rPr>
-          <w:lang w:val="en-US"/>
-        </w:rPr>
-        <w:t>apache.conf</w:t>
-      </w:r>
-      <w:proofErr w:type="spellEnd"/>
-      <w:r>
-        <w:rPr>
-          <w:lang w:val="en-US"/>
-        </w:rPr>
-        <w:t xml:space="preserve"> </w:t>
-      </w:r>
-      <w:r>
-        <w:rPr>
-          <w:lang w:val="en-US"/>
-        </w:rPr>
-        <w:t>file</w:t>
-      </w:r>
-      <w:r>
-        <w:rPr>
-          <w:lang w:val="en-US"/>
-        </w:rPr>
-        <w:t>.</w:t>
-      </w:r>
-    </w:p>
-    <w:p>
-      <w:pPr>
-        <w:pStyle w:val="ListParagraph"/>
-        <w:numPr>
-          <w:ilvl w:val="0"/>
-          <w:numId w:val="1"/>
-        </w:numPr>
-        <w:rPr>
-          <w:lang w:val="en-US"/>
-        </w:rPr>
-      </w:pPr>
-      <w:r>
-        <w:rPr>
-          <w:lang w:val="en-US"/>
-        </w:rPr>
-        <w:t xml:space="preserve">Run command php artisan </w:t>
-      </w:r>
-      <w:proofErr w:type="spellStart"/>
-      <w:r>
-        <w:rPr>
-          <w:lang w:val="en-US"/>
-        </w:rPr>
-        <w:t>getcmsdata</w:t>
-      </w:r>
-      <w:proofErr w:type="spellEnd"/>
-      <w:r>
-        <w:rPr>
-          <w:lang w:val="en-US"/>
-        </w:rPr>
-        <w:t>.</w:t>
-      </w:r>
-    </w:p>
-    <w:p>
-      <w:pPr>
-        <w:pStyle w:val="ListParagraph"/>
-        <w:numPr>
-          <w:ilvl w:val="0"/>
-          <w:numId w:val="1"/>
-        </w:numPr>
-        <w:rPr>
-          <w:lang w:val="en-US"/>
-        </w:rPr>
-      </w:pPr>
-      <w:r>
-        <w:rPr>
-          <w:lang w:val="en-US"/>
-        </w:rPr>
-        <w:t xml:space="preserve">Run command </w:t>
-      </w:r>
-      <w:r>
-        <w:rPr>
-          <w:lang w:val="en-US"/>
-        </w:rPr>
-        <w:t xml:space="preserve">php artisan </w:t>
-      </w:r>
-      <w:proofErr w:type="spellStart"/>
-      <w:proofErr w:type="gramStart"/>
-      <w:r>
-        <w:rPr>
-          <w:lang w:val="en-US"/>
-        </w:rPr>
-        <w:t>passport:install</w:t>
-      </w:r>
-      <w:proofErr w:type="spellEnd"/>
-      <w:proofErr w:type="gramEnd"/>
-      <w:r>
-        <w:rPr>
-          <w:lang w:val="en-US"/>
-        </w:rPr>
-        <w:t>.</w:t>
-      </w:r>
-    </w:p>
-    <w:p>
-      <w:pPr>
-        <w:pStyle w:val="ListParagraph"/>
-        <w:numPr>
-          <w:ilvl w:val="0"/>
-          <w:numId w:val="1"/>
-        </w:numPr>
-        <w:rPr>
-          <w:lang w:val="en-US"/>
-        </w:rPr>
-      </w:pPr>
-      <w:r>
-        <w:rPr>
-          <w:lang w:val="en-US"/>
-        </w:rPr>
-        <w:t xml:space="preserve">Run command php artisan </w:t>
-      </w:r>
-      <w:proofErr w:type="spellStart"/>
-      <w:r>
-        <w:rPr>
-          <w:lang w:val="en-US"/>
-        </w:rPr>
-        <w:t>indexcars</w:t>
-      </w:r>
-      <w:proofErr w:type="spellEnd"/>
-      <w:r>
-        <w:rPr>
-          <w:lang w:val="en-US"/>
-        </w:rPr>
-        <w:t>.</w:t>
-      </w:r>
-    </w:p>
-    <w:p>
-      <w:pPr>
-        <w:pStyle w:val="ListParagraph"/>
-        <w:numPr>
-          <w:ilvl w:val="0"/>
-          <w:numId w:val="1"/>
-        </w:numPr>
-        <w:rPr>
-          <w:lang w:val="en-US"/>
-        </w:rPr>
-      </w:pPr>
-      <w:r>
-        <w:rPr>
-          <w:lang w:val="en-US"/>
-        </w:rPr>
-        <w:t xml:space="preserve">Assign </w:t>
-      </w:r>
-      <w:proofErr w:type="spellStart"/>
-      <w:r>
-        <w:rPr>
-          <w:lang w:val="en-US"/>
-        </w:rPr>
-        <w:t>user_id</w:t>
-      </w:r>
-      <w:proofErr w:type="spellEnd"/>
-      <w:r>
-        <w:rPr>
-          <w:lang w:val="en-US"/>
-        </w:rPr>
-        <w:t xml:space="preserve"> to test account in table </w:t>
-      </w:r>
-      <w:proofErr w:type="spellStart"/>
-      <w:r>
-        <w:rPr>
-          <w:lang w:val="en-US"/>
-        </w:rPr>
-        <w:t>oauth_clients</w:t>
-      </w:r>
-      <w:proofErr w:type="spellEnd"/>
-      <w:r>
-        <w:rPr>
-          <w:lang w:val="en-US"/>
-        </w:rPr>
-        <w:t xml:space="preserve"> for client with </w:t>
-      </w:r>
-      <w:proofErr w:type="spellStart"/>
-      <w:r>
-        <w:rPr>
-          <w:lang w:val="en-US"/>
-        </w:rPr>
-        <w:t>password_client</w:t>
-      </w:r>
-      <w:proofErr w:type="spellEnd"/>
-      <w:r>
-        <w:rPr>
-          <w:lang w:val="en-US"/>
-        </w:rPr>
-        <w:t xml:space="preserve"> is 1</w:t>
-      </w:r>
-      <w:r>
-        <w:rPr>
-          <w:lang w:val="en-US"/>
-        </w:rPr>
-        <w:t>.</w:t>
-      </w:r>
-    </w:p>
-    <w:p>
-      <w:pPr>
-        <w:pStyle w:val="Heading1"/>
-        <w:rPr>
-          <w:lang w:val="en-US"/>
-        </w:rPr>
-      </w:pPr>
-      <w:r>
-        <w:rPr>
-          <w:lang w:val="en-US"/>
-        </w:rPr>
-        <w:t>Testing</w:t>
-      </w:r>
-    </w:p>
-    <w:p>
-      <w:pPr>
-        <w:pStyle w:val="ListParagraph"/>
-        <w:numPr>
-          <w:ilvl w:val="0"/>
-          <w:numId w:val="4"/>
-        </w:numPr>
-        <w:rPr>
-          <w:lang w:val="en-US"/>
-        </w:rPr>
-      </w:pPr>
-      <w:r>
-        <w:rPr>
-          <w:lang w:val="en-US"/>
-        </w:rPr>
-        <w:t>Create the</w:t>
-      </w:r>
-      <w:r>
-        <w:rPr>
-          <w:lang w:val="en-US"/>
-        </w:rPr>
-        <w:t xml:space="preserve"> </w:t>
-      </w:r>
-      <w:proofErr w:type="spellStart"/>
-      <w:r>
-        <w:rPr>
-          <w:lang w:val="en-US"/>
-        </w:rPr>
-        <w:t>testdatabase</w:t>
-      </w:r>
-      <w:proofErr w:type="spellEnd"/>
-      <w:r>
-        <w:rPr>
-          <w:lang w:val="en-US"/>
-        </w:rPr>
-        <w:t xml:space="preserve">. </w:t>
-      </w:r>
-    </w:p>
-    <w:p>
-      <w:pPr>
-        <w:pStyle w:val="ListParagraph"/>
-        <w:numPr>
-          <w:ilvl w:val="0"/>
-          <w:numId w:val="4"/>
-        </w:numPr>
-        <w:rPr>
-          <w:lang w:val="en-US"/>
-        </w:rPr>
-      </w:pPr>
-      <w:r>
-        <w:rPr>
-          <w:lang w:val="en-US"/>
-        </w:rPr>
-        <w:t>E</w:t>
-      </w:r>
-      <w:r>
-        <w:rPr>
-          <w:lang w:val="en-US"/>
-        </w:rPr>
-        <w:t xml:space="preserve">xecute </w:t>
-      </w:r>
-      <w:r>
-        <w:rPr>
-          <w:lang w:val="en-US"/>
-        </w:rPr>
-        <w:t>unit</w:t>
-      </w:r>
-      <w:r>
-        <w:rPr>
-          <w:lang w:val="en-US"/>
-        </w:rPr>
-        <w:t>tests.sh</w:t>
-      </w:r>
-      <w:r>
-        <w:rPr>
-          <w:lang w:val="en-US"/>
-        </w:rPr>
-        <w:t xml:space="preserve"> </w:t>
-      </w:r>
-      <w:r>
-        <w:rPr>
-          <w:lang w:val="en-US"/>
-        </w:rPr>
-        <w:t>for unit tests</w:t>
-      </w:r>
-      <w:r>
-        <w:rPr>
-          <w:lang w:val="en-US"/>
-        </w:rPr>
-        <w:t>.</w:t>
-      </w:r>
-    </w:p>
-    <w:p>
-      <w:pPr>
-        <w:pStyle w:val="ListParagraph"/>
-        <w:numPr>
-          <w:ilvl w:val="0"/>
-          <w:numId w:val="4"/>
-        </w:numPr>
-        <w:rPr>
-          <w:lang w:val="en-US"/>
-        </w:rPr>
-      </w:pPr>
-      <w:r>
-        <w:rPr>
-          <w:lang w:val="en-US"/>
-        </w:rPr>
-        <w:t xml:space="preserve">Execute </w:t>
-      </w:r>
-      <w:r>
-        <w:rPr>
-          <w:lang w:val="en-US"/>
-        </w:rPr>
-        <w:t>featuretests.sh</w:t>
-      </w:r>
-      <w:r>
-        <w:rPr>
-          <w:lang w:val="en-US"/>
-        </w:rPr>
-        <w:t xml:space="preserve"> for feature tests</w:t>
-      </w:r>
-      <w:r>
-        <w:rPr>
-          <w:lang w:val="en-US"/>
-        </w:rPr>
-        <w:t>.</w:t>
-      </w:r>
-    </w:p>
-    <w:p>
-      <w:pPr>
-        <w:pStyle w:val="ListParagraph"/>
-        <w:numPr>
-          <w:ilvl w:val="0"/>
-          <w:numId w:val="4"/>
-        </w:numPr>
-        <w:rPr>
-          <w:lang w:val="en-US"/>
-        </w:rPr>
-      </w:pPr>
-      <w:r>
-        <w:rPr>
-          <w:lang w:val="en-US"/>
-        </w:rPr>
-        <w:t>Execute wordpresstests.sh for feature tests</w:t>
-      </w:r>
-      <w:r>
-        <w:rPr>
-          <w:lang w:val="en-US"/>
-        </w:rPr>
-        <w:t>.</w:t>
+        <w:t xml:space="preserve">Execute command </w:t>
+      </w:r>
+      <w:proofErr w:type="spellStart"/>
+      <w:r>
+        <w:rPr>
+          <w:lang w:val="en-US"/>
+        </w:rPr>
+        <w:t>chmod</w:t>
+      </w:r>
+      <w:proofErr w:type="spellEnd"/>
+      <w:r>
+        <w:rPr>
+          <w:lang w:val="en-US"/>
+        </w:rPr>
+        <w:t xml:space="preserve"> 777 -R storage</w:t>
+      </w:r>
+    </w:p>
+    <w:p>
+      <w:pPr>
+        <w:pStyle w:val="ListParagraph"/>
+        <w:numPr>
+          <w:ilvl w:val="0"/>
+          <w:numId w:val="1"/>
+        </w:numPr>
+        <w:rPr>
+          <w:lang w:val="en-US"/>
+        </w:rPr>
+      </w:pPr>
+      <w:r>
+        <w:rPr>
+          <w:lang w:val="en-US"/>
+        </w:rPr>
+        <w:t xml:space="preserve">Execute command git reset –hard. </w:t>
       </w:r>
       <w:bookmarkStart w:id="0" w:name="_GoBack"/>
       <w:bookmarkEnd w:id="0"/>
+    </w:p>
+    <w:p>
+      <w:pPr>
+        <w:pStyle w:val="ListParagraph"/>
+        <w:numPr>
+          <w:ilvl w:val="0"/>
+          <w:numId w:val="1"/>
+        </w:numPr>
+        <w:rPr>
+          <w:lang w:val="en-US"/>
+        </w:rPr>
+      </w:pPr>
+      <w:r>
+        <w:rPr>
+          <w:lang w:val="en-US"/>
+        </w:rPr>
+        <w:t>Run command p</w:t>
+      </w:r>
+      <w:r>
+        <w:rPr>
+          <w:lang w:val="en-US"/>
+        </w:rPr>
+        <w:t>hp artisan migrate</w:t>
+      </w:r>
+      <w:r>
+        <w:rPr>
+          <w:lang w:val="en-US"/>
+        </w:rPr>
+        <w:t>.</w:t>
+      </w:r>
+    </w:p>
+    <w:p>
+      <w:pPr>
+        <w:pStyle w:val="ListParagraph"/>
+        <w:numPr>
+          <w:ilvl w:val="0"/>
+          <w:numId w:val="1"/>
+        </w:numPr>
+        <w:rPr>
+          <w:lang w:val="en-US"/>
+        </w:rPr>
+      </w:pPr>
+      <w:r>
+        <w:rPr>
+          <w:lang w:val="en-US"/>
+        </w:rPr>
+        <w:t>Import the .</w:t>
+      </w:r>
+      <w:proofErr w:type="spellStart"/>
+      <w:r>
+        <w:rPr>
+          <w:lang w:val="en-US"/>
+        </w:rPr>
+        <w:t>sql</w:t>
+      </w:r>
+      <w:proofErr w:type="spellEnd"/>
+      <w:r>
+        <w:rPr>
+          <w:lang w:val="en-US"/>
+        </w:rPr>
+        <w:t xml:space="preserve"> files in database/</w:t>
+      </w:r>
+      <w:proofErr w:type="spellStart"/>
+      <w:r>
+        <w:rPr>
+          <w:lang w:val="en-US"/>
+        </w:rPr>
+        <w:t>sql</w:t>
+      </w:r>
+      <w:proofErr w:type="spellEnd"/>
+      <w:r>
+        <w:rPr>
+          <w:lang w:val="en-US"/>
+        </w:rPr>
+        <w:t>-files in the order: makes, models, trims and profanities.</w:t>
+      </w:r>
+    </w:p>
+    <w:p>
+      <w:pPr>
+        <w:pStyle w:val="ListParagraph"/>
+        <w:numPr>
+          <w:ilvl w:val="0"/>
+          <w:numId w:val="1"/>
+        </w:numPr>
+        <w:rPr>
+          <w:lang w:val="en-US"/>
+        </w:rPr>
+      </w:pPr>
+      <w:r>
+        <w:rPr>
+          <w:lang w:val="en-US"/>
+        </w:rPr>
+        <w:t>Add pages Home, Login, R</w:t>
+      </w:r>
+      <w:r>
+        <w:rPr>
+          <w:lang w:val="en-US"/>
+        </w:rPr>
+        <w:t xml:space="preserve">egister, About, Contact, </w:t>
+      </w:r>
+      <w:proofErr w:type="spellStart"/>
+      <w:r>
+        <w:rPr>
+          <w:lang w:val="en-US"/>
+        </w:rPr>
+        <w:t>PHPinfo</w:t>
+      </w:r>
+      <w:proofErr w:type="spellEnd"/>
+      <w:r>
+        <w:rPr>
+          <w:lang w:val="en-US"/>
+        </w:rPr>
+        <w:t xml:space="preserve"> and </w:t>
+      </w:r>
+      <w:proofErr w:type="spellStart"/>
+      <w:r>
+        <w:rPr>
+          <w:lang w:val="en-US"/>
+        </w:rPr>
+        <w:t>OPcachereset</w:t>
+      </w:r>
+      <w:proofErr w:type="spellEnd"/>
+      <w:r>
+        <w:rPr>
+          <w:lang w:val="en-US"/>
+        </w:rPr>
+        <w:t>.</w:t>
+      </w:r>
+    </w:p>
+    <w:p>
+      <w:pPr>
+        <w:pStyle w:val="ListParagraph"/>
+        <w:numPr>
+          <w:ilvl w:val="0"/>
+          <w:numId w:val="1"/>
+        </w:numPr>
+        <w:rPr>
+          <w:lang w:val="en-US"/>
+        </w:rPr>
+      </w:pPr>
+      <w:r>
+        <w:rPr>
+          <w:lang w:val="en-US"/>
+        </w:rPr>
+        <w:t xml:space="preserve">Add menus </w:t>
+      </w:r>
+      <w:proofErr w:type="spellStart"/>
+      <w:r>
+        <w:rPr>
+          <w:lang w:val="en-US"/>
+        </w:rPr>
+        <w:t>navigationHeader</w:t>
+      </w:r>
+      <w:proofErr w:type="spellEnd"/>
+      <w:r>
+        <w:rPr>
+          <w:lang w:val="en-US"/>
+        </w:rPr>
+        <w:t xml:space="preserve"> </w:t>
+      </w:r>
+      <w:r>
+        <w:rPr>
+          <w:lang w:val="en-US"/>
+        </w:rPr>
+        <w:t xml:space="preserve">with </w:t>
+      </w:r>
+      <w:r>
+        <w:rPr>
+          <w:lang w:val="en-US"/>
+        </w:rPr>
+        <w:t xml:space="preserve">page </w:t>
+      </w:r>
+      <w:r>
+        <w:rPr>
+          <w:lang w:val="en-US"/>
+        </w:rPr>
+        <w:t xml:space="preserve">Home </w:t>
+      </w:r>
+      <w:r>
+        <w:rPr>
+          <w:lang w:val="en-US"/>
+        </w:rPr>
+        <w:t xml:space="preserve">as primary menu </w:t>
+      </w:r>
+      <w:r>
+        <w:rPr>
+          <w:lang w:val="en-US"/>
+        </w:rPr>
+        <w:t xml:space="preserve">and </w:t>
+      </w:r>
+      <w:proofErr w:type="spellStart"/>
+      <w:r>
+        <w:rPr>
+          <w:lang w:val="en-US"/>
+        </w:rPr>
+        <w:t>navigationFooter</w:t>
+      </w:r>
+      <w:proofErr w:type="spellEnd"/>
+      <w:r>
+        <w:rPr>
+          <w:lang w:val="en-US"/>
+        </w:rPr>
+        <w:t xml:space="preserve"> with About and Contact</w:t>
+      </w:r>
+      <w:r>
+        <w:rPr>
+          <w:lang w:val="en-US"/>
+        </w:rPr>
+        <w:t xml:space="preserve"> as footer menu</w:t>
+      </w:r>
+      <w:r>
+        <w:rPr>
+          <w:lang w:val="en-US"/>
+        </w:rPr>
+        <w:t>.</w:t>
+      </w:r>
+    </w:p>
+    <w:p>
+      <w:pPr>
+        <w:pStyle w:val="ListParagraph"/>
+        <w:numPr>
+          <w:ilvl w:val="0"/>
+          <w:numId w:val="1"/>
+        </w:numPr>
+        <w:rPr>
+          <w:lang w:val="en-US"/>
+        </w:rPr>
+      </w:pPr>
+      <w:r>
+        <w:rPr>
+          <w:lang w:val="en-US"/>
+        </w:rPr>
+        <w:t>A</w:t>
+      </w:r>
+      <w:r>
+        <w:rPr>
+          <w:lang w:val="en-US"/>
+        </w:rPr>
+        <w:t xml:space="preserve">ctivate </w:t>
+      </w:r>
+      <w:proofErr w:type="spellStart"/>
+      <w:r>
+        <w:rPr>
+          <w:lang w:val="en-US"/>
+        </w:rPr>
+        <w:t>Carranker</w:t>
+      </w:r>
+      <w:proofErr w:type="spellEnd"/>
+      <w:r>
+        <w:rPr>
+          <w:lang w:val="en-US"/>
+        </w:rPr>
+        <w:t xml:space="preserve"> </w:t>
+      </w:r>
+      <w:r>
+        <w:rPr>
+          <w:lang w:val="en-US"/>
+        </w:rPr>
+        <w:t>T</w:t>
+      </w:r>
+      <w:r>
+        <w:rPr>
+          <w:lang w:val="en-US"/>
+        </w:rPr>
+        <w:t xml:space="preserve">heme and </w:t>
+      </w:r>
+      <w:r>
+        <w:rPr>
+          <w:lang w:val="en-US"/>
+        </w:rPr>
+        <w:t>set</w:t>
+      </w:r>
+      <w:r>
+        <w:rPr>
+          <w:lang w:val="en-US"/>
+        </w:rPr>
+        <w:t xml:space="preserve"> permalinks</w:t>
+      </w:r>
+      <w:r>
+        <w:rPr>
+          <w:lang w:val="en-US"/>
+        </w:rPr>
+        <w:t xml:space="preserve"> on Post name</w:t>
+      </w:r>
+      <w:r>
+        <w:rPr>
+          <w:lang w:val="en-US"/>
+        </w:rPr>
+        <w:t>.</w:t>
+      </w:r>
+    </w:p>
+    <w:p>
+      <w:pPr>
+        <w:pStyle w:val="ListParagraph"/>
+        <w:numPr>
+          <w:ilvl w:val="0"/>
+          <w:numId w:val="1"/>
+        </w:numPr>
+        <w:rPr>
+          <w:lang w:val="en-US"/>
+        </w:rPr>
+      </w:pPr>
+      <w:r>
+        <w:rPr>
+          <w:lang w:val="en-US"/>
+        </w:rPr>
+        <w:t>Activate plugins</w:t>
+      </w:r>
+      <w:r>
+        <w:rPr>
+          <w:lang w:val="en-US"/>
+        </w:rPr>
+        <w:t>.</w:t>
+      </w:r>
+    </w:p>
+    <w:p>
+      <w:pPr>
+        <w:pStyle w:val="ListParagraph"/>
+        <w:numPr>
+          <w:ilvl w:val="0"/>
+          <w:numId w:val="1"/>
+        </w:numPr>
+        <w:rPr>
+          <w:lang w:val="en-US"/>
+        </w:rPr>
+      </w:pPr>
+      <w:r>
+        <w:rPr>
+          <w:lang w:val="en-US"/>
+        </w:rPr>
+        <w:t>Add permissions to</w:t>
+      </w:r>
+      <w:r>
+        <w:rPr>
+          <w:lang w:val="en-US"/>
+        </w:rPr>
+        <w:t xml:space="preserve"> the</w:t>
+      </w:r>
+      <w:r>
+        <w:rPr>
+          <w:lang w:val="en-US"/>
+        </w:rPr>
+        <w:t xml:space="preserve"> role editor: </w:t>
+      </w:r>
+      <w:proofErr w:type="spellStart"/>
+      <w:r>
+        <w:rPr>
+          <w:lang w:val="en-US"/>
+        </w:rPr>
+        <w:t>create_users</w:t>
+      </w:r>
+      <w:proofErr w:type="spellEnd"/>
+      <w:r>
+        <w:rPr>
+          <w:lang w:val="en-US"/>
+        </w:rPr>
+        <w:t xml:space="preserve">, </w:t>
+      </w:r>
+      <w:proofErr w:type="spellStart"/>
+      <w:r>
+        <w:rPr>
+          <w:lang w:val="en-US"/>
+        </w:rPr>
+        <w:t>delete_users</w:t>
+      </w:r>
+      <w:proofErr w:type="spellEnd"/>
+      <w:r>
+        <w:rPr>
+          <w:lang w:val="en-US"/>
+        </w:rPr>
+        <w:t xml:space="preserve">, </w:t>
+      </w:r>
+      <w:proofErr w:type="spellStart"/>
+      <w:r>
+        <w:rPr>
+          <w:lang w:val="en-US"/>
+        </w:rPr>
+        <w:t>edit_users</w:t>
+      </w:r>
+      <w:proofErr w:type="spellEnd"/>
+      <w:r>
+        <w:rPr>
+          <w:lang w:val="en-US"/>
+        </w:rPr>
+        <w:t xml:space="preserve">, </w:t>
+      </w:r>
+      <w:proofErr w:type="spellStart"/>
+      <w:r>
+        <w:rPr>
+          <w:lang w:val="en-US"/>
+        </w:rPr>
+        <w:t>list_users</w:t>
+      </w:r>
+      <w:proofErr w:type="spellEnd"/>
+      <w:r>
+        <w:rPr>
+          <w:lang w:val="en-US"/>
+        </w:rPr>
+        <w:t xml:space="preserve">, </w:t>
+      </w:r>
+      <w:proofErr w:type="spellStart"/>
+      <w:r>
+        <w:rPr>
+          <w:lang w:val="en-US"/>
+        </w:rPr>
+        <w:t>remove_users</w:t>
+      </w:r>
+      <w:proofErr w:type="spellEnd"/>
+      <w:r>
+        <w:rPr>
+          <w:lang w:val="en-US"/>
+        </w:rPr>
+        <w:t>.</w:t>
+      </w:r>
+    </w:p>
+    <w:p>
+      <w:pPr>
+        <w:pStyle w:val="ListParagraph"/>
+        <w:numPr>
+          <w:ilvl w:val="0"/>
+          <w:numId w:val="1"/>
+        </w:numPr>
+        <w:rPr>
+          <w:lang w:val="en-US"/>
+        </w:rPr>
+      </w:pPr>
+      <w:r>
+        <w:rPr>
+          <w:lang w:val="en-US"/>
+        </w:rPr>
+        <w:t>Enable cronjob * * * * * (cd path/to/</w:t>
+      </w:r>
+      <w:proofErr w:type="spellStart"/>
+      <w:r>
+        <w:rPr>
+          <w:lang w:val="en-US"/>
+        </w:rPr>
+        <w:t>sitefolder</w:t>
+      </w:r>
+      <w:proofErr w:type="spellEnd"/>
+      <w:r>
+        <w:rPr>
+          <w:lang w:val="en-US"/>
+        </w:rPr>
+        <w:t xml:space="preserve"> &amp;&amp; php artisan </w:t>
+      </w:r>
+      <w:proofErr w:type="spellStart"/>
+      <w:r>
+        <w:rPr>
+          <w:lang w:val="en-US"/>
+        </w:rPr>
+        <w:t>getcmsdata</w:t>
+      </w:r>
+      <w:proofErr w:type="spellEnd"/>
+      <w:r>
+        <w:rPr>
+          <w:lang w:val="en-US"/>
+        </w:rPr>
+        <w:t>)</w:t>
+      </w:r>
+      <w:r>
+        <w:rPr>
+          <w:lang w:val="en-US"/>
+        </w:rPr>
+        <w:t>.</w:t>
+      </w:r>
+    </w:p>
+    <w:p>
+      <w:pPr>
+        <w:pStyle w:val="ListParagraph"/>
+        <w:numPr>
+          <w:ilvl w:val="0"/>
+          <w:numId w:val="1"/>
+        </w:numPr>
+        <w:rPr>
+          <w:lang w:val="en-US"/>
+        </w:rPr>
+      </w:pPr>
+      <w:r>
+        <w:rPr>
+          <w:lang w:val="en-US"/>
+        </w:rPr>
+        <w:t xml:space="preserve">Enable cronjob </w:t>
+      </w:r>
+      <w:r>
+        <w:rPr>
+          <w:lang w:val="en-US"/>
+        </w:rPr>
+        <w:t>0,15,30,45</w:t>
+      </w:r>
+      <w:r>
+        <w:rPr>
+          <w:lang w:val="en-US"/>
+        </w:rPr>
+        <w:t xml:space="preserve"> * * * * (cd path/to/</w:t>
+      </w:r>
+      <w:proofErr w:type="spellStart"/>
+      <w:r>
+        <w:rPr>
+          <w:lang w:val="en-US"/>
+        </w:rPr>
+        <w:t>sitefolder</w:t>
+      </w:r>
+      <w:proofErr w:type="spellEnd"/>
+      <w:r>
+        <w:rPr>
+          <w:lang w:val="en-US"/>
+        </w:rPr>
+        <w:t xml:space="preserve"> &amp;&amp; php artisan </w:t>
+      </w:r>
+      <w:proofErr w:type="spellStart"/>
+      <w:r>
+        <w:rPr>
+          <w:lang w:val="en-US"/>
+        </w:rPr>
+        <w:t>getfxrate</w:t>
+      </w:r>
+      <w:proofErr w:type="spellEnd"/>
+      <w:r>
+        <w:rPr>
+          <w:lang w:val="en-US"/>
+        </w:rPr>
+        <w:t>)</w:t>
+      </w:r>
+      <w:r>
+        <w:rPr>
+          <w:lang w:val="en-US"/>
+        </w:rPr>
+        <w:t>.</w:t>
+      </w:r>
+    </w:p>
+    <w:p>
+      <w:pPr>
+        <w:pStyle w:val="ListParagraph"/>
+        <w:numPr>
+          <w:ilvl w:val="0"/>
+          <w:numId w:val="1"/>
+        </w:numPr>
+        <w:rPr>
+          <w:lang w:val="en-US"/>
+        </w:rPr>
+      </w:pPr>
+      <w:r>
+        <w:rPr>
+          <w:lang w:val="en-US"/>
+        </w:rPr>
+        <w:t>Repeat</w:t>
+      </w:r>
+      <w:r>
+        <w:rPr>
+          <w:lang w:val="en-US"/>
+        </w:rPr>
+        <w:t xml:space="preserve"> all the steps for the acceptance site with allowance for certain </w:t>
+      </w:r>
+      <w:proofErr w:type="spellStart"/>
+      <w:r>
+        <w:rPr>
+          <w:lang w:val="en-US"/>
+        </w:rPr>
+        <w:t>ips</w:t>
+      </w:r>
+      <w:proofErr w:type="spellEnd"/>
+      <w:r>
+        <w:rPr>
+          <w:lang w:val="en-US"/>
+        </w:rPr>
+        <w:t xml:space="preserve"> only</w:t>
+      </w:r>
+      <w:r>
+        <w:rPr>
+          <w:lang w:val="en-US"/>
+        </w:rPr>
+        <w:t xml:space="preserve"> in the </w:t>
+      </w:r>
+      <w:r>
+        <w:rPr>
+          <w:lang w:val="en-US"/>
+        </w:rPr>
+        <w:t xml:space="preserve">main </w:t>
+      </w:r>
+      <w:proofErr w:type="spellStart"/>
+      <w:r>
+        <w:rPr>
+          <w:lang w:val="en-US"/>
+        </w:rPr>
+        <w:t>apache.conf</w:t>
+      </w:r>
+      <w:proofErr w:type="spellEnd"/>
+      <w:r>
+        <w:rPr>
+          <w:lang w:val="en-US"/>
+        </w:rPr>
+        <w:t xml:space="preserve"> </w:t>
+      </w:r>
+      <w:r>
+        <w:rPr>
+          <w:lang w:val="en-US"/>
+        </w:rPr>
+        <w:t>file</w:t>
+      </w:r>
+      <w:r>
+        <w:rPr>
+          <w:lang w:val="en-US"/>
+        </w:rPr>
+        <w:t>.</w:t>
+      </w:r>
+    </w:p>
+    <w:p>
+      <w:pPr>
+        <w:pStyle w:val="ListParagraph"/>
+        <w:numPr>
+          <w:ilvl w:val="0"/>
+          <w:numId w:val="1"/>
+        </w:numPr>
+        <w:rPr>
+          <w:lang w:val="en-US"/>
+        </w:rPr>
+      </w:pPr>
+      <w:r>
+        <w:rPr>
+          <w:lang w:val="en-US"/>
+        </w:rPr>
+        <w:t xml:space="preserve">Run command php artisan </w:t>
+      </w:r>
+      <w:proofErr w:type="spellStart"/>
+      <w:r>
+        <w:rPr>
+          <w:lang w:val="en-US"/>
+        </w:rPr>
+        <w:t>getcmsdata</w:t>
+      </w:r>
+      <w:proofErr w:type="spellEnd"/>
+      <w:r>
+        <w:rPr>
+          <w:lang w:val="en-US"/>
+        </w:rPr>
+        <w:t>.</w:t>
+      </w:r>
+    </w:p>
+    <w:p>
+      <w:pPr>
+        <w:pStyle w:val="ListParagraph"/>
+        <w:numPr>
+          <w:ilvl w:val="0"/>
+          <w:numId w:val="1"/>
+        </w:numPr>
+        <w:rPr>
+          <w:lang w:val="en-US"/>
+        </w:rPr>
+      </w:pPr>
+      <w:r>
+        <w:rPr>
+          <w:lang w:val="en-US"/>
+        </w:rPr>
+        <w:t xml:space="preserve">Run command </w:t>
+      </w:r>
+      <w:r>
+        <w:rPr>
+          <w:lang w:val="en-US"/>
+        </w:rPr>
+        <w:t xml:space="preserve">php artisan </w:t>
+      </w:r>
+      <w:proofErr w:type="spellStart"/>
+      <w:proofErr w:type="gramStart"/>
+      <w:r>
+        <w:rPr>
+          <w:lang w:val="en-US"/>
+        </w:rPr>
+        <w:t>passport:install</w:t>
+      </w:r>
+      <w:proofErr w:type="spellEnd"/>
+      <w:proofErr w:type="gramEnd"/>
+      <w:r>
+        <w:rPr>
+          <w:lang w:val="en-US"/>
+        </w:rPr>
+        <w:t>.</w:t>
+      </w:r>
+    </w:p>
+    <w:p>
+      <w:pPr>
+        <w:pStyle w:val="ListParagraph"/>
+        <w:numPr>
+          <w:ilvl w:val="0"/>
+          <w:numId w:val="1"/>
+        </w:numPr>
+        <w:rPr>
+          <w:lang w:val="en-US"/>
+        </w:rPr>
+      </w:pPr>
+      <w:r>
+        <w:rPr>
+          <w:lang w:val="en-US"/>
+        </w:rPr>
+        <w:t xml:space="preserve">Run command php artisan </w:t>
+      </w:r>
+      <w:proofErr w:type="spellStart"/>
+      <w:r>
+        <w:rPr>
+          <w:lang w:val="en-US"/>
+        </w:rPr>
+        <w:t>indexcars</w:t>
+      </w:r>
+      <w:proofErr w:type="spellEnd"/>
+      <w:r>
+        <w:rPr>
+          <w:lang w:val="en-US"/>
+        </w:rPr>
+        <w:t>.</w:t>
+      </w:r>
+    </w:p>
+    <w:p>
+      <w:pPr>
+        <w:pStyle w:val="ListParagraph"/>
+        <w:numPr>
+          <w:ilvl w:val="0"/>
+          <w:numId w:val="1"/>
+        </w:numPr>
+        <w:rPr>
+          <w:lang w:val="en-US"/>
+        </w:rPr>
+      </w:pPr>
+      <w:r>
+        <w:rPr>
+          <w:lang w:val="en-US"/>
+        </w:rPr>
+        <w:t xml:space="preserve">Assign </w:t>
+      </w:r>
+      <w:proofErr w:type="spellStart"/>
+      <w:r>
+        <w:rPr>
+          <w:lang w:val="en-US"/>
+        </w:rPr>
+        <w:t>user_id</w:t>
+      </w:r>
+      <w:proofErr w:type="spellEnd"/>
+      <w:r>
+        <w:rPr>
+          <w:lang w:val="en-US"/>
+        </w:rPr>
+        <w:t xml:space="preserve"> to test account in table </w:t>
+      </w:r>
+      <w:proofErr w:type="spellStart"/>
+      <w:r>
+        <w:rPr>
+          <w:lang w:val="en-US"/>
+        </w:rPr>
+        <w:t>oauth_clients</w:t>
+      </w:r>
+      <w:proofErr w:type="spellEnd"/>
+      <w:r>
+        <w:rPr>
+          <w:lang w:val="en-US"/>
+        </w:rPr>
+        <w:t xml:space="preserve"> for client with </w:t>
+      </w:r>
+      <w:proofErr w:type="spellStart"/>
+      <w:r>
+        <w:rPr>
+          <w:lang w:val="en-US"/>
+        </w:rPr>
+        <w:t>password_client</w:t>
+      </w:r>
+      <w:proofErr w:type="spellEnd"/>
+      <w:r>
+        <w:rPr>
+          <w:lang w:val="en-US"/>
+        </w:rPr>
+        <w:t xml:space="preserve"> is 1</w:t>
+      </w:r>
+      <w:r>
+        <w:rPr>
+          <w:lang w:val="en-US"/>
+        </w:rPr>
+        <w:t>.</w:t>
+      </w:r>
+    </w:p>
+    <w:p>
+      <w:pPr>
+        <w:pStyle w:val="Heading1"/>
+        <w:rPr>
+          <w:lang w:val="en-US"/>
+        </w:rPr>
+      </w:pPr>
+      <w:r>
+        <w:rPr>
+          <w:lang w:val="en-US"/>
+        </w:rPr>
+        <w:t>Testing</w:t>
+      </w:r>
+    </w:p>
+    <w:p>
+      <w:pPr>
+        <w:pStyle w:val="ListParagraph"/>
+        <w:numPr>
+          <w:ilvl w:val="0"/>
+          <w:numId w:val="4"/>
+        </w:numPr>
+        <w:rPr>
+          <w:lang w:val="en-US"/>
+        </w:rPr>
+      </w:pPr>
+      <w:r>
+        <w:rPr>
+          <w:lang w:val="en-US"/>
+        </w:rPr>
+        <w:t>Create the</w:t>
+      </w:r>
+      <w:r>
+        <w:rPr>
+          <w:lang w:val="en-US"/>
+        </w:rPr>
+        <w:t xml:space="preserve"> </w:t>
+      </w:r>
+      <w:proofErr w:type="spellStart"/>
+      <w:r>
+        <w:rPr>
+          <w:lang w:val="en-US"/>
+        </w:rPr>
+        <w:t>testdatabase</w:t>
+      </w:r>
+      <w:proofErr w:type="spellEnd"/>
+      <w:r>
+        <w:rPr>
+          <w:lang w:val="en-US"/>
+        </w:rPr>
+        <w:t xml:space="preserve">. </w:t>
+      </w:r>
+    </w:p>
+    <w:p>
+      <w:pPr>
+        <w:pStyle w:val="ListParagraph"/>
+        <w:numPr>
+          <w:ilvl w:val="0"/>
+          <w:numId w:val="4"/>
+        </w:numPr>
+        <w:rPr>
+          <w:lang w:val="en-US"/>
+        </w:rPr>
+      </w:pPr>
+      <w:r>
+        <w:rPr>
+          <w:lang w:val="en-US"/>
+        </w:rPr>
+        <w:t>E</w:t>
+      </w:r>
+      <w:r>
+        <w:rPr>
+          <w:lang w:val="en-US"/>
+        </w:rPr>
+        <w:t xml:space="preserve">xecute </w:t>
+      </w:r>
+      <w:r>
+        <w:rPr>
+          <w:lang w:val="en-US"/>
+        </w:rPr>
+        <w:t>unit</w:t>
+      </w:r>
+      <w:r>
+        <w:rPr>
+          <w:lang w:val="en-US"/>
+        </w:rPr>
+        <w:t>tests.sh</w:t>
+      </w:r>
+      <w:r>
+        <w:rPr>
+          <w:lang w:val="en-US"/>
+        </w:rPr>
+        <w:t xml:space="preserve"> </w:t>
+      </w:r>
+      <w:r>
+        <w:rPr>
+          <w:lang w:val="en-US"/>
+        </w:rPr>
+        <w:t>for unit tests</w:t>
+      </w:r>
+      <w:r>
+        <w:rPr>
+          <w:lang w:val="en-US"/>
+        </w:rPr>
+        <w:t>.</w:t>
+      </w:r>
+    </w:p>
+    <w:p>
+      <w:pPr>
+        <w:pStyle w:val="ListParagraph"/>
+        <w:numPr>
+          <w:ilvl w:val="0"/>
+          <w:numId w:val="4"/>
+        </w:numPr>
+        <w:rPr>
+          <w:lang w:val="en-US"/>
+        </w:rPr>
+      </w:pPr>
+      <w:r>
+        <w:rPr>
+          <w:lang w:val="en-US"/>
+        </w:rPr>
+        <w:t xml:space="preserve">Execute </w:t>
+      </w:r>
+      <w:r>
+        <w:rPr>
+          <w:lang w:val="en-US"/>
+        </w:rPr>
+        <w:t>featuretests.sh</w:t>
+      </w:r>
+      <w:r>
+        <w:rPr>
+          <w:lang w:val="en-US"/>
+        </w:rPr>
+        <w:t xml:space="preserve"> for feature tests</w:t>
+      </w:r>
+      <w:r>
+        <w:rPr>
+          <w:lang w:val="en-US"/>
+        </w:rPr>
+        <w:t>.</w:t>
+      </w:r>
+    </w:p>
+    <w:p>
+      <w:pPr>
+        <w:pStyle w:val="ListParagraph"/>
+        <w:numPr>
+          <w:ilvl w:val="0"/>
+          <w:numId w:val="4"/>
+        </w:numPr>
+        <w:rPr>
+          <w:lang w:val="en-US"/>
+        </w:rPr>
+      </w:pPr>
+      <w:r>
+        <w:rPr>
+          <w:lang w:val="en-US"/>
+        </w:rPr>
+        <w:t>Execute wordpresstests.sh for feature tests</w:t>
+      </w:r>
+      <w:r>
+        <w:rPr>
+          <w:lang w:val="en-US"/>
+        </w:rPr>
+        <w:t>.</w:t>
+      </w:r>
     </w:p>
     <w:sectPr>
       <w:pgSz w:w="11906" w:h="16838"/>

</xml_diff>

<commit_message>
php 7.4 wordpress 5.4 no redis no varnish
</commit_message>
<xml_diff>
--- a/documentation/First Install.docx
+++ b/documentation/First Install.docx
@@ -527,14 +527,7 @@
         <w:rPr>
           <w:lang w:val="en-US"/>
         </w:rPr>
-        <w:t xml:space="preserve">a2enmod </w:t>
-      </w:r>
-      <w:proofErr w:type="gramStart"/>
-      <w:r>
-        <w:rPr>
-          <w:lang w:val="en-US"/>
-        </w:rPr>
-        <w:t>headers</w:t>
+        <w:t>a2enmod headers</w:t>
       </w:r>
       <w:r>
         <w:rPr>
@@ -542,7 +535,6 @@
         </w:rPr>
         <w:t>’</w:t>
       </w:r>
-      <w:proofErr w:type="gramEnd"/>
       <w:r>
         <w:rPr>
           <w:lang w:val="en-US"/>
@@ -627,7 +619,6 @@
           <w:lang w:val="en-US"/>
         </w:rPr>
       </w:pPr>
-      <w:proofErr w:type="gramStart"/>
       <w:r>
         <w:rPr>
           <w:lang w:val="en-US"/>
@@ -647,7 +638,6 @@
         </w:rPr>
         <w:t>env</w:t>
       </w:r>
-      <w:proofErr w:type="gramEnd"/>
       <w:r>
         <w:rPr>
           <w:lang w:val="en-US"/>
@@ -717,72 +707,20 @@
           <w:lang w:val="en-US"/>
         </w:rPr>
       </w:pPr>
-      <w:proofErr w:type="gramStart"/>
-      <w:r>
-        <w:rPr>
-          <w:lang w:val="en-US"/>
-        </w:rPr>
-        <w:t xml:space="preserve">Cp </w:t>
-      </w:r>
-      <w:r>
-        <w:rPr>
-          <w:lang w:val="en-US"/>
-        </w:rPr>
-        <w:t>.</w:t>
-      </w:r>
-      <w:proofErr w:type="spellStart"/>
-      <w:r>
-        <w:rPr>
-          <w:lang w:val="en-US"/>
-        </w:rPr>
-        <w:t>env</w:t>
-      </w:r>
-      <w:proofErr w:type="gramEnd"/>
-      <w:r>
-        <w:rPr>
-          <w:lang w:val="en-US"/>
-        </w:rPr>
-        <w:t>.example</w:t>
-      </w:r>
-      <w:proofErr w:type="spellEnd"/>
-      <w:r>
-        <w:rPr>
-          <w:lang w:val="en-US"/>
-        </w:rPr>
-        <w:t xml:space="preserve"> to </w:t>
-      </w:r>
-      <w:r>
-        <w:rPr>
-          <w:lang w:val="en-US"/>
-        </w:rPr>
-        <w:t>.env</w:t>
-      </w:r>
-      <w:r>
-        <w:rPr>
-          <w:lang w:val="en-US"/>
-        </w:rPr>
-        <w:t xml:space="preserve"> in </w:t>
-      </w:r>
-      <w:proofErr w:type="spellStart"/>
-      <w:r>
-        <w:rPr>
-          <w:lang w:val="en-US"/>
-        </w:rPr>
-        <w:t>wordpress</w:t>
-      </w:r>
-      <w:proofErr w:type="spellEnd"/>
-      <w:r>
-        <w:rPr>
-          <w:lang w:val="en-US"/>
-        </w:rPr>
-        <w:t xml:space="preserve"> folder and fill in credentials</w:t>
-      </w:r>
-      <w:r>
-        <w:rPr>
-          <w:lang w:val="en-US"/>
-        </w:rPr>
-        <w:t>.</w:t>
-      </w:r>
+      <w:r>
+        <w:rPr>
+          <w:lang w:val="en-US"/>
+        </w:rPr>
+        <w:t xml:space="preserve">Execute command php artisan </w:t>
+      </w:r>
+      <w:proofErr w:type="spellStart"/>
+      <w:r>
+        <w:rPr>
+          <w:lang w:val="en-US"/>
+        </w:rPr>
+        <w:t>key:generate</w:t>
+      </w:r>
+      <w:proofErr w:type="spellEnd"/>
     </w:p>
     <w:p>
       <w:pPr>
@@ -853,7 +791,6 @@
         <w:t xml:space="preserve">php artisan </w:t>
       </w:r>
       <w:proofErr w:type="spellStart"/>
-      <w:proofErr w:type="gramStart"/>
       <w:r>
         <w:rPr>
           <w:rFonts w:ascii="Lucida Console" w:hAnsi="Lucida Console" w:cs="Lucida Console"/>
@@ -864,7 +801,6 @@
         <w:t>vendor:publish</w:t>
       </w:r>
       <w:proofErr w:type="spellEnd"/>
-      <w:proofErr w:type="gramEnd"/>
       <w:r>
         <w:rPr>
           <w:rFonts w:ascii="Lucida Console" w:hAnsi="Lucida Console" w:cs="Lucida Console"/>
@@ -1195,8 +1131,6 @@
         </w:rPr>
         <w:t>Auth</w:t>
       </w:r>
-      <w:bookmarkStart w:id="0" w:name="_GoBack"/>
-      <w:bookmarkEnd w:id="0"/>
       <w:r>
         <w:rPr>
           <w:lang w:val="en-US"/>
@@ -1850,7 +1784,6 @@
         <w:t xml:space="preserve">php artisan </w:t>
       </w:r>
       <w:proofErr w:type="spellStart"/>
-      <w:proofErr w:type="gramStart"/>
       <w:r>
         <w:rPr>
           <w:lang w:val="en-US"/>
@@ -1858,7 +1791,6 @@
         <w:t>passport:install</w:t>
       </w:r>
       <w:proofErr w:type="spellEnd"/>
-      <w:proofErr w:type="gramEnd"/>
       <w:r>
         <w:rPr>
           <w:lang w:val="en-US"/>
@@ -1915,66 +1847,30 @@
         <w:rPr>
           <w:lang w:val="en-US"/>
         </w:rPr>
-        <w:t>Run command ‘</w:t>
-      </w:r>
-      <w:r>
-        <w:rPr>
-          <w:lang w:val="en-US"/>
-        </w:rPr>
-        <w:t>php artisan</w:t>
-      </w:r>
-      <w:r>
-        <w:rPr>
-          <w:lang w:val="en-US"/>
-        </w:rPr>
-        <w:t xml:space="preserve"> </w:t>
-      </w:r>
-      <w:proofErr w:type="spellStart"/>
-      <w:r>
-        <w:rPr>
-          <w:lang w:val="en-US"/>
-        </w:rPr>
-        <w:t>dusk</w:t>
-      </w:r>
-      <w:r>
-        <w:rPr>
-          <w:lang w:val="en-US"/>
-        </w:rPr>
-        <w:t>:instal</w:t>
-      </w:r>
-      <w:r>
-        <w:rPr>
-          <w:lang w:val="en-US"/>
-        </w:rPr>
-        <w:t>l</w:t>
-      </w:r>
-      <w:proofErr w:type="spellEnd"/>
-      <w:r>
-        <w:rPr>
-          <w:lang w:val="en-US"/>
-        </w:rPr>
-        <w:t>’</w:t>
-      </w:r>
-      <w:r>
-        <w:rPr>
-          <w:lang w:val="en-US"/>
-        </w:rPr>
-        <w:t xml:space="preserve"> in </w:t>
-      </w:r>
-      <w:proofErr w:type="spellStart"/>
-      <w:r>
-        <w:rPr>
-          <w:lang w:val="en-US"/>
-        </w:rPr>
-        <w:t>sitefolder</w:t>
-      </w:r>
-      <w:proofErr w:type="spellEnd"/>
-      <w:r>
-        <w:rPr>
-          <w:lang w:val="en-US"/>
-        </w:rPr>
-        <w:t>.</w:t>
-      </w:r>
+        <w:t xml:space="preserve">Run command ‘php artisan </w:t>
+      </w:r>
+      <w:proofErr w:type="spellStart"/>
+      <w:r>
+        <w:rPr>
+          <w:lang w:val="en-US"/>
+        </w:rPr>
+        <w:t>dusk:install</w:t>
+      </w:r>
+      <w:proofErr w:type="spellEnd"/>
+      <w:r>
+        <w:rPr>
+          <w:lang w:val="en-US"/>
+        </w:rPr>
+        <w:t xml:space="preserve">’ in </w:t>
+      </w:r>
+      <w:proofErr w:type="spellStart"/>
+      <w:r>
+        <w:rPr>
+          <w:lang w:val="en-US"/>
+        </w:rPr>
+        <w:t>sitefolder.</w:t>
+      </w:r>
+      <w:proofErr w:type="spellEnd"/>
     </w:p>
     <w:p>
       <w:pPr>
@@ -2007,46 +1903,56 @@
           <w:lang w:val="en-US"/>
         </w:rPr>
       </w:pPr>
-      <w:r>
-        <w:rPr>
-          <w:lang w:val="en-US"/>
-        </w:rPr>
-        <w:t xml:space="preserve">Run command </w:t>
-      </w:r>
-      <w:r>
-        <w:rPr>
-          <w:lang w:val="en-US"/>
-        </w:rPr>
-        <w:t>‘</w:t>
-      </w:r>
-      <w:r>
-        <w:rPr>
-          <w:lang w:val="en-US"/>
-        </w:rPr>
-        <w:t xml:space="preserve">php artisan </w:t>
-      </w:r>
-      <w:proofErr w:type="spellStart"/>
-      <w:r>
-        <w:rPr>
-          <w:lang w:val="en-US"/>
-        </w:rPr>
-        <w:t>indexcars</w:t>
-      </w:r>
-      <w:proofErr w:type="spellEnd"/>
-      <w:r>
-        <w:rPr>
-          <w:lang w:val="en-US"/>
-        </w:rPr>
-        <w:t xml:space="preserve">’ in </w:t>
-      </w:r>
-      <w:proofErr w:type="spellStart"/>
-      <w:r>
-        <w:rPr>
-          <w:lang w:val="en-US"/>
-        </w:rPr>
-        <w:t>sitefolder</w:t>
-      </w:r>
-      <w:proofErr w:type="spellEnd"/>
+      <w:bookmarkStart w:id="0" w:name="_GoBack"/>
+      <w:bookmarkEnd w:id="0"/>
+      <w:r>
+        <w:rPr>
+          <w:lang w:val="en-US"/>
+        </w:rPr>
+        <w:t xml:space="preserve">Assign </w:t>
+      </w:r>
+      <w:proofErr w:type="spellStart"/>
+      <w:r>
+        <w:rPr>
+          <w:lang w:val="en-US"/>
+        </w:rPr>
+        <w:t>user_id</w:t>
+      </w:r>
+      <w:proofErr w:type="spellEnd"/>
+      <w:r>
+        <w:rPr>
+          <w:lang w:val="en-US"/>
+        </w:rPr>
+        <w:t xml:space="preserve"> to test account in table </w:t>
+      </w:r>
+      <w:proofErr w:type="spellStart"/>
+      <w:r>
+        <w:rPr>
+          <w:lang w:val="en-US"/>
+        </w:rPr>
+        <w:t>oauth_clients</w:t>
+      </w:r>
+      <w:proofErr w:type="spellEnd"/>
+      <w:r>
+        <w:rPr>
+          <w:lang w:val="en-US"/>
+        </w:rPr>
+        <w:t xml:space="preserve"> for client with </w:t>
+      </w:r>
+      <w:proofErr w:type="spellStart"/>
+      <w:r>
+        <w:rPr>
+          <w:lang w:val="en-US"/>
+        </w:rPr>
+        <w:t>password_client</w:t>
+      </w:r>
+      <w:proofErr w:type="spellEnd"/>
+      <w:r>
+        <w:rPr>
+          <w:lang w:val="en-US"/>
+        </w:rPr>
+        <w:t xml:space="preserve"> is 1</w:t>
+      </w:r>
       <w:r>
         <w:rPr>
           <w:lang w:val="en-US"/>
@@ -2056,62 +1962,110 @@
     </w:p>
     <w:p>
       <w:pPr>
-        <w:pStyle w:val="ListParagraph"/>
-        <w:numPr>
-          <w:ilvl w:val="0"/>
-          <w:numId w:val="1"/>
-        </w:numPr>
-        <w:rPr>
-          <w:lang w:val="en-US"/>
-        </w:rPr>
-      </w:pPr>
-      <w:r>
-        <w:rPr>
-          <w:lang w:val="en-US"/>
-        </w:rPr>
-        <w:t xml:space="preserve">Assign </w:t>
-      </w:r>
-      <w:proofErr w:type="spellStart"/>
-      <w:r>
-        <w:rPr>
-          <w:lang w:val="en-US"/>
-        </w:rPr>
-        <w:t>user_id</w:t>
-      </w:r>
-      <w:proofErr w:type="spellEnd"/>
-      <w:r>
-        <w:rPr>
-          <w:lang w:val="en-US"/>
-        </w:rPr>
-        <w:t xml:space="preserve"> to test account in table </w:t>
-      </w:r>
-      <w:proofErr w:type="spellStart"/>
-      <w:r>
-        <w:rPr>
-          <w:lang w:val="en-US"/>
-        </w:rPr>
-        <w:t>oauth_clients</w:t>
-      </w:r>
-      <w:proofErr w:type="spellEnd"/>
-      <w:r>
-        <w:rPr>
-          <w:lang w:val="en-US"/>
-        </w:rPr>
-        <w:t xml:space="preserve"> for client with </w:t>
-      </w:r>
-      <w:proofErr w:type="spellStart"/>
-      <w:r>
-        <w:rPr>
-          <w:lang w:val="en-US"/>
-        </w:rPr>
-        <w:t>password_client</w:t>
-      </w:r>
-      <w:proofErr w:type="spellEnd"/>
-      <w:r>
-        <w:rPr>
-          <w:lang w:val="en-US"/>
-        </w:rPr>
-        <w:t xml:space="preserve"> is 1</w:t>
+        <w:pStyle w:val="Heading1"/>
+        <w:rPr>
+          <w:lang w:val="en-US"/>
+        </w:rPr>
+      </w:pPr>
+    </w:p>
+    <w:p>
+      <w:pPr>
+        <w:pStyle w:val="Heading1"/>
+        <w:rPr>
+          <w:lang w:val="en-US"/>
+        </w:rPr>
+      </w:pPr>
+      <w:r>
+        <w:rPr>
+          <w:lang w:val="en-US"/>
+        </w:rPr>
+        <w:t>Testing</w:t>
+      </w:r>
+    </w:p>
+    <w:p>
+      <w:pPr>
+        <w:pStyle w:val="ListParagraph"/>
+        <w:numPr>
+          <w:ilvl w:val="0"/>
+          <w:numId w:val="4"/>
+        </w:numPr>
+        <w:rPr>
+          <w:lang w:val="en-US"/>
+        </w:rPr>
+      </w:pPr>
+      <w:r>
+        <w:rPr>
+          <w:lang w:val="en-US"/>
+        </w:rPr>
+        <w:t>Create the</w:t>
+      </w:r>
+      <w:r>
+        <w:rPr>
+          <w:lang w:val="en-US"/>
+        </w:rPr>
+        <w:t xml:space="preserve"> </w:t>
+      </w:r>
+      <w:proofErr w:type="spellStart"/>
+      <w:r>
+        <w:rPr>
+          <w:lang w:val="en-US"/>
+        </w:rPr>
+        <w:t>testdatabase</w:t>
+      </w:r>
+      <w:proofErr w:type="spellEnd"/>
+      <w:r>
+        <w:rPr>
+          <w:lang w:val="en-US"/>
+        </w:rPr>
+        <w:t xml:space="preserve">. </w:t>
+      </w:r>
+    </w:p>
+    <w:p>
+      <w:pPr>
+        <w:pStyle w:val="ListParagraph"/>
+        <w:numPr>
+          <w:ilvl w:val="0"/>
+          <w:numId w:val="4"/>
+        </w:numPr>
+        <w:rPr>
+          <w:lang w:val="en-US"/>
+        </w:rPr>
+      </w:pPr>
+      <w:r>
+        <w:rPr>
+          <w:lang w:val="en-US"/>
+        </w:rPr>
+        <w:t>E</w:t>
+      </w:r>
+      <w:r>
+        <w:rPr>
+          <w:lang w:val="en-US"/>
+        </w:rPr>
+        <w:t xml:space="preserve">xecute </w:t>
+      </w:r>
+      <w:r>
+        <w:rPr>
+          <w:lang w:val="en-US"/>
+        </w:rPr>
+        <w:t>unit</w:t>
+      </w:r>
+      <w:r>
+        <w:rPr>
+          <w:lang w:val="en-US"/>
+        </w:rPr>
+        <w:t>tests.sh</w:t>
+      </w:r>
+      <w:r>
+        <w:rPr>
+          <w:lang w:val="en-US"/>
+        </w:rPr>
+        <w:t xml:space="preserve"> </w:t>
+      </w:r>
+      <w:r>
+        <w:rPr>
+          <w:lang w:val="en-US"/>
+        </w:rPr>
+        <w:t>for unit tests</w:t>
       </w:r>
       <w:r>
         <w:rPr>
@@ -2122,28 +2076,6 @@
     </w:p>
     <w:p>
       <w:pPr>
-        <w:pStyle w:val="Heading1"/>
-        <w:rPr>
-          <w:lang w:val="en-US"/>
-        </w:rPr>
-      </w:pPr>
-    </w:p>
-    <w:p>
-      <w:pPr>
-        <w:pStyle w:val="Heading1"/>
-        <w:rPr>
-          <w:lang w:val="en-US"/>
-        </w:rPr>
-      </w:pPr>
-      <w:r>
-        <w:rPr>
-          <w:lang w:val="en-US"/>
-        </w:rPr>
-        <w:t>Testing</w:t>
-      </w:r>
-    </w:p>
-    <w:p>
-      <w:pPr>
         <w:pStyle w:val="ListParagraph"/>
         <w:numPr>
           <w:ilvl w:val="0"/>
@@ -2157,27 +2089,25 @@
         <w:rPr>
           <w:lang w:val="en-US"/>
         </w:rPr>
-        <w:t>Create the</w:t>
-      </w:r>
-      <w:r>
-        <w:rPr>
-          <w:lang w:val="en-US"/>
-        </w:rPr>
-        <w:t xml:space="preserve"> </w:t>
-      </w:r>
-      <w:proofErr w:type="spellStart"/>
-      <w:r>
-        <w:rPr>
-          <w:lang w:val="en-US"/>
-        </w:rPr>
-        <w:t>testdatabase</w:t>
-      </w:r>
-      <w:proofErr w:type="spellEnd"/>
-      <w:r>
-        <w:rPr>
-          <w:lang w:val="en-US"/>
-        </w:rPr>
-        <w:t xml:space="preserve">. </w:t>
+        <w:t xml:space="preserve">Execute </w:t>
+      </w:r>
+      <w:r>
+        <w:rPr>
+          <w:lang w:val="en-US"/>
+        </w:rPr>
+        <w:t>featuretests.sh</w:t>
+      </w:r>
+      <w:r>
+        <w:rPr>
+          <w:lang w:val="en-US"/>
+        </w:rPr>
+        <w:t xml:space="preserve"> for feature tests</w:t>
+      </w:r>
+      <w:r>
+        <w:rPr>
+          <w:lang w:val="en-US"/>
+        </w:rPr>
+        <w:t>.</w:t>
       </w:r>
     </w:p>
     <w:p>
@@ -2195,37 +2125,7 @@
         <w:rPr>
           <w:lang w:val="en-US"/>
         </w:rPr>
-        <w:t>E</w:t>
-      </w:r>
-      <w:r>
-        <w:rPr>
-          <w:lang w:val="en-US"/>
-        </w:rPr>
-        <w:t xml:space="preserve">xecute </w:t>
-      </w:r>
-      <w:r>
-        <w:rPr>
-          <w:lang w:val="en-US"/>
-        </w:rPr>
-        <w:t>unit</w:t>
-      </w:r>
-      <w:r>
-        <w:rPr>
-          <w:lang w:val="en-US"/>
-        </w:rPr>
-        <w:t>tests.sh</w:t>
-      </w:r>
-      <w:r>
-        <w:rPr>
-          <w:lang w:val="en-US"/>
-        </w:rPr>
-        <w:t xml:space="preserve"> </w:t>
-      </w:r>
-      <w:r>
-        <w:rPr>
-          <w:lang w:val="en-US"/>
-        </w:rPr>
-        <w:t>for unit tests</w:t>
+        <w:t>Execute wordpresstests.sh for feature tests</w:t>
       </w:r>
       <w:r>
         <w:rPr>
@@ -2249,25 +2149,7 @@
         <w:rPr>
           <w:lang w:val="en-US"/>
         </w:rPr>
-        <w:t xml:space="preserve">Execute </w:t>
-      </w:r>
-      <w:r>
-        <w:rPr>
-          <w:lang w:val="en-US"/>
-        </w:rPr>
-        <w:t>featuretests.sh</w:t>
-      </w:r>
-      <w:r>
-        <w:rPr>
-          <w:lang w:val="en-US"/>
-        </w:rPr>
-        <w:t xml:space="preserve"> for feature tests</w:t>
-      </w:r>
-      <w:r>
-        <w:rPr>
-          <w:lang w:val="en-US"/>
-        </w:rPr>
-        <w:t>.</w:t>
+        <w:t>Execute php artisan dusk for browser tests.</w:t>
       </w:r>
     </w:p>
     <w:p>
@@ -2281,49 +2163,6 @@
           <w:lang w:val="en-US"/>
         </w:rPr>
       </w:pPr>
-      <w:r>
-        <w:rPr>
-          <w:lang w:val="en-US"/>
-        </w:rPr>
-        <w:t>Execute wordpresstests.sh for feature tests</w:t>
-      </w:r>
-      <w:r>
-        <w:rPr>
-          <w:lang w:val="en-US"/>
-        </w:rPr>
-        <w:t>.</w:t>
-      </w:r>
-    </w:p>
-    <w:p>
-      <w:pPr>
-        <w:pStyle w:val="ListParagraph"/>
-        <w:numPr>
-          <w:ilvl w:val="0"/>
-          <w:numId w:val="4"/>
-        </w:numPr>
-        <w:rPr>
-          <w:lang w:val="en-US"/>
-        </w:rPr>
-      </w:pPr>
-      <w:r>
-        <w:rPr>
-          <w:lang w:val="en-US"/>
-        </w:rPr>
-        <w:t>Execute php artisan dusk for browser tests.</w:t>
-      </w:r>
-    </w:p>
-    <w:p>
-      <w:pPr>
-        <w:pStyle w:val="ListParagraph"/>
-        <w:numPr>
-          <w:ilvl w:val="0"/>
-          <w:numId w:val="4"/>
-        </w:numPr>
-        <w:rPr>
-          <w:lang w:val="en-US"/>
-        </w:rPr>
-      </w:pPr>
-      <w:proofErr w:type="gramStart"/>
       <w:r>
         <w:rPr>
           <w:lang w:val="en-US"/>
@@ -2337,17 +2176,7 @@
           <w:szCs w:val="18"/>
           <w:lang w:val="en-US"/>
         </w:rPr>
-        <w:t>.</w:t>
-      </w:r>
-      <w:proofErr w:type="gramEnd"/>
-      <w:r>
-        <w:rPr>
-          <w:rFonts w:ascii="Lucida Console" w:hAnsi="Lucida Console" w:cs="Lucida Console"/>
-          <w:sz w:val="18"/>
-          <w:szCs w:val="18"/>
-          <w:lang w:val="en-US"/>
-        </w:rPr>
-        <w:t>/</w:t>
+        <w:t>./</w:t>
       </w:r>
       <w:proofErr w:type="spellStart"/>
       <w:r>
@@ -2806,7 +2635,7 @@
       </w:pPr>
     </w:pPrDefault>
   </w:docDefaults>
-  <w:latentStyles w:defLockedState="0" w:defUIPriority="99" w:defSemiHidden="0" w:defUnhideWhenUsed="0" w:defQFormat="0" w:count="375">
+  <w:latentStyles w:defLockedState="0" w:defUIPriority="99" w:defSemiHidden="0" w:defUnhideWhenUsed="0" w:defQFormat="0" w:count="376">
     <w:lsdException w:name="Normal" w:uiPriority="0" w:qFormat="1"/>
     <w:lsdException w:name="heading 1" w:uiPriority="9" w:qFormat="1"/>
     <w:lsdException w:name="heading 2" w:semiHidden="1" w:uiPriority="9" w:unhideWhenUsed="1" w:qFormat="1"/>
@@ -2912,7 +2741,6 @@
     <w:lsdException w:name="HTML Sample" w:semiHidden="1" w:unhideWhenUsed="1"/>
     <w:lsdException w:name="HTML Typewriter" w:semiHidden="1" w:unhideWhenUsed="1"/>
     <w:lsdException w:name="HTML Variable" w:semiHidden="1" w:unhideWhenUsed="1"/>
-    <w:lsdException w:name="Normal Table" w:semiHidden="1" w:unhideWhenUsed="1"/>
     <w:lsdException w:name="annotation subject" w:semiHidden="1" w:unhideWhenUsed="1"/>
     <w:lsdException w:name="No List" w:semiHidden="1" w:unhideWhenUsed="1"/>
     <w:lsdException w:name="Outline List 1" w:semiHidden="1" w:unhideWhenUsed="1"/>
@@ -2959,10 +2787,8 @@
     <w:lsdException w:name="Table Subtle 2" w:semiHidden="1" w:unhideWhenUsed="1"/>
     <w:lsdException w:name="Table Web 1" w:semiHidden="1" w:unhideWhenUsed="1"/>
     <w:lsdException w:name="Table Web 2" w:semiHidden="1" w:unhideWhenUsed="1"/>
-    <w:lsdException w:name="Table Web 3" w:semiHidden="1" w:unhideWhenUsed="1"/>
     <w:lsdException w:name="Balloon Text" w:semiHidden="1" w:unhideWhenUsed="1"/>
     <w:lsdException w:name="Table Grid" w:uiPriority="59"/>
-    <w:lsdException w:name="Table Theme" w:semiHidden="1" w:unhideWhenUsed="1"/>
     <w:lsdException w:name="Placeholder Text" w:semiHidden="1"/>
     <w:lsdException w:name="No Spacing" w:uiPriority="1" w:qFormat="1"/>
     <w:lsdException w:name="Light Shading" w:uiPriority="60"/>
@@ -3182,6 +3008,7 @@
     <w:lsdException w:name="Smart Hyperlink" w:semiHidden="1" w:unhideWhenUsed="1"/>
     <w:lsdException w:name="Hashtag" w:semiHidden="1" w:unhideWhenUsed="1"/>
     <w:lsdException w:name="Unresolved Mention" w:semiHidden="1" w:unhideWhenUsed="1"/>
+    <w:lsdException w:name="Smart Link" w:semiHidden="1" w:unhideWhenUsed="1"/>
   </w:latentStyles>
   <w:style w:type="paragraph" w:default="1" w:styleId="Normal">
     <w:name w:val="Normal"/>

</xml_diff>

<commit_message>
one mail table only
</commit_message>
<xml_diff>
--- a/documentation/First Install.docx
+++ b/documentation/First Install.docx
@@ -411,14 +411,7 @@
         <w:rPr>
           <w:lang w:val="en-US"/>
         </w:rPr>
-        <w:t xml:space="preserve">a2enmod </w:t>
-      </w:r>
-      <w:proofErr w:type="gramStart"/>
-      <w:r>
-        <w:rPr>
-          <w:lang w:val="en-US"/>
-        </w:rPr>
-        <w:t>headers</w:t>
+        <w:t>a2enmod headers</w:t>
       </w:r>
       <w:r>
         <w:rPr>
@@ -426,7 +419,6 @@
         </w:rPr>
         <w:t>’</w:t>
       </w:r>
-      <w:proofErr w:type="gramEnd"/>
       <w:r>
         <w:rPr>
           <w:lang w:val="en-US"/>
@@ -478,7 +470,6 @@
           <w:lang w:val="en-US"/>
         </w:rPr>
       </w:pPr>
-      <w:proofErr w:type="gramStart"/>
       <w:r>
         <w:rPr>
           <w:lang w:val="en-US"/>
@@ -491,7 +482,6 @@
         </w:rPr>
         <w:t xml:space="preserve"> .env</w:t>
       </w:r>
-      <w:proofErr w:type="gramEnd"/>
       <w:r>
         <w:rPr>
           <w:lang w:val="en-US"/>
@@ -556,16 +546,8 @@
         <w:rPr>
           <w:lang w:val="en-US"/>
         </w:rPr>
-        <w:t xml:space="preserve">Execute command php artisan </w:t>
-      </w:r>
-      <w:proofErr w:type="gramStart"/>
-      <w:r>
-        <w:rPr>
-          <w:lang w:val="en-US"/>
-        </w:rPr>
-        <w:t>key:generate</w:t>
-      </w:r>
-      <w:proofErr w:type="gramEnd"/>
+        <w:t>Execute command php artisan key:generate</w:t>
+      </w:r>
     </w:p>
     <w:p>
       <w:pPr>
@@ -780,21 +762,7 @@
         <w:rPr>
           <w:lang w:val="en-US"/>
         </w:rPr>
-        <w:t xml:space="preserve">Import the .sql files in database/sql-files in the </w:t>
-      </w:r>
-      <w:proofErr w:type="gramStart"/>
-      <w:r>
-        <w:rPr>
-          <w:lang w:val="en-US"/>
-        </w:rPr>
-        <w:t>order:</w:t>
-      </w:r>
-      <w:proofErr w:type="gramEnd"/>
-      <w:r>
-        <w:rPr>
-          <w:lang w:val="en-US"/>
-        </w:rPr>
-        <w:t xml:space="preserve"> makes, models, trims and profanities.</w:t>
+        <w:t>Import the .sql files in database/sql-files in the order: makes, models, trims and profanities.</w:t>
       </w:r>
     </w:p>
     <w:p>
@@ -1124,13 +1092,21 @@
         <w:rPr>
           <w:lang w:val="en-US"/>
         </w:rPr>
-        <w:t>0,15,30,45</w:t>
-      </w:r>
-      <w:r>
-        <w:rPr>
-          <w:lang w:val="en-US"/>
-        </w:rPr>
-        <w:t xml:space="preserve"> * * * * (cd path/to/</w:t>
+        <w:t>0</w:t>
+      </w:r>
+      <w:r>
+        <w:rPr>
+          <w:lang w:val="en-US"/>
+        </w:rPr>
+        <w:t xml:space="preserve"> </w:t>
+      </w:r>
+      <w:bookmarkStart w:id="0" w:name="_GoBack"/>
+      <w:bookmarkEnd w:id="0"/>
+      <w:r>
+        <w:rPr>
+          <w:lang w:val="en-US"/>
+        </w:rPr>
+        <w:t>* * * * (cd path/to/</w:t>
       </w:r>
       <w:r>
         <w:rPr>
@@ -1328,16 +1304,8 @@
         <w:rPr>
           <w:lang w:val="en-US"/>
         </w:rPr>
-        <w:t xml:space="preserve">php artisan </w:t>
-      </w:r>
-      <w:proofErr w:type="gramStart"/>
-      <w:r>
-        <w:rPr>
-          <w:lang w:val="en-US"/>
-        </w:rPr>
-        <w:t>passport:install</w:t>
-      </w:r>
-      <w:proofErr w:type="gramEnd"/>
+        <w:t>php artisan passport:install</w:t>
+      </w:r>
       <w:r>
         <w:rPr>
           <w:lang w:val="en-US"/>
@@ -1662,7 +1630,6 @@
         </w:rPr>
         <w:t xml:space="preserve">Execute </w:t>
       </w:r>
-      <w:proofErr w:type="gramStart"/>
       <w:r>
         <w:rPr>
           <w:lang w:val="en-US"/>
@@ -1676,9 +1643,8 @@
           <w:szCs w:val="18"/>
           <w:lang w:val="en-US"/>
         </w:rPr>
-        <w:t>./</w:t>
-      </w:r>
-      <w:proofErr w:type="gramEnd"/>
+        <w:t>./jmeter -n -t CarRanker.jmx</w:t>
+      </w:r>
       <w:r>
         <w:rPr>
           <w:rFonts w:ascii="Lucida Console" w:hAnsi="Lucida Console" w:cs="Lucida Console"/>
@@ -1686,7 +1652,7 @@
           <w:szCs w:val="18"/>
           <w:lang w:val="en-US"/>
         </w:rPr>
-        <w:t>jmeter -n -t CarRanker.jmx</w:t>
+        <w:t>’</w:t>
       </w:r>
       <w:r>
         <w:rPr>
@@ -1695,7 +1661,7 @@
           <w:szCs w:val="18"/>
           <w:lang w:val="en-US"/>
         </w:rPr>
-        <w:t>’</w:t>
+        <w:t xml:space="preserve"> </w:t>
       </w:r>
       <w:r>
         <w:rPr>
@@ -1704,27 +1670,7 @@
           <w:szCs w:val="18"/>
           <w:lang w:val="en-US"/>
         </w:rPr>
-        <w:t xml:space="preserve"> </w:t>
-      </w:r>
-      <w:r>
-        <w:rPr>
-          <w:rFonts w:ascii="Lucida Console" w:hAnsi="Lucida Console" w:cs="Lucida Console"/>
-          <w:sz w:val="18"/>
-          <w:szCs w:val="18"/>
-          <w:lang w:val="en-US"/>
-        </w:rPr>
-        <w:t>with .jmx in apache-</w:t>
-      </w:r>
-      <w:bookmarkStart w:id="0" w:name="_GoBack"/>
-      <w:bookmarkEnd w:id="0"/>
-      <w:r>
-        <w:rPr>
-          <w:rFonts w:ascii="Lucida Console" w:hAnsi="Lucida Console" w:cs="Lucida Console"/>
-          <w:sz w:val="18"/>
-          <w:szCs w:val="18"/>
-          <w:lang w:val="en-US"/>
-        </w:rPr>
-        <w:t xml:space="preserve">jmeter/bin </w:t>
+        <w:t xml:space="preserve">with .jmx in apache-jmeter/bin </w:t>
       </w:r>
       <w:r>
         <w:rPr>

</xml_diff>

<commit_message>
upgrade wp db and translations file camel case. No testOpcachereset in feature tests
</commit_message>
<xml_diff>
--- a/documentation/First Install.docx
+++ b/documentation/First Install.docx
@@ -76,11 +76,29 @@
           <w:numId w:val="1"/>
         </w:numPr>
       </w:pPr>
-      <w:r>
-        <w:t xml:space="preserve">Create </w:t>
-      </w:r>
-      <w:r>
-        <w:t xml:space="preserve">the carranker </w:t>
+      <w:proofErr w:type="spellStart"/>
+      <w:r>
+        <w:t>Create</w:t>
+      </w:r>
+      <w:proofErr w:type="spellEnd"/>
+      <w:r>
+        <w:t xml:space="preserve"> </w:t>
+      </w:r>
+      <w:proofErr w:type="spellStart"/>
+      <w:r>
+        <w:t>the</w:t>
+      </w:r>
+      <w:proofErr w:type="spellEnd"/>
+      <w:r>
+        <w:t xml:space="preserve"> </w:t>
+      </w:r>
+      <w:proofErr w:type="spellStart"/>
+      <w:r>
+        <w:t>carranker</w:t>
+      </w:r>
+      <w:proofErr w:type="spellEnd"/>
+      <w:r>
+        <w:t xml:space="preserve"> </w:t>
       </w:r>
       <w:r>
         <w:t>database</w:t>
@@ -97,8 +115,13 @@
           <w:numId w:val="1"/>
         </w:numPr>
       </w:pPr>
-      <w:r>
-        <w:t>Mkdir sitefolder</w:t>
+      <w:proofErr w:type="spellStart"/>
+      <w:r>
+        <w:t>Mkdir</w:t>
+      </w:r>
+      <w:proofErr w:type="spellEnd"/>
+      <w:r>
+        <w:t xml:space="preserve"> sitefolder</w:t>
       </w:r>
       <w:r>
         <w:t xml:space="preserve"> in /var/www</w:t>
@@ -130,11 +153,19 @@
         </w:rPr>
         <w:t>‘</w:t>
       </w:r>
-      <w:r>
-        <w:rPr>
-          <w:lang w:val="en-US"/>
-        </w:rPr>
-        <w:t xml:space="preserve">chown </w:t>
+      <w:proofErr w:type="spellStart"/>
+      <w:r>
+        <w:rPr>
+          <w:lang w:val="en-US"/>
+        </w:rPr>
+        <w:t>chown</w:t>
+      </w:r>
+      <w:proofErr w:type="spellEnd"/>
+      <w:r>
+        <w:rPr>
+          <w:lang w:val="en-US"/>
+        </w:rPr>
+        <w:t xml:space="preserve"> </w:t>
       </w:r>
       <w:r>
         <w:rPr>
@@ -142,6 +173,7 @@
         </w:rPr>
         <w:t>{</w:t>
       </w:r>
+      <w:proofErr w:type="spellStart"/>
       <w:r>
         <w:rPr>
           <w:lang w:val="en-US"/>
@@ -154,6 +186,7 @@
         </w:rPr>
         <w:t>user</w:t>
       </w:r>
+      <w:proofErr w:type="spellEnd"/>
       <w:r>
         <w:rPr>
           <w:lang w:val="en-US"/>
@@ -172,12 +205,14 @@
         </w:rPr>
         <w:t>{</w:t>
       </w:r>
+      <w:proofErr w:type="spellStart"/>
       <w:r>
         <w:rPr>
           <w:lang w:val="en-US"/>
         </w:rPr>
         <w:t>sitefolder</w:t>
       </w:r>
+      <w:proofErr w:type="spellEnd"/>
       <w:r>
         <w:rPr>
           <w:lang w:val="en-US"/>
@@ -212,8 +247,16 @@
         <w:rPr>
           <w:lang w:val="en-US"/>
         </w:rPr>
-        <w:t>it init</w:t>
-      </w:r>
+        <w:t xml:space="preserve">it </w:t>
+      </w:r>
+      <w:proofErr w:type="spellStart"/>
+      <w:r>
+        <w:rPr>
+          <w:lang w:val="en-US"/>
+        </w:rPr>
+        <w:t>init</w:t>
+      </w:r>
+      <w:proofErr w:type="spellEnd"/>
       <w:r>
         <w:rPr>
           <w:lang w:val="en-US"/>
@@ -224,8 +267,16 @@
         <w:rPr>
           <w:lang w:val="en-US"/>
         </w:rPr>
-        <w:t xml:space="preserve"> in sitefolder</w:t>
-      </w:r>
+        <w:t xml:space="preserve"> in </w:t>
+      </w:r>
+      <w:proofErr w:type="spellStart"/>
+      <w:r>
+        <w:rPr>
+          <w:lang w:val="en-US"/>
+        </w:rPr>
+        <w:t>sitefolder</w:t>
+      </w:r>
+      <w:proofErr w:type="spellEnd"/>
       <w:r>
         <w:rPr>
           <w:lang w:val="en-US"/>
@@ -350,7 +401,35 @@
         <w:rPr>
           <w:lang w:val="en-US"/>
         </w:rPr>
-        <w:t>pache configuration files for laravel and wordpress and edit these files to match the sites</w:t>
+        <w:t xml:space="preserve">pache configuration files for </w:t>
+      </w:r>
+      <w:proofErr w:type="spellStart"/>
+      <w:r>
+        <w:rPr>
+          <w:lang w:val="en-US"/>
+        </w:rPr>
+        <w:t>laravel</w:t>
+      </w:r>
+      <w:proofErr w:type="spellEnd"/>
+      <w:r>
+        <w:rPr>
+          <w:lang w:val="en-US"/>
+        </w:rPr>
+        <w:t xml:space="preserve"> and </w:t>
+      </w:r>
+      <w:proofErr w:type="spellStart"/>
+      <w:r>
+        <w:rPr>
+          <w:lang w:val="en-US"/>
+        </w:rPr>
+        <w:t>wordpress</w:t>
+      </w:r>
+      <w:proofErr w:type="spellEnd"/>
+      <w:r>
+        <w:rPr>
+          <w:lang w:val="en-US"/>
+        </w:rPr>
+        <w:t xml:space="preserve"> and edit these files to match the sites</w:t>
       </w:r>
       <w:r>
         <w:rPr>
@@ -374,7 +453,49 @@
         <w:rPr>
           <w:lang w:val="en-US"/>
         </w:rPr>
-        <w:t>Rerun the letsencrypt command with the laravel and wordpress sites added.</w:t>
+        <w:t xml:space="preserve">Rerun the </w:t>
+      </w:r>
+      <w:proofErr w:type="spellStart"/>
+      <w:r>
+        <w:rPr>
+          <w:lang w:val="en-US"/>
+        </w:rPr>
+        <w:t>letsencrypt</w:t>
+      </w:r>
+      <w:proofErr w:type="spellEnd"/>
+      <w:r>
+        <w:rPr>
+          <w:lang w:val="en-US"/>
+        </w:rPr>
+        <w:t xml:space="preserve"> command with the </w:t>
+      </w:r>
+      <w:proofErr w:type="spellStart"/>
+      <w:r>
+        <w:rPr>
+          <w:lang w:val="en-US"/>
+        </w:rPr>
+        <w:t>laravel</w:t>
+      </w:r>
+      <w:proofErr w:type="spellEnd"/>
+      <w:r>
+        <w:rPr>
+          <w:lang w:val="en-US"/>
+        </w:rPr>
+        <w:t xml:space="preserve"> and </w:t>
+      </w:r>
+      <w:proofErr w:type="spellStart"/>
+      <w:r>
+        <w:rPr>
+          <w:lang w:val="en-US"/>
+        </w:rPr>
+        <w:t>wordpress</w:t>
+      </w:r>
+      <w:proofErr w:type="spellEnd"/>
+      <w:r>
+        <w:rPr>
+          <w:lang w:val="en-US"/>
+        </w:rPr>
+        <w:t xml:space="preserve"> sites added.</w:t>
       </w:r>
     </w:p>
     <w:p>
@@ -385,8 +506,21 @@
           <w:numId w:val="1"/>
         </w:numPr>
       </w:pPr>
-      <w:r>
-        <w:t>Enable the new sites</w:t>
+      <w:proofErr w:type="spellStart"/>
+      <w:r>
+        <w:t>Enable</w:t>
+      </w:r>
+      <w:proofErr w:type="spellEnd"/>
+      <w:r>
+        <w:t xml:space="preserve"> </w:t>
+      </w:r>
+      <w:proofErr w:type="spellStart"/>
+      <w:r>
+        <w:t>the</w:t>
+      </w:r>
+      <w:proofErr w:type="spellEnd"/>
+      <w:r>
+        <w:t xml:space="preserve"> new sites</w:t>
       </w:r>
       <w:r>
         <w:t>.</w:t>
@@ -425,7 +559,14 @@
         <w:rPr>
           <w:lang w:val="en-US"/>
         </w:rPr>
-        <w:t>a2enmod headers</w:t>
+        <w:t xml:space="preserve">a2enmod </w:t>
+      </w:r>
+      <w:proofErr w:type="gramStart"/>
+      <w:r>
+        <w:rPr>
+          <w:lang w:val="en-US"/>
+        </w:rPr>
+        <w:t>headers</w:t>
       </w:r>
       <w:r>
         <w:rPr>
@@ -433,6 +574,7 @@
         </w:rPr>
         <w:t>’</w:t>
       </w:r>
+      <w:proofErr w:type="gramEnd"/>
       <w:r>
         <w:rPr>
           <w:lang w:val="en-US"/>
@@ -448,8 +590,13 @@
           <w:numId w:val="1"/>
         </w:numPr>
       </w:pPr>
-      <w:r>
-        <w:t>Restart apache</w:t>
+      <w:proofErr w:type="spellStart"/>
+      <w:r>
+        <w:t>Restart</w:t>
+      </w:r>
+      <w:proofErr w:type="spellEnd"/>
+      <w:r>
+        <w:t xml:space="preserve"> apache</w:t>
       </w:r>
       <w:r>
         <w:t>.</w:t>
@@ -470,7 +617,35 @@
         <w:rPr>
           <w:lang w:val="en-US"/>
         </w:rPr>
-        <w:t>Ask site owner for recaptcha key, secret and fixer api key.</w:t>
+        <w:t xml:space="preserve">Ask site owner for </w:t>
+      </w:r>
+      <w:proofErr w:type="spellStart"/>
+      <w:r>
+        <w:rPr>
+          <w:lang w:val="en-US"/>
+        </w:rPr>
+        <w:t>recaptcha</w:t>
+      </w:r>
+      <w:proofErr w:type="spellEnd"/>
+      <w:r>
+        <w:rPr>
+          <w:lang w:val="en-US"/>
+        </w:rPr>
+        <w:t xml:space="preserve"> key, secret and fixer </w:t>
+      </w:r>
+      <w:proofErr w:type="spellStart"/>
+      <w:r>
+        <w:rPr>
+          <w:lang w:val="en-US"/>
+        </w:rPr>
+        <w:t>api</w:t>
+      </w:r>
+      <w:proofErr w:type="spellEnd"/>
+      <w:r>
+        <w:rPr>
+          <w:lang w:val="en-US"/>
+        </w:rPr>
+        <w:t xml:space="preserve"> key.</w:t>
       </w:r>
     </w:p>
     <w:p>
@@ -484,6 +659,7 @@
           <w:lang w:val="en-US"/>
         </w:rPr>
       </w:pPr>
+      <w:proofErr w:type="gramStart"/>
       <w:r>
         <w:rPr>
           <w:lang w:val="en-US"/>
@@ -494,13 +670,28 @@
         <w:rPr>
           <w:lang w:val="en-US"/>
         </w:rPr>
-        <w:t xml:space="preserve"> .env</w:t>
-      </w:r>
-      <w:r>
-        <w:rPr>
-          <w:lang w:val="en-US"/>
-        </w:rPr>
-        <w:t>.example to .env</w:t>
+        <w:t xml:space="preserve"> .</w:t>
+      </w:r>
+      <w:proofErr w:type="spellStart"/>
+      <w:r>
+        <w:rPr>
+          <w:lang w:val="en-US"/>
+        </w:rPr>
+        <w:t>env</w:t>
+      </w:r>
+      <w:proofErr w:type="gramEnd"/>
+      <w:r>
+        <w:rPr>
+          <w:lang w:val="en-US"/>
+        </w:rPr>
+        <w:t>.example</w:t>
+      </w:r>
+      <w:proofErr w:type="spellEnd"/>
+      <w:r>
+        <w:rPr>
+          <w:lang w:val="en-US"/>
+        </w:rPr>
+        <w:t xml:space="preserve"> to .env</w:t>
       </w:r>
       <w:r>
         <w:rPr>
@@ -514,12 +705,14 @@
         </w:rPr>
         <w:t xml:space="preserve">in </w:t>
       </w:r>
+      <w:proofErr w:type="spellStart"/>
       <w:r>
         <w:rPr>
           <w:lang w:val="en-US"/>
         </w:rPr>
         <w:t>sitefolder</w:t>
       </w:r>
+      <w:proofErr w:type="spellEnd"/>
       <w:r>
         <w:rPr>
           <w:lang w:val="en-US"/>
@@ -560,8 +753,18 @@
         <w:rPr>
           <w:lang w:val="en-US"/>
         </w:rPr>
-        <w:t>Execute command php artisan key:generate</w:t>
-      </w:r>
+        <w:t xml:space="preserve">Execute command php artisan </w:t>
+      </w:r>
+      <w:proofErr w:type="spellStart"/>
+      <w:proofErr w:type="gramStart"/>
+      <w:r>
+        <w:rPr>
+          <w:lang w:val="en-US"/>
+        </w:rPr>
+        <w:t>key:generate</w:t>
+      </w:r>
+      <w:proofErr w:type="spellEnd"/>
+      <w:proofErr w:type="gramEnd"/>
     </w:p>
     <w:p>
       <w:pPr>
@@ -590,8 +793,16 @@
         <w:rPr>
           <w:lang w:val="en-US"/>
         </w:rPr>
-        <w:t xml:space="preserve"> --no-dev --no-progress --prefer-dist</w:t>
-      </w:r>
+        <w:t xml:space="preserve"> --no-dev --no-progress --prefer-</w:t>
+      </w:r>
+      <w:proofErr w:type="spellStart"/>
+      <w:r>
+        <w:rPr>
+          <w:lang w:val="en-US"/>
+        </w:rPr>
+        <w:t>dist</w:t>
+      </w:r>
+      <w:proofErr w:type="spellEnd"/>
       <w:r>
         <w:rPr>
           <w:lang w:val="en-US"/>
@@ -602,8 +813,16 @@
         <w:rPr>
           <w:lang w:val="en-US"/>
         </w:rPr>
-        <w:t xml:space="preserve"> in sitefolder</w:t>
-      </w:r>
+        <w:t xml:space="preserve"> in </w:t>
+      </w:r>
+      <w:proofErr w:type="spellStart"/>
+      <w:r>
+        <w:rPr>
+          <w:lang w:val="en-US"/>
+        </w:rPr>
+        <w:t>sitefolder</w:t>
+      </w:r>
+      <w:proofErr w:type="spellEnd"/>
       <w:r>
         <w:rPr>
           <w:lang w:val="en-US"/>
@@ -626,7 +845,21 @@
         <w:rPr>
           <w:lang w:val="en-US"/>
         </w:rPr>
-        <w:t>Browse to cms and install</w:t>
+        <w:t xml:space="preserve">Browse to </w:t>
+      </w:r>
+      <w:proofErr w:type="spellStart"/>
+      <w:r>
+        <w:rPr>
+          <w:lang w:val="en-US"/>
+        </w:rPr>
+        <w:t>cms</w:t>
+      </w:r>
+      <w:proofErr w:type="spellEnd"/>
+      <w:r>
+        <w:rPr>
+          <w:lang w:val="en-US"/>
+        </w:rPr>
+        <w:t xml:space="preserve"> and install</w:t>
       </w:r>
       <w:r>
         <w:rPr>
@@ -658,17 +891,39 @@
         </w:rPr>
         <w:t>‘</w:t>
       </w:r>
-      <w:r>
-        <w:rPr>
-          <w:lang w:val="en-US"/>
-        </w:rPr>
-        <w:t>chmod 777 -R storage</w:t>
-      </w:r>
-      <w:r>
-        <w:rPr>
-          <w:lang w:val="en-US"/>
-        </w:rPr>
-        <w:t>’ in sitefolder.</w:t>
+      <w:proofErr w:type="spellStart"/>
+      <w:r>
+        <w:rPr>
+          <w:lang w:val="en-US"/>
+        </w:rPr>
+        <w:t>chmod</w:t>
+      </w:r>
+      <w:proofErr w:type="spellEnd"/>
+      <w:r>
+        <w:rPr>
+          <w:lang w:val="en-US"/>
+        </w:rPr>
+        <w:t xml:space="preserve"> 777 -R storage</w:t>
+      </w:r>
+      <w:r>
+        <w:rPr>
+          <w:lang w:val="en-US"/>
+        </w:rPr>
+        <w:t xml:space="preserve">’ in </w:t>
+      </w:r>
+      <w:proofErr w:type="spellStart"/>
+      <w:r>
+        <w:rPr>
+          <w:lang w:val="en-US"/>
+        </w:rPr>
+        <w:t>sitefolder</w:t>
+      </w:r>
+      <w:proofErr w:type="spellEnd"/>
+      <w:r>
+        <w:rPr>
+          <w:lang w:val="en-US"/>
+        </w:rPr>
+        <w:t>.</w:t>
       </w:r>
     </w:p>
     <w:p>
@@ -704,8 +959,16 @@
         <w:rPr>
           <w:lang w:val="en-US"/>
         </w:rPr>
-        <w:t>’ in sitefolder</w:t>
-      </w:r>
+        <w:t xml:space="preserve">’ in </w:t>
+      </w:r>
+      <w:proofErr w:type="spellStart"/>
+      <w:r>
+        <w:rPr>
+          <w:lang w:val="en-US"/>
+        </w:rPr>
+        <w:t>sitefolder</w:t>
+      </w:r>
+      <w:proofErr w:type="spellEnd"/>
       <w:r>
         <w:rPr>
           <w:lang w:val="en-US"/>
@@ -752,8 +1015,16 @@
         <w:rPr>
           <w:lang w:val="en-US"/>
         </w:rPr>
-        <w:t>’ in sitefolder</w:t>
-      </w:r>
+        <w:t xml:space="preserve">’ in </w:t>
+      </w:r>
+      <w:proofErr w:type="spellStart"/>
+      <w:r>
+        <w:rPr>
+          <w:lang w:val="en-US"/>
+        </w:rPr>
+        <w:t>sitefolder</w:t>
+      </w:r>
+      <w:proofErr w:type="spellEnd"/>
       <w:r>
         <w:rPr>
           <w:lang w:val="en-US"/>
@@ -776,7 +1047,49 @@
         <w:rPr>
           <w:lang w:val="en-US"/>
         </w:rPr>
-        <w:t>Import the .sql files in database/sql-files in the order: makes, models, trims and profanities.</w:t>
+        <w:t>Import the .</w:t>
+      </w:r>
+      <w:proofErr w:type="spellStart"/>
+      <w:r>
+        <w:rPr>
+          <w:lang w:val="en-US"/>
+        </w:rPr>
+        <w:t>sql</w:t>
+      </w:r>
+      <w:proofErr w:type="spellEnd"/>
+      <w:r>
+        <w:rPr>
+          <w:lang w:val="en-US"/>
+        </w:rPr>
+        <w:t xml:space="preserve"> files in database/</w:t>
+      </w:r>
+      <w:proofErr w:type="spellStart"/>
+      <w:r>
+        <w:rPr>
+          <w:lang w:val="en-US"/>
+        </w:rPr>
+        <w:t>sql</w:t>
+      </w:r>
+      <w:proofErr w:type="spellEnd"/>
+      <w:r>
+        <w:rPr>
+          <w:lang w:val="en-US"/>
+        </w:rPr>
+        <w:t xml:space="preserve">-files in the </w:t>
+      </w:r>
+      <w:proofErr w:type="gramStart"/>
+      <w:r>
+        <w:rPr>
+          <w:lang w:val="en-US"/>
+        </w:rPr>
+        <w:t>order:</w:t>
+      </w:r>
+      <w:proofErr w:type="gramEnd"/>
+      <w:r>
+        <w:rPr>
+          <w:lang w:val="en-US"/>
+        </w:rPr>
+        <w:t xml:space="preserve"> makes, models, trims and profanities.</w:t>
       </w:r>
     </w:p>
     <w:p>
@@ -820,14 +1133,20 @@
         </w:rPr>
         <w:t xml:space="preserve"> and</w:t>
       </w:r>
-      <w:bookmarkStart w:id="0" w:name="_GoBack"/>
-      <w:bookmarkEnd w:id="0"/>
-      <w:r>
-        <w:rPr>
-          <w:lang w:val="en-US"/>
-        </w:rPr>
-        <w:t xml:space="preserve"> PHPinfo</w:t>
-      </w:r>
+      <w:r>
+        <w:rPr>
+          <w:lang w:val="en-US"/>
+        </w:rPr>
+        <w:t xml:space="preserve"> </w:t>
+      </w:r>
+      <w:proofErr w:type="spellStart"/>
+      <w:r>
+        <w:rPr>
+          <w:lang w:val="en-US"/>
+        </w:rPr>
+        <w:t>PHPinfo</w:t>
+      </w:r>
+      <w:proofErr w:type="spellEnd"/>
       <w:r>
         <w:rPr>
           <w:lang w:val="en-US"/>
@@ -850,7 +1169,21 @@
         <w:rPr>
           <w:lang w:val="en-US"/>
         </w:rPr>
-        <w:t xml:space="preserve">Add menus navigationHeader </w:t>
+        <w:t xml:space="preserve">Add menus </w:t>
+      </w:r>
+      <w:proofErr w:type="spellStart"/>
+      <w:r>
+        <w:rPr>
+          <w:lang w:val="en-US"/>
+        </w:rPr>
+        <w:t>navigationHeader</w:t>
+      </w:r>
+      <w:proofErr w:type="spellEnd"/>
+      <w:r>
+        <w:rPr>
+          <w:lang w:val="en-US"/>
+        </w:rPr>
+        <w:t xml:space="preserve"> </w:t>
       </w:r>
       <w:r>
         <w:rPr>
@@ -880,8 +1213,16 @@
         <w:rPr>
           <w:lang w:val="en-US"/>
         </w:rPr>
-        <w:t>and navigationFooter</w:t>
-      </w:r>
+        <w:t xml:space="preserve">and </w:t>
+      </w:r>
+      <w:proofErr w:type="spellStart"/>
+      <w:r>
+        <w:rPr>
+          <w:lang w:val="en-US"/>
+        </w:rPr>
+        <w:t>navigationFooter</w:t>
+      </w:r>
+      <w:proofErr w:type="spellEnd"/>
       <w:r>
         <w:rPr>
           <w:lang w:val="en-US"/>
@@ -924,12 +1265,14 @@
         </w:rPr>
         <w:t xml:space="preserve">ctivate </w:t>
       </w:r>
+      <w:proofErr w:type="spellStart"/>
       <w:r>
         <w:rPr>
           <w:lang w:val="en-US"/>
         </w:rPr>
         <w:t>Carranker</w:t>
       </w:r>
+      <w:proofErr w:type="spellEnd"/>
       <w:r>
         <w:rPr>
           <w:lang w:val="en-US"/>
@@ -1024,8 +1367,106 @@
         <w:rPr>
           <w:lang w:val="en-US"/>
         </w:rPr>
-        <w:t xml:space="preserve"> role editor: create_users, delete_users, edit_users, list_users, remove_users</w:t>
-      </w:r>
+        <w:t xml:space="preserve"> role editor: </w:t>
+      </w:r>
+      <w:proofErr w:type="spellStart"/>
+      <w:r>
+        <w:rPr>
+          <w:lang w:val="en-US"/>
+        </w:rPr>
+        <w:t>create_users</w:t>
+      </w:r>
+      <w:proofErr w:type="spellEnd"/>
+      <w:r>
+        <w:rPr>
+          <w:lang w:val="en-US"/>
+        </w:rPr>
+        <w:t xml:space="preserve">, </w:t>
+      </w:r>
+      <w:proofErr w:type="spellStart"/>
+      <w:r>
+        <w:rPr>
+          <w:lang w:val="en-US"/>
+        </w:rPr>
+        <w:t>delete_users</w:t>
+      </w:r>
+      <w:proofErr w:type="spellEnd"/>
+      <w:r>
+        <w:rPr>
+          <w:lang w:val="en-US"/>
+        </w:rPr>
+        <w:t xml:space="preserve">, </w:t>
+      </w:r>
+      <w:proofErr w:type="spellStart"/>
+      <w:r>
+        <w:rPr>
+          <w:lang w:val="en-US"/>
+        </w:rPr>
+        <w:t>edit_theme_options</w:t>
+      </w:r>
+      <w:proofErr w:type="spellEnd"/>
+      <w:r>
+        <w:rPr>
+          <w:lang w:val="en-US"/>
+        </w:rPr>
+        <w:t xml:space="preserve">, </w:t>
+      </w:r>
+      <w:proofErr w:type="spellStart"/>
+      <w:r>
+        <w:rPr>
+          <w:lang w:val="en-US"/>
+        </w:rPr>
+        <w:t>edit_themes</w:t>
+      </w:r>
+      <w:proofErr w:type="spellEnd"/>
+      <w:r>
+        <w:rPr>
+          <w:lang w:val="en-US"/>
+        </w:rPr>
+        <w:t xml:space="preserve">, </w:t>
+      </w:r>
+      <w:proofErr w:type="spellStart"/>
+      <w:r>
+        <w:rPr>
+          <w:lang w:val="en-US"/>
+        </w:rPr>
+        <w:t>edit_users</w:t>
+      </w:r>
+      <w:proofErr w:type="spellEnd"/>
+      <w:r>
+        <w:rPr>
+          <w:lang w:val="en-US"/>
+        </w:rPr>
+        <w:t xml:space="preserve">, </w:t>
+      </w:r>
+      <w:proofErr w:type="spellStart"/>
+      <w:r>
+        <w:rPr>
+          <w:lang w:val="en-US"/>
+        </w:rPr>
+        <w:t>list_users</w:t>
+      </w:r>
+      <w:proofErr w:type="spellEnd"/>
+      <w:r>
+        <w:rPr>
+          <w:lang w:val="en-US"/>
+        </w:rPr>
+        <w:t xml:space="preserve"> and</w:t>
+      </w:r>
+      <w:r>
+        <w:rPr>
+          <w:lang w:val="en-US"/>
+        </w:rPr>
+        <w:t xml:space="preserve"> </w:t>
+      </w:r>
+      <w:proofErr w:type="spellStart"/>
+      <w:r>
+        <w:rPr>
+          <w:lang w:val="en-US"/>
+        </w:rPr>
+        <w:t>remove_users</w:t>
+      </w:r>
+      <w:proofErr w:type="spellEnd"/>
       <w:r>
         <w:rPr>
           <w:lang w:val="en-US"/>
@@ -1062,24 +1503,28 @@
         </w:rPr>
         <w:t xml:space="preserve"> * * * * * (cd path/to/</w:t>
       </w:r>
+      <w:proofErr w:type="spellStart"/>
       <w:r>
         <w:rPr>
           <w:lang w:val="en-US"/>
         </w:rPr>
         <w:t>sitefolder</w:t>
       </w:r>
+      <w:proofErr w:type="spellEnd"/>
       <w:r>
         <w:rPr>
           <w:lang w:val="en-US"/>
         </w:rPr>
         <w:t xml:space="preserve"> &amp;&amp; php artisan </w:t>
       </w:r>
+      <w:proofErr w:type="spellStart"/>
       <w:r>
         <w:rPr>
           <w:lang w:val="en-US"/>
         </w:rPr>
         <w:t>getcmsdata</w:t>
       </w:r>
+      <w:proofErr w:type="spellEnd"/>
       <w:r>
         <w:rPr>
           <w:lang w:val="en-US"/>
@@ -1134,24 +1579,28 @@
         </w:rPr>
         <w:t>* * * * (cd path/to/</w:t>
       </w:r>
+      <w:proofErr w:type="spellStart"/>
       <w:r>
         <w:rPr>
           <w:lang w:val="en-US"/>
         </w:rPr>
         <w:t>sitefolder</w:t>
       </w:r>
+      <w:proofErr w:type="spellEnd"/>
       <w:r>
         <w:rPr>
           <w:lang w:val="en-US"/>
         </w:rPr>
         <w:t xml:space="preserve"> &amp;&amp; php artisan </w:t>
       </w:r>
+      <w:proofErr w:type="spellStart"/>
       <w:r>
         <w:rPr>
           <w:lang w:val="en-US"/>
         </w:rPr>
         <w:t>getfxrate</w:t>
       </w:r>
+      <w:proofErr w:type="spellEnd"/>
       <w:r>
         <w:rPr>
           <w:lang w:val="en-US"/>
@@ -1186,8 +1635,16 @@
         <w:rPr>
           <w:lang w:val="en-US"/>
         </w:rPr>
-        <w:t xml:space="preserve"> all the steps for the acceptance site with allowance for certain ips</w:t>
-      </w:r>
+        <w:t xml:space="preserve"> all the steps for the acceptance site with allowance for certain </w:t>
+      </w:r>
+      <w:proofErr w:type="spellStart"/>
+      <w:r>
+        <w:rPr>
+          <w:lang w:val="en-US"/>
+        </w:rPr>
+        <w:t>ips</w:t>
+      </w:r>
+      <w:proofErr w:type="spellEnd"/>
       <w:r>
         <w:rPr>
           <w:lang w:val="en-US"/>
@@ -1198,7 +1655,21 @@
         <w:rPr>
           <w:lang w:val="en-US"/>
         </w:rPr>
-        <w:t xml:space="preserve"> (and the server ip)</w:t>
+        <w:t xml:space="preserve"> (and the server </w:t>
+      </w:r>
+      <w:proofErr w:type="spellStart"/>
+      <w:r>
+        <w:rPr>
+          <w:lang w:val="en-US"/>
+        </w:rPr>
+        <w:t>ip</w:t>
+      </w:r>
+      <w:proofErr w:type="spellEnd"/>
+      <w:r>
+        <w:rPr>
+          <w:lang w:val="en-US"/>
+        </w:rPr>
+        <w:t>)</w:t>
       </w:r>
       <w:r>
         <w:rPr>
@@ -1210,7 +1681,21 @@
         <w:rPr>
           <w:lang w:val="en-US"/>
         </w:rPr>
-        <w:t xml:space="preserve">main apache.conf </w:t>
+        <w:t xml:space="preserve">main </w:t>
+      </w:r>
+      <w:proofErr w:type="spellStart"/>
+      <w:r>
+        <w:rPr>
+          <w:lang w:val="en-US"/>
+        </w:rPr>
+        <w:t>apache.conf</w:t>
+      </w:r>
+      <w:proofErr w:type="spellEnd"/>
+      <w:r>
+        <w:rPr>
+          <w:lang w:val="en-US"/>
+        </w:rPr>
+        <w:t xml:space="preserve"> </w:t>
       </w:r>
       <w:r>
         <w:rPr>
@@ -1222,6 +1707,78 @@
         <w:rPr>
           <w:lang w:val="en-US"/>
         </w:rPr>
+        <w:t xml:space="preserve">. Do not add a </w:t>
+      </w:r>
+      <w:proofErr w:type="spellStart"/>
+      <w:r>
+        <w:rPr>
+          <w:lang w:val="en-US"/>
+        </w:rPr>
+        <w:t>fxrate</w:t>
+      </w:r>
+      <w:proofErr w:type="spellEnd"/>
+      <w:r>
+        <w:rPr>
+          <w:lang w:val="en-US"/>
+        </w:rPr>
+        <w:t xml:space="preserve"> cronjob for acceptance.</w:t>
+      </w:r>
+    </w:p>
+    <w:p>
+      <w:pPr>
+        <w:pStyle w:val="ListParagraph"/>
+        <w:numPr>
+          <w:ilvl w:val="0"/>
+          <w:numId w:val="1"/>
+        </w:numPr>
+        <w:rPr>
+          <w:lang w:val="en-US"/>
+        </w:rPr>
+      </w:pPr>
+      <w:r>
+        <w:rPr>
+          <w:lang w:val="en-US"/>
+        </w:rPr>
+        <w:t xml:space="preserve">Run command </w:t>
+      </w:r>
+      <w:r>
+        <w:rPr>
+          <w:lang w:val="en-US"/>
+        </w:rPr>
+        <w:t>‘</w:t>
+      </w:r>
+      <w:r>
+        <w:rPr>
+          <w:lang w:val="en-US"/>
+        </w:rPr>
+        <w:t xml:space="preserve">php artisan </w:t>
+      </w:r>
+      <w:proofErr w:type="spellStart"/>
+      <w:r>
+        <w:rPr>
+          <w:lang w:val="en-US"/>
+        </w:rPr>
+        <w:t>getcmsdata</w:t>
+      </w:r>
+      <w:proofErr w:type="spellEnd"/>
+      <w:r>
+        <w:rPr>
+          <w:lang w:val="en-US"/>
+        </w:rPr>
+        <w:t xml:space="preserve">’ in </w:t>
+      </w:r>
+      <w:proofErr w:type="spellStart"/>
+      <w:r>
+        <w:rPr>
+          <w:lang w:val="en-US"/>
+        </w:rPr>
+        <w:t>sitefolder</w:t>
+      </w:r>
+      <w:proofErr w:type="spellEnd"/>
+      <w:r>
+        <w:rPr>
+          <w:lang w:val="en-US"/>
+        </w:rPr>
         <w:t>.</w:t>
       </w:r>
     </w:p>
@@ -1240,6 +1797,52 @@
         <w:rPr>
           <w:lang w:val="en-US"/>
         </w:rPr>
+        <w:t xml:space="preserve">Run command ‘php artisan </w:t>
+      </w:r>
+      <w:proofErr w:type="spellStart"/>
+      <w:r>
+        <w:rPr>
+          <w:lang w:val="en-US"/>
+        </w:rPr>
+        <w:t>getfxrate</w:t>
+      </w:r>
+      <w:proofErr w:type="spellEnd"/>
+      <w:r>
+        <w:rPr>
+          <w:lang w:val="en-US"/>
+        </w:rPr>
+        <w:t xml:space="preserve">’ in </w:t>
+      </w:r>
+      <w:proofErr w:type="spellStart"/>
+      <w:r>
+        <w:rPr>
+          <w:lang w:val="en-US"/>
+        </w:rPr>
+        <w:t>sitefolder</w:t>
+      </w:r>
+      <w:proofErr w:type="spellEnd"/>
+      <w:r>
+        <w:rPr>
+          <w:lang w:val="en-US"/>
+        </w:rPr>
+        <w:t>.</w:t>
+      </w:r>
+    </w:p>
+    <w:p>
+      <w:pPr>
+        <w:pStyle w:val="ListParagraph"/>
+        <w:numPr>
+          <w:ilvl w:val="0"/>
+          <w:numId w:val="1"/>
+        </w:numPr>
+        <w:rPr>
+          <w:lang w:val="en-US"/>
+        </w:rPr>
+      </w:pPr>
+      <w:r>
+        <w:rPr>
+          <w:lang w:val="en-US"/>
+        </w:rPr>
         <w:t xml:space="preserve">Run command </w:t>
       </w:r>
       <w:r>
@@ -1254,18 +1857,30 @@
         </w:rPr>
         <w:t xml:space="preserve">php artisan </w:t>
       </w:r>
-      <w:r>
-        <w:rPr>
-          <w:lang w:val="en-US"/>
-        </w:rPr>
-        <w:t>getcmsdata</w:t>
-      </w:r>
-      <w:r>
-        <w:rPr>
-          <w:lang w:val="en-US"/>
-        </w:rPr>
-        <w:t>’ in sitefolder</w:t>
-      </w:r>
+      <w:proofErr w:type="spellStart"/>
+      <w:proofErr w:type="gramStart"/>
+      <w:r>
+        <w:rPr>
+          <w:lang w:val="en-US"/>
+        </w:rPr>
+        <w:t>passport:install</w:t>
+      </w:r>
+      <w:proofErr w:type="spellEnd"/>
+      <w:proofErr w:type="gramEnd"/>
+      <w:r>
+        <w:rPr>
+          <w:lang w:val="en-US"/>
+        </w:rPr>
+        <w:t xml:space="preserve">’ in </w:t>
+      </w:r>
+      <w:proofErr w:type="spellStart"/>
+      <w:r>
+        <w:rPr>
+          <w:lang w:val="en-US"/>
+        </w:rPr>
+        <w:t>sitefolder</w:t>
+      </w:r>
+      <w:proofErr w:type="spellEnd"/>
       <w:r>
         <w:rPr>
           <w:lang w:val="en-US"/>
@@ -1288,78 +1903,6 @@
         <w:rPr>
           <w:lang w:val="en-US"/>
         </w:rPr>
-        <w:t xml:space="preserve">Run command ‘php artisan </w:t>
-      </w:r>
-      <w:r>
-        <w:rPr>
-          <w:lang w:val="en-US"/>
-        </w:rPr>
-        <w:t>getfxrate</w:t>
-      </w:r>
-      <w:r>
-        <w:rPr>
-          <w:lang w:val="en-US"/>
-        </w:rPr>
-        <w:t>’ in sitefolder.</w:t>
-      </w:r>
-    </w:p>
-    <w:p>
-      <w:pPr>
-        <w:pStyle w:val="ListParagraph"/>
-        <w:numPr>
-          <w:ilvl w:val="0"/>
-          <w:numId w:val="1"/>
-        </w:numPr>
-        <w:rPr>
-          <w:lang w:val="en-US"/>
-        </w:rPr>
-      </w:pPr>
-      <w:r>
-        <w:rPr>
-          <w:lang w:val="en-US"/>
-        </w:rPr>
-        <w:t xml:space="preserve">Run command </w:t>
-      </w:r>
-      <w:r>
-        <w:rPr>
-          <w:lang w:val="en-US"/>
-        </w:rPr>
-        <w:t>‘</w:t>
-      </w:r>
-      <w:r>
-        <w:rPr>
-          <w:lang w:val="en-US"/>
-        </w:rPr>
-        <w:t>php artisan passport:install</w:t>
-      </w:r>
-      <w:r>
-        <w:rPr>
-          <w:lang w:val="en-US"/>
-        </w:rPr>
-        <w:t>’ in sitefolder</w:t>
-      </w:r>
-      <w:r>
-        <w:rPr>
-          <w:lang w:val="en-US"/>
-        </w:rPr>
-        <w:t>.</w:t>
-      </w:r>
-    </w:p>
-    <w:p>
-      <w:pPr>
-        <w:pStyle w:val="ListParagraph"/>
-        <w:numPr>
-          <w:ilvl w:val="0"/>
-          <w:numId w:val="1"/>
-        </w:numPr>
-        <w:rPr>
-          <w:lang w:val="en-US"/>
-        </w:rPr>
-      </w:pPr>
-      <w:r>
-        <w:rPr>
-          <w:lang w:val="en-US"/>
-        </w:rPr>
         <w:t>Assign</w:t>
       </w:r>
       <w:r>
@@ -1368,17 +1911,53 @@
         </w:rPr>
         <w:t xml:space="preserve"> </w:t>
       </w:r>
-      <w:r>
-        <w:rPr>
-          <w:lang w:val="en-US"/>
-        </w:rPr>
-        <w:t>user_id to test account in table oauth_clients for client</w:t>
-      </w:r>
-      <w:r>
-        <w:rPr>
-          <w:lang w:val="en-US"/>
-        </w:rPr>
-        <w:t xml:space="preserve"> with password_client is 1.</w:t>
+      <w:proofErr w:type="spellStart"/>
+      <w:r>
+        <w:rPr>
+          <w:lang w:val="en-US"/>
+        </w:rPr>
+        <w:t>user_id</w:t>
+      </w:r>
+      <w:proofErr w:type="spellEnd"/>
+      <w:r>
+        <w:rPr>
+          <w:lang w:val="en-US"/>
+        </w:rPr>
+        <w:t xml:space="preserve"> to test account in table </w:t>
+      </w:r>
+      <w:proofErr w:type="spellStart"/>
+      <w:r>
+        <w:rPr>
+          <w:lang w:val="en-US"/>
+        </w:rPr>
+        <w:t>oauth_clients</w:t>
+      </w:r>
+      <w:proofErr w:type="spellEnd"/>
+      <w:r>
+        <w:rPr>
+          <w:lang w:val="en-US"/>
+        </w:rPr>
+        <w:t xml:space="preserve"> for client</w:t>
+      </w:r>
+      <w:r>
+        <w:rPr>
+          <w:lang w:val="en-US"/>
+        </w:rPr>
+        <w:t xml:space="preserve"> with </w:t>
+      </w:r>
+      <w:proofErr w:type="spellStart"/>
+      <w:r>
+        <w:rPr>
+          <w:lang w:val="en-US"/>
+        </w:rPr>
+        <w:t>password_client</w:t>
+      </w:r>
+      <w:proofErr w:type="spellEnd"/>
+      <w:r>
+        <w:rPr>
+          <w:lang w:val="en-US"/>
+        </w:rPr>
+        <w:t xml:space="preserve"> is 1.</w:t>
       </w:r>
     </w:p>
     <w:p>
@@ -1567,8 +2146,16 @@
         <w:rPr>
           <w:lang w:val="en-US"/>
         </w:rPr>
-        <w:t xml:space="preserve"> testdatabase</w:t>
-      </w:r>
+        <w:t xml:space="preserve"> </w:t>
+      </w:r>
+      <w:proofErr w:type="spellStart"/>
+      <w:r>
+        <w:rPr>
+          <w:lang w:val="en-US"/>
+        </w:rPr>
+        <w:t>testdatabase</w:t>
+      </w:r>
+      <w:proofErr w:type="spellEnd"/>
       <w:r>
         <w:rPr>
           <w:lang w:val="en-US"/>
@@ -1591,7 +2178,43 @@
         <w:rPr>
           <w:lang w:val="en-US"/>
         </w:rPr>
-        <w:t>Run ‘php artisan dusk install’</w:t>
+        <w:t>Run ‘</w:t>
+      </w:r>
+      <w:bookmarkStart w:id="0" w:name="_GoBack"/>
+      <w:r>
+        <w:rPr>
+          <w:lang w:val="en-US"/>
+        </w:rPr>
+        <w:t xml:space="preserve">php artisan </w:t>
+      </w:r>
+      <w:proofErr w:type="spellStart"/>
+      <w:proofErr w:type="gramStart"/>
+      <w:r>
+        <w:rPr>
+          <w:lang w:val="en-US"/>
+        </w:rPr>
+        <w:t>dusk</w:t>
+      </w:r>
+      <w:r>
+        <w:rPr>
+          <w:lang w:val="en-US"/>
+        </w:rPr>
+        <w:t>:</w:t>
+      </w:r>
+      <w:r>
+        <w:rPr>
+          <w:lang w:val="en-US"/>
+        </w:rPr>
+        <w:t>install</w:t>
+      </w:r>
+      <w:bookmarkEnd w:id="0"/>
+      <w:proofErr w:type="spellEnd"/>
+      <w:proofErr w:type="gramEnd"/>
+      <w:r>
+        <w:rPr>
+          <w:lang w:val="en-US"/>
+        </w:rPr>
+        <w:t>’</w:t>
       </w:r>
       <w:r>
         <w:rPr>
@@ -1711,7 +2334,21 @@
         <w:rPr>
           <w:lang w:val="en-US"/>
         </w:rPr>
-        <w:t>Install phpunit 7.5.</w:t>
+        <w:t xml:space="preserve">Install </w:t>
+      </w:r>
+      <w:proofErr w:type="spellStart"/>
+      <w:r>
+        <w:rPr>
+          <w:lang w:val="en-US"/>
+        </w:rPr>
+        <w:t>phpunit</w:t>
+      </w:r>
+      <w:proofErr w:type="spellEnd"/>
+      <w:r>
+        <w:rPr>
+          <w:lang w:val="en-US"/>
+        </w:rPr>
+        <w:t xml:space="preserve"> 7.5.</w:t>
       </w:r>
       <w:r>
         <w:rPr>
@@ -1791,6 +2428,7 @@
         </w:rPr>
         <w:t xml:space="preserve">Execute </w:t>
       </w:r>
+      <w:proofErr w:type="gramStart"/>
       <w:r>
         <w:rPr>
           <w:lang w:val="en-US"/>
@@ -1804,8 +2442,10 @@
           <w:szCs w:val="18"/>
           <w:lang w:val="en-US"/>
         </w:rPr>
-        <w:t>./jmeter -n -t CarRanker.jmx</w:t>
-      </w:r>
+        <w:t>./</w:t>
+      </w:r>
+      <w:proofErr w:type="spellStart"/>
+      <w:proofErr w:type="gramEnd"/>
       <w:r>
         <w:rPr>
           <w:rFonts w:ascii="Lucida Console" w:hAnsi="Lucida Console" w:cs="Lucida Console"/>
@@ -1813,8 +2453,9 @@
           <w:szCs w:val="18"/>
           <w:lang w:val="en-US"/>
         </w:rPr>
-        <w:t>’</w:t>
-      </w:r>
+        <w:t>jmeter</w:t>
+      </w:r>
+      <w:proofErr w:type="spellEnd"/>
       <w:r>
         <w:rPr>
           <w:rFonts w:ascii="Lucida Console" w:hAnsi="Lucida Console" w:cs="Lucida Console"/>
@@ -1822,8 +2463,9 @@
           <w:szCs w:val="18"/>
           <w:lang w:val="en-US"/>
         </w:rPr>
-        <w:t xml:space="preserve"> </w:t>
-      </w:r>
+        <w:t xml:space="preserve"> -n -t </w:t>
+      </w:r>
+      <w:proofErr w:type="spellStart"/>
       <w:r>
         <w:rPr>
           <w:rFonts w:ascii="Lucida Console" w:hAnsi="Lucida Console" w:cs="Lucida Console"/>
@@ -1831,7 +2473,75 @@
           <w:szCs w:val="18"/>
           <w:lang w:val="en-US"/>
         </w:rPr>
-        <w:t xml:space="preserve">with .jmx in apache-jmeter/bin </w:t>
+        <w:t>CarRanker.jmx</w:t>
+      </w:r>
+      <w:proofErr w:type="spellEnd"/>
+      <w:r>
+        <w:rPr>
+          <w:rFonts w:ascii="Lucida Console" w:hAnsi="Lucida Console" w:cs="Lucida Console"/>
+          <w:sz w:val="18"/>
+          <w:szCs w:val="18"/>
+          <w:lang w:val="en-US"/>
+        </w:rPr>
+        <w:t>’</w:t>
+      </w:r>
+      <w:r>
+        <w:rPr>
+          <w:rFonts w:ascii="Lucida Console" w:hAnsi="Lucida Console" w:cs="Lucida Console"/>
+          <w:sz w:val="18"/>
+          <w:szCs w:val="18"/>
+          <w:lang w:val="en-US"/>
+        </w:rPr>
+        <w:t xml:space="preserve"> </w:t>
+      </w:r>
+      <w:r>
+        <w:rPr>
+          <w:rFonts w:ascii="Lucida Console" w:hAnsi="Lucida Console" w:cs="Lucida Console"/>
+          <w:sz w:val="18"/>
+          <w:szCs w:val="18"/>
+          <w:lang w:val="en-US"/>
+        </w:rPr>
+        <w:t>with .</w:t>
+      </w:r>
+      <w:proofErr w:type="spellStart"/>
+      <w:r>
+        <w:rPr>
+          <w:rFonts w:ascii="Lucida Console" w:hAnsi="Lucida Console" w:cs="Lucida Console"/>
+          <w:sz w:val="18"/>
+          <w:szCs w:val="18"/>
+          <w:lang w:val="en-US"/>
+        </w:rPr>
+        <w:t>jmx</w:t>
+      </w:r>
+      <w:proofErr w:type="spellEnd"/>
+      <w:r>
+        <w:rPr>
+          <w:rFonts w:ascii="Lucida Console" w:hAnsi="Lucida Console" w:cs="Lucida Console"/>
+          <w:sz w:val="18"/>
+          <w:szCs w:val="18"/>
+          <w:lang w:val="en-US"/>
+        </w:rPr>
+        <w:t xml:space="preserve"> in apache-</w:t>
+      </w:r>
+      <w:proofErr w:type="spellStart"/>
+      <w:r>
+        <w:rPr>
+          <w:rFonts w:ascii="Lucida Console" w:hAnsi="Lucida Console" w:cs="Lucida Console"/>
+          <w:sz w:val="18"/>
+          <w:szCs w:val="18"/>
+          <w:lang w:val="en-US"/>
+        </w:rPr>
+        <w:t>jmeter</w:t>
+      </w:r>
+      <w:proofErr w:type="spellEnd"/>
+      <w:r>
+        <w:rPr>
+          <w:rFonts w:ascii="Lucida Console" w:hAnsi="Lucida Console" w:cs="Lucida Console"/>
+          <w:sz w:val="18"/>
+          <w:szCs w:val="18"/>
+          <w:lang w:val="en-US"/>
+        </w:rPr>
+        <w:t xml:space="preserve">/bin </w:t>
       </w:r>
       <w:r>
         <w:rPr>

</xml_diff>